<commit_message>
working on introduction...need more background info
</commit_message>
<xml_diff>
--- a/thesis1/outlines/outlineV2.docx
+++ b/thesis1/outlines/outlineV2.docx
@@ -168,23 +168,16 @@
         </w:numPr>
         <w:divId w:val="2063404804"/>
         <w:rPr>
-          <w:rFonts w:asciiTheme="minorHAnsi" w:hAnsiTheme="minorHAnsi"/>
-          <w:lang w:val="en" w:eastAsia="zh-TW"/>
-        </w:rPr>
-      </w:pPr>
-      <w:r>
-        <w:rPr>
-          <w:rFonts w:asciiTheme="minorHAnsi" w:hAnsiTheme="minorHAnsi"/>
-          <w:lang w:val="en" w:eastAsia="zh-TW"/>
-        </w:rPr>
-        <w:t>I</w:t>
-      </w:r>
-      <w:r>
-        <w:rPr>
           <w:rFonts w:asciiTheme="minorHAnsi" w:hAnsiTheme="minorHAnsi" w:hint="eastAsia"/>
           <w:lang w:val="en" w:eastAsia="zh-TW"/>
         </w:rPr>
-        <w:t>ncreased global landslide frequency</w:t>
+      </w:pPr>
+      <w:r>
+        <w:rPr>
+          <w:rFonts w:asciiTheme="minorHAnsi" w:hAnsiTheme="minorHAnsi"/>
+          <w:lang w:val="en" w:eastAsia="zh-TW"/>
+        </w:rPr>
+        <w:t>Increased global landslide frequency</w:t>
       </w:r>
     </w:p>
     <w:p>
@@ -205,7 +198,7 @@
           <w:rFonts w:asciiTheme="minorHAnsi" w:hAnsiTheme="minorHAnsi" w:hint="eastAsia"/>
           <w:lang w:val="en" w:eastAsia="zh-TW"/>
         </w:rPr>
-        <w:t>Cariboo</w:t>
+        <w:t>Number of debris flow and slides in recent years and the cost for damage</w:t>
       </w:r>
     </w:p>
     <w:p>
@@ -223,23 +216,449 @@
       </w:pPr>
       <w:r>
         <w:rPr>
-          <w:rFonts w:asciiTheme="minorHAnsi" w:hAnsiTheme="minorHAnsi"/>
-          <w:lang w:val="en" w:eastAsia="zh-TW"/>
-        </w:rPr>
-        <w:t>E</w:t>
-      </w:r>
-      <w:r>
-        <w:rPr>
           <w:rFonts w:asciiTheme="minorHAnsi" w:hAnsiTheme="minorHAnsi" w:hint="eastAsia"/>
           <w:lang w:val="en" w:eastAsia="zh-TW"/>
         </w:rPr>
-        <w:t>conomic loss and public safety concerns</w:t>
+        <w:t xml:space="preserve">Although recent landslide fatalities </w:t>
+      </w:r>
+      <w:r>
+        <w:rPr>
+          <w:rFonts w:asciiTheme="minorHAnsi" w:hAnsiTheme="minorHAnsi"/>
+          <w:lang w:val="en" w:eastAsia="zh-TW"/>
+        </w:rPr>
+        <w:t>show</w:t>
+      </w:r>
+      <w:r>
+        <w:rPr>
+          <w:rFonts w:asciiTheme="minorHAnsi" w:hAnsiTheme="minorHAnsi" w:hint="eastAsia"/>
+          <w:lang w:val="en" w:eastAsia="zh-TW"/>
+        </w:rPr>
+        <w:t xml:space="preserve"> a </w:t>
+      </w:r>
+      <w:r>
+        <w:rPr>
+          <w:rFonts w:asciiTheme="minorHAnsi" w:hAnsiTheme="minorHAnsi"/>
+          <w:lang w:val="en" w:eastAsia="zh-TW"/>
+        </w:rPr>
+        <w:t>decreasing</w:t>
+      </w:r>
+      <w:r>
+        <w:rPr>
+          <w:rFonts w:asciiTheme="minorHAnsi" w:hAnsiTheme="minorHAnsi" w:hint="eastAsia"/>
+          <w:lang w:val="en" w:eastAsia="zh-TW"/>
+        </w:rPr>
+        <w:t xml:space="preserve"> trend, the economic and social damages cannot be unseen </w:t>
       </w:r>
     </w:p>
     <w:p>
       <w:pPr>
         <w:pStyle w:val="NormalWeb"/>
         <w:numPr>
+          <w:ilvl w:val="3"/>
+          <w:numId w:val="14"/>
+        </w:numPr>
+        <w:divId w:val="2063404804"/>
+        <w:rPr>
+          <w:rFonts w:asciiTheme="minorHAnsi" w:hAnsiTheme="minorHAnsi"/>
+          <w:lang w:val="en" w:eastAsia="zh-TW"/>
+        </w:rPr>
+      </w:pPr>
+      <w:r>
+        <w:rPr>
+          <w:rFonts w:asciiTheme="minorHAnsi" w:hAnsiTheme="minorHAnsi"/>
+          <w:lang w:val="en" w:eastAsia="zh-TW"/>
+        </w:rPr>
+        <w:t>Socioeconomic loss due to landslide accounts for up to 20 billion US dollar annually worldwide</w:t>
+      </w:r>
+      <w:r>
+        <w:rPr>
+          <w:rFonts w:asciiTheme="minorHAnsi" w:hAnsiTheme="minorHAnsi"/>
+          <w:lang w:val="en" w:eastAsia="zh-TW"/>
+        </w:rPr>
+        <w:t xml:space="preserve"> </w:t>
+      </w:r>
+      <w:r>
+        <w:rPr>
+          <w:rFonts w:asciiTheme="minorHAnsi" w:hAnsiTheme="minorHAnsi"/>
+          <w:lang w:val="en" w:eastAsia="zh-TW"/>
+        </w:rPr>
+        <w:t>(Sim et al., 2022)</w:t>
+      </w:r>
+      <w:r>
+        <w:rPr>
+          <w:rFonts w:asciiTheme="minorHAnsi" w:hAnsiTheme="minorHAnsi"/>
+          <w:lang w:val="en" w:eastAsia="zh-TW"/>
+        </w:rPr>
+        <w:t>. According to Government of Canada, “t</w:t>
+      </w:r>
+      <w:r>
+        <w:rPr>
+          <w:rFonts w:asciiTheme="minorHAnsi" w:hAnsiTheme="minorHAnsi"/>
+          <w:lang w:val="en" w:eastAsia="zh-TW"/>
+        </w:rPr>
+        <w:t xml:space="preserve">errestrial landslides </w:t>
+      </w:r>
+      <w:r>
+        <w:rPr>
+          <w:rFonts w:asciiTheme="minorHAnsi" w:hAnsiTheme="minorHAnsi"/>
+          <w:lang w:val="en" w:eastAsia="zh-TW"/>
+        </w:rPr>
+        <w:t>…</w:t>
+      </w:r>
+      <w:r>
+        <w:rPr>
+          <w:rFonts w:asciiTheme="minorHAnsi" w:hAnsiTheme="minorHAnsi"/>
+          <w:lang w:val="en" w:eastAsia="zh-TW"/>
+        </w:rPr>
+        <w:t xml:space="preserve"> </w:t>
+      </w:r>
+      <w:r>
+        <w:rPr>
+          <w:rFonts w:asciiTheme="minorHAnsi" w:hAnsiTheme="minorHAnsi"/>
+          <w:lang w:val="en" w:eastAsia="zh-TW"/>
+        </w:rPr>
+        <w:t>[account]</w:t>
+      </w:r>
+      <w:r>
+        <w:rPr>
+          <w:rFonts w:asciiTheme="minorHAnsi" w:hAnsiTheme="minorHAnsi"/>
+          <w:lang w:val="en" w:eastAsia="zh-TW"/>
+        </w:rPr>
+        <w:t xml:space="preserve"> for an estimated $200 to $400 million in direct and indirect costs annually</w:t>
+      </w:r>
+      <w:r>
+        <w:rPr>
+          <w:rFonts w:asciiTheme="minorHAnsi" w:hAnsiTheme="minorHAnsi"/>
+          <w:lang w:val="en" w:eastAsia="zh-TW"/>
+        </w:rPr>
+        <w:t xml:space="preserve">” </w:t>
+      </w:r>
+      <w:r>
+        <w:rPr>
+          <w:rFonts w:asciiTheme="minorHAnsi" w:hAnsiTheme="minorHAnsi"/>
+          <w:lang w:val="en" w:eastAsia="zh-TW"/>
+        </w:rPr>
+        <w:t>(Landslides, 2013)</w:t>
+      </w:r>
+    </w:p>
+    <w:p>
+      <w:pPr>
+        <w:pStyle w:val="NormalWeb"/>
+        <w:numPr>
+          <w:ilvl w:val="2"/>
+          <w:numId w:val="14"/>
+        </w:numPr>
+        <w:divId w:val="2063404804"/>
+        <w:rPr>
+          <w:rFonts w:asciiTheme="minorHAnsi" w:hAnsiTheme="minorHAnsi"/>
+          <w:lang w:val="en" w:eastAsia="zh-TW"/>
+        </w:rPr>
+      </w:pPr>
+      <w:r>
+        <w:rPr>
+          <w:rFonts w:asciiTheme="minorHAnsi" w:hAnsiTheme="minorHAnsi" w:hint="eastAsia"/>
+          <w:lang w:val="en" w:eastAsia="zh-TW"/>
+        </w:rPr>
+        <w:t>Slow moving, historical landslides putting more stress on the current landslide situation</w:t>
+      </w:r>
+      <w:r>
+        <w:rPr>
+          <w:rFonts w:asciiTheme="minorHAnsi" w:hAnsiTheme="minorHAnsi" w:hint="eastAsia"/>
+          <w:lang w:val="en" w:eastAsia="zh-TW"/>
+        </w:rPr>
+        <w:t xml:space="preserve"> in BC </w:t>
+      </w:r>
+      <w:r>
+        <w:rPr>
+          <w:rFonts w:asciiTheme="minorHAnsi" w:hAnsiTheme="minorHAnsi" w:hint="eastAsia"/>
+          <w:lang w:val="en" w:eastAsia="zh-TW"/>
+        </w:rPr>
+        <w:t xml:space="preserve"> </w:t>
+      </w:r>
+    </w:p>
+    <w:p>
+      <w:pPr>
+        <w:pStyle w:val="NormalWeb"/>
+        <w:numPr>
+          <w:ilvl w:val="3"/>
+          <w:numId w:val="14"/>
+        </w:numPr>
+        <w:divId w:val="2063404804"/>
+        <w:rPr>
+          <w:rFonts w:asciiTheme="minorHAnsi" w:hAnsiTheme="minorHAnsi"/>
+          <w:lang w:val="en" w:eastAsia="zh-TW"/>
+        </w:rPr>
+      </w:pPr>
+      <w:r>
+        <w:rPr>
+          <w:rFonts w:asciiTheme="minorHAnsi" w:hAnsiTheme="minorHAnsi" w:hint="eastAsia"/>
+          <w:lang w:val="en" w:eastAsia="zh-TW"/>
+        </w:rPr>
+        <w:t xml:space="preserve">City of Quesnel undergone 810 mm of movement since the late 1998 </w:t>
+      </w:r>
+      <w:r>
+        <w:rPr>
+          <w:rFonts w:asciiTheme="minorHAnsi" w:hAnsiTheme="minorHAnsi"/>
+          <w:lang w:val="en" w:eastAsia="zh-TW"/>
+        </w:rPr>
+        <w:t>(Monitoring Program 2020, 2021)</w:t>
+      </w:r>
+      <w:r>
+        <w:rPr>
+          <w:rFonts w:asciiTheme="minorHAnsi" w:hAnsiTheme="minorHAnsi" w:hint="eastAsia"/>
+          <w:lang w:val="en" w:eastAsia="zh-TW"/>
+        </w:rPr>
+        <w:t xml:space="preserve">. </w:t>
+      </w:r>
+    </w:p>
+    <w:p>
+      <w:pPr>
+        <w:pStyle w:val="NormalWeb"/>
+        <w:numPr>
+          <w:ilvl w:val="3"/>
+          <w:numId w:val="14"/>
+        </w:numPr>
+        <w:divId w:val="2063404804"/>
+        <w:rPr>
+          <w:rFonts w:asciiTheme="minorHAnsi" w:hAnsiTheme="minorHAnsi"/>
+          <w:lang w:val="en" w:eastAsia="zh-TW"/>
+        </w:rPr>
+      </w:pPr>
+      <w:r>
+        <w:rPr>
+          <w:rFonts w:asciiTheme="minorHAnsi" w:hAnsiTheme="minorHAnsi" w:hint="eastAsia"/>
+          <w:lang w:val="en" w:eastAsia="zh-TW"/>
+        </w:rPr>
+        <w:t xml:space="preserve">Regionally, hundreds of landslides </w:t>
+      </w:r>
+      <w:r>
+        <w:rPr>
+          <w:rFonts w:asciiTheme="minorHAnsi" w:hAnsiTheme="minorHAnsi"/>
+          <w:lang w:val="en" w:eastAsia="zh-TW"/>
+        </w:rPr>
+        <w:t>occurred</w:t>
+      </w:r>
+      <w:r>
+        <w:rPr>
+          <w:rFonts w:asciiTheme="minorHAnsi" w:hAnsiTheme="minorHAnsi" w:hint="eastAsia"/>
+          <w:lang w:val="en" w:eastAsia="zh-TW"/>
+        </w:rPr>
+        <w:t xml:space="preserve"> in 2020 and 2021, leading to </w:t>
+      </w:r>
+      <w:r>
+        <w:rPr>
+          <w:rFonts w:asciiTheme="minorHAnsi" w:hAnsiTheme="minorHAnsi"/>
+          <w:lang w:val="en" w:eastAsia="zh-TW"/>
+        </w:rPr>
+        <w:t>numerous</w:t>
+      </w:r>
+      <w:r>
+        <w:rPr>
+          <w:rFonts w:asciiTheme="minorHAnsi" w:hAnsiTheme="minorHAnsi" w:hint="eastAsia"/>
+          <w:lang w:val="en" w:eastAsia="zh-TW"/>
+        </w:rPr>
+        <w:t xml:space="preserve"> road recovery projects </w:t>
+      </w:r>
+    </w:p>
+    <w:p>
+      <w:pPr>
+        <w:pStyle w:val="NormalWeb"/>
+        <w:numPr>
+          <w:ilvl w:val="3"/>
+          <w:numId w:val="14"/>
+        </w:numPr>
+        <w:divId w:val="2063404804"/>
+        <w:rPr>
+          <w:rStyle w:val="Heading2Char"/>
+          <w:rFonts w:asciiTheme="minorHAnsi" w:hAnsiTheme="minorHAnsi"/>
+          <w:b w:val="0"/>
+          <w:bCs w:val="0"/>
+          <w:sz w:val="24"/>
+          <w:szCs w:val="24"/>
+          <w:lang w:val="en" w:eastAsia="zh-TW"/>
+        </w:rPr>
+      </w:pPr>
+      <w:r>
+        <w:rPr>
+          <w:rFonts w:asciiTheme="minorHAnsi" w:hAnsiTheme="minorHAnsi" w:hint="eastAsia"/>
+          <w:lang w:val="en" w:eastAsia="zh-TW"/>
+        </w:rPr>
+        <w:t>Landslides along the Canadia</w:t>
+      </w:r>
+      <w:r>
+        <w:rPr>
+          <w:rFonts w:asciiTheme="minorHAnsi" w:hAnsiTheme="minorHAnsi" w:hint="eastAsia"/>
+          <w:lang w:val="en" w:eastAsia="zh-TW"/>
+        </w:rPr>
+        <w:t>n Railway</w:t>
+      </w:r>
+      <w:r>
+        <w:rPr>
+          <w:rStyle w:val="Heading2Char"/>
+        </w:rPr>
+        <w:t xml:space="preserve"> </w:t>
+      </w:r>
+    </w:p>
+    <w:p>
+      <w:pPr>
+        <w:pStyle w:val="NormalWeb"/>
+        <w:numPr>
+          <w:ilvl w:val="4"/>
+          <w:numId w:val="14"/>
+        </w:numPr>
+        <w:divId w:val="2063404804"/>
+        <w:rPr>
+          <w:rFonts w:asciiTheme="minorHAnsi" w:hAnsiTheme="minorHAnsi"/>
+          <w:lang w:val="en" w:eastAsia="zh-TW"/>
+        </w:rPr>
+      </w:pPr>
+      <w:r>
+        <w:rPr>
+          <w:rFonts w:asciiTheme="minorHAnsi" w:hAnsiTheme="minorHAnsi"/>
+          <w:lang w:val="en" w:eastAsia="zh-TW"/>
+        </w:rPr>
+        <w:t>“Although movement was slow in the late 20th Century, cumulatively it was sufficient to open numerous tension cracks in the main body of the landslide and cause a visible shift in the fence line of the CPR track by the early 2000s (Bunce and Chadwick, 2012).” (Huntley and Bobrowsky, 2014, p. 6)</w:t>
+      </w:r>
+    </w:p>
+    <w:p>
+      <w:pPr>
+        <w:pStyle w:val="NormalWeb"/>
+        <w:numPr>
+          <w:ilvl w:val="3"/>
+          <w:numId w:val="14"/>
+        </w:numPr>
+        <w:divId w:val="2063404804"/>
+        <w:rPr>
+          <w:rFonts w:asciiTheme="minorHAnsi" w:hAnsiTheme="minorHAnsi"/>
+          <w:lang w:val="en" w:eastAsia="zh-TW"/>
+        </w:rPr>
+      </w:pPr>
+    </w:p>
+    <w:p>
+      <w:pPr>
+        <w:pStyle w:val="NormalWeb"/>
+        <w:numPr>
+          <w:ilvl w:val="2"/>
+          <w:numId w:val="14"/>
+        </w:numPr>
+        <w:divId w:val="2063404804"/>
+        <w:rPr>
+          <w:rFonts w:asciiTheme="minorHAnsi" w:hAnsiTheme="minorHAnsi" w:hint="eastAsia"/>
+          <w:lang w:val="en" w:eastAsia="zh-TW"/>
+        </w:rPr>
+      </w:pPr>
+      <w:r>
+        <w:rPr>
+          <w:rFonts w:asciiTheme="minorHAnsi" w:hAnsiTheme="minorHAnsi" w:hint="eastAsia"/>
+          <w:lang w:val="en" w:eastAsia="zh-TW"/>
+        </w:rPr>
+        <w:t>(</w:t>
+      </w:r>
+      <w:r>
+        <w:rPr>
+          <w:rFonts w:asciiTheme="minorHAnsi" w:hAnsiTheme="minorHAnsi"/>
+          <w:lang w:val="en" w:eastAsia="zh-TW"/>
+        </w:rPr>
+        <w:t>Sobie, 2020)</w:t>
+      </w:r>
+      <w:r>
+        <w:rPr>
+          <w:rFonts w:asciiTheme="minorHAnsi" w:hAnsiTheme="minorHAnsi" w:hint="eastAsia"/>
+          <w:lang w:val="en" w:eastAsia="zh-TW"/>
+        </w:rPr>
+        <w:t xml:space="preserve"> </w:t>
+      </w:r>
+    </w:p>
+    <w:p>
+      <w:pPr>
+        <w:pStyle w:val="NormalWeb"/>
+        <w:numPr>
+          <w:ilvl w:val="2"/>
+          <w:numId w:val="14"/>
+        </w:numPr>
+        <w:divId w:val="2063404804"/>
+        <w:rPr>
+          <w:rFonts w:asciiTheme="minorHAnsi" w:hAnsiTheme="minorHAnsi"/>
+          <w:lang w:val="en" w:eastAsia="zh-TW"/>
+        </w:rPr>
+      </w:pPr>
+      <w:proofErr w:type="gramStart"/>
+      <w:r>
+        <w:rPr>
+          <w:rFonts w:asciiTheme="minorHAnsi" w:hAnsiTheme="minorHAnsi"/>
+          <w:lang w:val="en" w:eastAsia="zh-TW"/>
+        </w:rPr>
+        <w:t>W</w:t>
+      </w:r>
+      <w:r>
+        <w:rPr>
+          <w:rFonts w:asciiTheme="minorHAnsi" w:hAnsiTheme="minorHAnsi" w:hint="eastAsia"/>
+          <w:lang w:val="en" w:eastAsia="zh-TW"/>
+        </w:rPr>
+        <w:t>orld wide</w:t>
+      </w:r>
+      <w:proofErr w:type="gramEnd"/>
+    </w:p>
+    <w:p>
+      <w:pPr>
+        <w:pStyle w:val="NormalWeb"/>
+        <w:numPr>
+          <w:ilvl w:val="3"/>
+          <w:numId w:val="14"/>
+        </w:numPr>
+        <w:divId w:val="2063404804"/>
+        <w:rPr>
+          <w:rFonts w:asciiTheme="minorHAnsi" w:hAnsiTheme="minorHAnsi"/>
+          <w:lang w:val="en" w:eastAsia="zh-TW"/>
+        </w:rPr>
+      </w:pPr>
+      <w:r>
+        <w:rPr>
+          <w:rFonts w:asciiTheme="minorHAnsi" w:hAnsiTheme="minorHAnsi"/>
+          <w:lang w:val="en" w:eastAsia="zh-TW"/>
+        </w:rPr>
+        <w:t>(Jemec Auflič et al., 2023)</w:t>
+      </w:r>
+    </w:p>
+    <w:p>
+      <w:pPr>
+        <w:pStyle w:val="NormalWeb"/>
+        <w:numPr>
+          <w:ilvl w:val="3"/>
+          <w:numId w:val="14"/>
+        </w:numPr>
+        <w:divId w:val="2063404804"/>
+        <w:rPr>
+          <w:rFonts w:asciiTheme="minorHAnsi" w:hAnsiTheme="minorHAnsi"/>
+          <w:lang w:val="en" w:eastAsia="zh-TW"/>
+        </w:rPr>
+      </w:pPr>
+    </w:p>
+    <w:p>
+      <w:pPr>
+        <w:pStyle w:val="NormalWeb"/>
+        <w:numPr>
+          <w:ilvl w:val="2"/>
+          <w:numId w:val="14"/>
+        </w:numPr>
+        <w:divId w:val="2063404804"/>
+        <w:rPr>
+          <w:rFonts w:asciiTheme="minorHAnsi" w:hAnsiTheme="minorHAnsi"/>
+          <w:lang w:val="en" w:eastAsia="zh-TW"/>
+        </w:rPr>
+      </w:pPr>
+      <w:r>
+        <w:rPr>
+          <w:rFonts w:asciiTheme="minorHAnsi" w:hAnsiTheme="minorHAnsi"/>
+          <w:lang w:val="en" w:eastAsia="zh-TW"/>
+        </w:rPr>
+        <w:t>Economic loss and public safety concerns</w:t>
+      </w:r>
+    </w:p>
+    <w:p>
+      <w:pPr>
+        <w:pStyle w:val="NormalWeb"/>
+        <w:numPr>
           <w:ilvl w:val="1"/>
           <w:numId w:val="14"/>
         </w:numPr>
@@ -251,10 +670,176 @@
       </w:pPr>
       <w:r>
         <w:rPr>
+          <w:rFonts w:asciiTheme="minorHAnsi" w:hAnsiTheme="minorHAnsi"/>
+          <w:lang w:val="en" w:eastAsia="zh-TW"/>
+        </w:rPr>
+        <w:t>Past studies on triggers of landslides</w:t>
+      </w:r>
+    </w:p>
+    <w:p>
+      <w:pPr>
+        <w:pStyle w:val="NormalWeb"/>
+        <w:numPr>
+          <w:ilvl w:val="2"/>
+          <w:numId w:val="14"/>
+        </w:numPr>
+        <w:divId w:val="2063404804"/>
+        <w:rPr>
+          <w:rFonts w:asciiTheme="minorHAnsi" w:hAnsiTheme="minorHAnsi"/>
+          <w:lang w:val="en" w:eastAsia="zh-TW"/>
+        </w:rPr>
+      </w:pPr>
+      <w:r>
+        <w:rPr>
+          <w:rFonts w:asciiTheme="minorHAnsi" w:hAnsiTheme="minorHAnsi"/>
+          <w:lang w:val="en" w:eastAsia="zh-TW"/>
+        </w:rPr>
+        <w:t>Climate change</w:t>
+      </w:r>
+    </w:p>
+    <w:p>
+      <w:pPr>
+        <w:pStyle w:val="NormalWeb"/>
+        <w:numPr>
+          <w:ilvl w:val="2"/>
+          <w:numId w:val="14"/>
+        </w:numPr>
+        <w:divId w:val="2063404804"/>
+        <w:rPr>
+          <w:rFonts w:asciiTheme="minorHAnsi" w:hAnsiTheme="minorHAnsi"/>
+          <w:lang w:val="en" w:eastAsia="zh-TW"/>
+        </w:rPr>
+      </w:pPr>
+      <w:r>
+        <w:rPr>
+          <w:rFonts w:asciiTheme="minorHAnsi" w:hAnsiTheme="minorHAnsi"/>
+          <w:lang w:val="en" w:eastAsia="zh-TW"/>
+        </w:rPr>
+        <w:t>Land use change</w:t>
+      </w:r>
+    </w:p>
+    <w:p>
+      <w:pPr>
+        <w:pStyle w:val="NormalWeb"/>
+        <w:numPr>
+          <w:ilvl w:val="1"/>
+          <w:numId w:val="14"/>
+        </w:numPr>
+        <w:divId w:val="2063404804"/>
+        <w:rPr>
+          <w:rFonts w:asciiTheme="minorHAnsi" w:hAnsiTheme="minorHAnsi"/>
+          <w:lang w:val="en" w:eastAsia="zh-TW"/>
+        </w:rPr>
+      </w:pPr>
+      <w:r>
+        <w:rPr>
+          <w:rFonts w:asciiTheme="minorHAnsi" w:hAnsiTheme="minorHAnsi"/>
+          <w:lang w:val="en" w:eastAsia="zh-TW"/>
+        </w:rPr>
+        <w:t>Knowledge gap</w:t>
+      </w:r>
+    </w:p>
+    <w:p>
+      <w:pPr>
+        <w:pStyle w:val="NormalWeb"/>
+        <w:numPr>
+          <w:ilvl w:val="2"/>
+          <w:numId w:val="14"/>
+        </w:numPr>
+        <w:divId w:val="2063404804"/>
+        <w:rPr>
+          <w:rFonts w:asciiTheme="minorHAnsi" w:hAnsiTheme="minorHAnsi"/>
+          <w:lang w:val="en" w:eastAsia="zh-TW"/>
+        </w:rPr>
+      </w:pPr>
+      <w:r>
+        <w:rPr>
+          <w:rFonts w:asciiTheme="minorHAnsi" w:hAnsiTheme="minorHAnsi"/>
+          <w:lang w:val="en" w:eastAsia="zh-TW"/>
+        </w:rPr>
+        <w:t>Regional scale landslide phenomenon</w:t>
+      </w:r>
+    </w:p>
+    <w:p>
+      <w:pPr>
+        <w:pStyle w:val="NormalWeb"/>
+        <w:numPr>
+          <w:ilvl w:val="3"/>
+          <w:numId w:val="14"/>
+        </w:numPr>
+        <w:divId w:val="2063404804"/>
+        <w:rPr>
           <w:rFonts w:asciiTheme="minorHAnsi" w:hAnsiTheme="minorHAnsi" w:hint="eastAsia"/>
           <w:lang w:val="en" w:eastAsia="zh-TW"/>
         </w:rPr>
-        <w:t>Past studies on triggers of landslides</w:t>
+      </w:pPr>
+      <w:commentRangeStart w:id="0"/>
+      <w:r>
+        <w:rPr>
+          <w:rFonts w:asciiTheme="minorHAnsi" w:hAnsiTheme="minorHAnsi"/>
+          <w:lang w:val="en" w:eastAsia="zh-TW"/>
+        </w:rPr>
+        <w:lastRenderedPageBreak/>
+        <w:t xml:space="preserve">“While most research tends to </w:t>
+      </w:r>
+      <w:proofErr w:type="spellStart"/>
+      <w:r>
+        <w:rPr>
+          <w:rFonts w:asciiTheme="minorHAnsi" w:hAnsiTheme="minorHAnsi"/>
+          <w:lang w:val="en" w:eastAsia="zh-TW"/>
+        </w:rPr>
+        <w:t>centre</w:t>
+      </w:r>
+      <w:proofErr w:type="spellEnd"/>
+      <w:r>
+        <w:rPr>
+          <w:rFonts w:asciiTheme="minorHAnsi" w:hAnsiTheme="minorHAnsi"/>
+          <w:lang w:val="en" w:eastAsia="zh-TW"/>
+        </w:rPr>
+        <w:t xml:space="preserve"> on basin scale landsliding, focusing on modelling and understanding the mechanisms and precursors that lead to landslide initiation, understanding the relationship between landsliding and climate change is a regional-scale problem which needs to be assessed at this level through regional-scale studies.” </w:t>
+      </w:r>
+      <w:commentRangeEnd w:id="0"/>
+      <w:r>
+        <w:rPr>
+          <w:rFonts w:asciiTheme="minorHAnsi" w:hAnsiTheme="minorHAnsi"/>
+          <w:lang w:val="en" w:eastAsia="zh-TW"/>
+        </w:rPr>
+        <w:commentReference w:id="0"/>
+      </w:r>
+      <w:r>
+        <w:rPr>
+          <w:rFonts w:asciiTheme="minorHAnsi" w:hAnsiTheme="minorHAnsi"/>
+          <w:lang w:val="en" w:eastAsia="zh-TW"/>
+        </w:rPr>
+        <w:fldChar w:fldCharType="begin"/>
+      </w:r>
+      <w:r>
+        <w:rPr>
+          <w:rFonts w:asciiTheme="minorHAnsi" w:hAnsiTheme="minorHAnsi"/>
+          <w:lang w:val="en" w:eastAsia="zh-TW"/>
+        </w:rPr>
+        <w:instrText xml:space="preserve"> ADDIN ZOTERO_ITEM CSL_CITATION {"citationID":"QqvEqeu2","properties":{"formattedCitation":"(Wood et al., 2015)","plainCitation":"(Wood et al., 2015)","noteIndex":0},"citationItems":[{"id":2064,"uris":["http://zotero.org/users/11473650/items/H3NPXPYS"],"itemData":{"id":2064,"type":"article-journal","abstract":"Landslides present a geomorphological hazard in Alpine regions, threatening life, infrastructure and property. Here we present the development of a new regional landslide inventory (RI) for the European Alps. This database provides a substantial temporal and spatial picture of landsliding in the Alps, with particular focus on the Swiss and French Alps. We use segmented models to evaluate recording bias in the temporal record. We use scaling relationships to calculate landslide area based on a given volume for similar types of landslide; with the result of this being that 9.5% of the landslides recorded in the RI now have area data recorded. These landslide area data are then used to examine the log–linear trend, which exists between landslide area and frequency in inventories. We show that this relationship is present for this historical dataset; however, none of the individual databases, nor a unification of these, contain a complete record with the small and larger landslides being recorded more consistently. The use of segmented models on the temporal distribution of landslides in the RI shows that the post-1970 portion of the database is more reliable, highlighted through an improved power–law relationship, although the frequency of medium sized landslides is still underestimated. We show that creating a unified database (RI) can increase the reliability of datasets and consistency in recording for the use by researchers for attribution and detection studies.","container-title":"Geomorphology","DOI":"10.1016/j.geomorph.2014.09.005","ISSN":"0169-555X","journalAbbreviation":"Geomorphology","page":"398-408","source":"ScienceDirect","title":"Landslide inventories for climate impacts research in the European Alps","volume":"228","author":[{"family":"Wood","given":"J. L."},{"family":"Harrison","given":"S."},{"family":"Reinhardt","given":"L."}],"issued":{"date-parts":[["2015",1,1]]}}}],"schema":"https://github.com/citation-style-language/schema/raw/master/csl-citation.json"} </w:instrText>
+      </w:r>
+      <w:r>
+        <w:rPr>
+          <w:rFonts w:asciiTheme="minorHAnsi" w:hAnsiTheme="minorHAnsi"/>
+          <w:lang w:val="en" w:eastAsia="zh-TW"/>
+        </w:rPr>
+        <w:fldChar w:fldCharType="separate"/>
+      </w:r>
+      <w:r>
+        <w:rPr>
+          <w:rFonts w:asciiTheme="minorHAnsi" w:hAnsiTheme="minorHAnsi"/>
+          <w:lang w:val="en" w:eastAsia="zh-TW"/>
+        </w:rPr>
+        <w:t>(Wood et al., 2015)</w:t>
+      </w:r>
+      <w:r>
+        <w:rPr>
+          <w:rFonts w:asciiTheme="minorHAnsi" w:hAnsiTheme="minorHAnsi"/>
+          <w:lang w:val="en" w:eastAsia="zh-TW"/>
+        </w:rPr>
+        <w:fldChar w:fldCharType="end"/>
       </w:r>
     </w:p>
     <w:p>
@@ -275,611 +860,609 @@
           <w:rFonts w:asciiTheme="minorHAnsi" w:hAnsiTheme="minorHAnsi"/>
           <w:lang w:val="en" w:eastAsia="zh-TW"/>
         </w:rPr>
-        <w:t>C</w:t>
-      </w:r>
-      <w:r>
+        <w:t>Landslides aren’t single factor events</w:t>
+      </w:r>
+    </w:p>
+    <w:p>
+      <w:pPr>
+        <w:pStyle w:val="NormalWeb"/>
+        <w:numPr>
+          <w:ilvl w:val="3"/>
+          <w:numId w:val="14"/>
+        </w:numPr>
+        <w:divId w:val="2063404804"/>
         <w:rPr>
           <w:rFonts w:asciiTheme="minorHAnsi" w:hAnsiTheme="minorHAnsi" w:hint="eastAsia"/>
           <w:lang w:val="en" w:eastAsia="zh-TW"/>
         </w:rPr>
-        <w:t>limate change</w:t>
+      </w:pPr>
+      <w:r>
+        <w:rPr>
+          <w:rFonts w:asciiTheme="minorHAnsi" w:hAnsiTheme="minorHAnsi"/>
+          <w:lang w:val="en" w:eastAsia="zh-TW"/>
+        </w:rPr>
+        <w:t>“Exceedance of a climatic threshold is thus a necessary, but not a sufficient, condition for debris flow occurrence.” (Jakob et al., 2005, p. 756)</w:t>
       </w:r>
     </w:p>
     <w:p>
       <w:pPr>
         <w:pStyle w:val="NormalWeb"/>
         <w:numPr>
+          <w:ilvl w:val="0"/>
+          <w:numId w:val="14"/>
+        </w:numPr>
+        <w:divId w:val="2063404804"/>
+        <w:rPr>
+          <w:rFonts w:asciiTheme="minorHAnsi" w:hAnsiTheme="minorHAnsi"/>
+          <w:lang w:val="en" w:eastAsia="zh-TW"/>
+        </w:rPr>
+      </w:pPr>
+      <w:r>
+        <w:rPr>
+          <w:rFonts w:asciiTheme="minorHAnsi" w:hAnsiTheme="minorHAnsi"/>
+          <w:lang w:val="en"/>
+        </w:rPr>
+        <w:t>Role of Forest in slope stability</w:t>
+      </w:r>
+    </w:p>
+    <w:p>
+      <w:pPr>
+        <w:pStyle w:val="NormalWeb"/>
+        <w:numPr>
+          <w:ilvl w:val="1"/>
+          <w:numId w:val="14"/>
+        </w:numPr>
+        <w:divId w:val="2063404804"/>
+        <w:rPr>
+          <w:rFonts w:asciiTheme="minorHAnsi" w:hAnsiTheme="minorHAnsi"/>
+          <w:lang w:val="en" w:eastAsia="zh-TW"/>
+        </w:rPr>
+      </w:pPr>
+      <w:r>
+        <w:rPr>
+          <w:rFonts w:asciiTheme="minorHAnsi" w:hAnsiTheme="minorHAnsi"/>
+          <w:lang w:val="en" w:eastAsia="zh-TW"/>
+        </w:rPr>
+        <w:t>Direct effect</w:t>
+      </w:r>
+      <w:r>
+        <w:rPr>
+          <w:rFonts w:asciiTheme="minorHAnsi" w:hAnsiTheme="minorHAnsi"/>
+          <w:lang w:val="en" w:eastAsia="zh-TW"/>
+        </w:rPr>
+        <w:t xml:space="preserve"> (deterministically)</w:t>
+      </w:r>
+    </w:p>
+    <w:p>
+      <w:pPr>
+        <w:pStyle w:val="NormalWeb"/>
+        <w:numPr>
+          <w:ilvl w:val="2"/>
+          <w:numId w:val="14"/>
+        </w:numPr>
+        <w:divId w:val="2063404804"/>
+        <w:rPr>
+          <w:rFonts w:asciiTheme="minorHAnsi" w:hAnsiTheme="minorHAnsi"/>
+          <w:lang w:val="en" w:eastAsia="zh-TW"/>
+        </w:rPr>
+      </w:pPr>
+      <w:r>
+        <w:rPr>
+          <w:rFonts w:asciiTheme="minorHAnsi" w:hAnsiTheme="minorHAnsi"/>
+          <w:lang w:val="en" w:eastAsia="zh-TW"/>
+        </w:rPr>
+        <w:t>Decreased root cohesion</w:t>
+      </w:r>
+    </w:p>
+    <w:p>
+      <w:pPr>
+        <w:pStyle w:val="NormalWeb"/>
+        <w:numPr>
+          <w:ilvl w:val="2"/>
+          <w:numId w:val="14"/>
+        </w:numPr>
+        <w:divId w:val="2063404804"/>
+        <w:rPr>
+          <w:rFonts w:asciiTheme="minorHAnsi" w:hAnsiTheme="minorHAnsi"/>
+          <w:lang w:val="en" w:eastAsia="zh-TW"/>
+        </w:rPr>
+      </w:pPr>
+      <w:r>
+        <w:rPr>
+          <w:rFonts w:asciiTheme="minorHAnsi" w:hAnsiTheme="minorHAnsi"/>
+          <w:lang w:val="en" w:eastAsia="zh-TW"/>
+        </w:rPr>
+        <w:t>Increased pore pressure</w:t>
+      </w:r>
+    </w:p>
+    <w:p>
+      <w:pPr>
+        <w:pStyle w:val="NormalWeb"/>
+        <w:numPr>
+          <w:ilvl w:val="1"/>
+          <w:numId w:val="14"/>
+        </w:numPr>
+        <w:divId w:val="2063404804"/>
+        <w:rPr>
+          <w:rFonts w:asciiTheme="minorHAnsi" w:hAnsiTheme="minorHAnsi"/>
+          <w:lang w:val="en" w:eastAsia="zh-TW"/>
+        </w:rPr>
+      </w:pPr>
+      <w:r>
+        <w:rPr>
+          <w:rFonts w:asciiTheme="minorHAnsi" w:hAnsiTheme="minorHAnsi"/>
+          <w:lang w:val="en" w:eastAsia="zh-TW"/>
+        </w:rPr>
+        <w:t>Indirect effect</w:t>
+      </w:r>
+      <w:r>
+        <w:rPr>
+          <w:rFonts w:asciiTheme="minorHAnsi" w:hAnsiTheme="minorHAnsi"/>
+          <w:lang w:val="en" w:eastAsia="zh-TW"/>
+        </w:rPr>
+        <w:t xml:space="preserve"> (probabilistic)</w:t>
+      </w:r>
+    </w:p>
+    <w:p>
+      <w:pPr>
+        <w:pStyle w:val="NormalWeb"/>
+        <w:numPr>
+          <w:ilvl w:val="2"/>
+          <w:numId w:val="14"/>
+        </w:numPr>
+        <w:divId w:val="2063404804"/>
+        <w:rPr>
+          <w:rFonts w:asciiTheme="minorHAnsi" w:hAnsiTheme="minorHAnsi"/>
+          <w:lang w:val="en" w:eastAsia="zh-TW"/>
+        </w:rPr>
+      </w:pPr>
+      <w:r>
+        <w:rPr>
+          <w:rFonts w:asciiTheme="minorHAnsi" w:hAnsiTheme="minorHAnsi"/>
+          <w:lang w:val="en" w:eastAsia="zh-TW"/>
+        </w:rPr>
+        <w:t xml:space="preserve">The frequency of </w:t>
+      </w:r>
+      <w:r>
+        <w:rPr>
+          <w:rFonts w:asciiTheme="minorHAnsi" w:hAnsiTheme="minorHAnsi"/>
+          <w:lang w:val="en" w:eastAsia="zh-TW"/>
+        </w:rPr>
+        <w:t>saturated soil</w:t>
+      </w:r>
+    </w:p>
+    <w:p>
+      <w:pPr>
+        <w:pStyle w:val="NormalWeb"/>
+        <w:numPr>
           <w:ilvl w:val="3"/>
           <w:numId w:val="14"/>
         </w:numPr>
         <w:divId w:val="2063404804"/>
         <w:rPr>
-          <w:rFonts w:asciiTheme="minorHAnsi" w:hAnsiTheme="minorHAnsi" w:hint="eastAsia"/>
-          <w:lang w:val="en" w:eastAsia="zh-TW"/>
-        </w:rPr>
-      </w:pPr>
-      <w:r>
-        <w:rPr>
-          <w:rFonts w:asciiTheme="minorHAnsi" w:hAnsiTheme="minorHAnsi"/>
-          <w:lang w:val="en" w:eastAsia="zh-TW"/>
-        </w:rPr>
-        <w:t>“</w:t>
-      </w:r>
-      <w:r>
-        <w:rPr>
-          <w:rFonts w:asciiTheme="minorHAnsi" w:hAnsiTheme="minorHAnsi"/>
-          <w:lang w:val="en" w:eastAsia="zh-TW"/>
-        </w:rPr>
-        <w:t>Exceedance</w:t>
-      </w:r>
-      <w:r>
-        <w:rPr>
-          <w:rFonts w:asciiTheme="minorHAnsi" w:hAnsiTheme="minorHAnsi"/>
-          <w:lang w:val="en" w:eastAsia="zh-TW"/>
-        </w:rPr>
-        <w:t xml:space="preserve"> of a climatic threshold is thus a necessary, but not a sufficient, condition for debris flow occurrence.” (Jakob et al., 2005, p. 756)</w:t>
+          <w:rFonts w:asciiTheme="minorHAnsi" w:hAnsiTheme="minorHAnsi"/>
+          <w:lang w:val="en" w:eastAsia="zh-TW"/>
+        </w:rPr>
+      </w:pPr>
+      <w:r>
+        <w:rPr>
+          <w:rFonts w:asciiTheme="minorHAnsi" w:hAnsiTheme="minorHAnsi"/>
+          <w:lang w:val="en" w:eastAsia="zh-TW"/>
+        </w:rPr>
+        <w:t>S</w:t>
+      </w:r>
+      <w:r>
+        <w:rPr>
+          <w:rFonts w:asciiTheme="minorHAnsi" w:hAnsiTheme="minorHAnsi"/>
+          <w:lang w:val="en" w:eastAsia="zh-TW"/>
+        </w:rPr>
+        <w:t>nowmelt</w:t>
       </w:r>
     </w:p>
     <w:p>
       <w:pPr>
         <w:pStyle w:val="NormalWeb"/>
         <w:numPr>
+          <w:ilvl w:val="4"/>
+          <w:numId w:val="14"/>
+        </w:numPr>
+        <w:divId w:val="2063404804"/>
+        <w:rPr>
+          <w:rFonts w:asciiTheme="minorHAnsi" w:hAnsiTheme="minorHAnsi"/>
+          <w:lang w:val="en" w:eastAsia="zh-TW"/>
+        </w:rPr>
+      </w:pPr>
+      <w:r>
+        <w:rPr>
+          <w:rFonts w:asciiTheme="minorHAnsi" w:hAnsiTheme="minorHAnsi"/>
+          <w:lang w:val="en" w:eastAsia="zh-TW"/>
+        </w:rPr>
+        <w:t>Loss of canopy cover leads to faster and more rapid snow melt</w:t>
+      </w:r>
+    </w:p>
+    <w:p>
+      <w:pPr>
+        <w:pStyle w:val="NormalWeb"/>
+        <w:numPr>
+          <w:ilvl w:val="5"/>
+          <w:numId w:val="14"/>
+        </w:numPr>
+        <w:divId w:val="2063404804"/>
+        <w:rPr>
+          <w:rFonts w:asciiTheme="minorHAnsi" w:hAnsiTheme="minorHAnsi"/>
+          <w:lang w:val="en" w:eastAsia="zh-TW"/>
+        </w:rPr>
+      </w:pPr>
+      <w:r>
+        <w:rPr>
+          <w:rFonts w:asciiTheme="minorHAnsi" w:hAnsiTheme="minorHAnsi"/>
+          <w:lang w:val="en" w:eastAsia="zh-TW"/>
+        </w:rPr>
+        <w:t xml:space="preserve">Overwhelming soil capacity easily </w:t>
+      </w:r>
+    </w:p>
+    <w:p>
+      <w:pPr>
+        <w:pStyle w:val="NormalWeb"/>
+        <w:numPr>
+          <w:ilvl w:val="3"/>
+          <w:numId w:val="14"/>
+        </w:numPr>
+        <w:divId w:val="2063404804"/>
+        <w:rPr>
+          <w:rFonts w:asciiTheme="minorHAnsi" w:hAnsiTheme="minorHAnsi"/>
+          <w:lang w:val="en" w:eastAsia="zh-TW"/>
+        </w:rPr>
+      </w:pPr>
+      <w:r>
+        <w:rPr>
+          <w:rFonts w:asciiTheme="minorHAnsi" w:hAnsiTheme="minorHAnsi"/>
+          <w:lang w:val="en" w:eastAsia="zh-TW"/>
+        </w:rPr>
+        <w:t>Rainfall</w:t>
+      </w:r>
+    </w:p>
+    <w:p>
+      <w:pPr>
+        <w:pStyle w:val="NormalWeb"/>
+        <w:numPr>
+          <w:ilvl w:val="4"/>
+          <w:numId w:val="14"/>
+        </w:numPr>
+        <w:divId w:val="2063404804"/>
+        <w:rPr>
+          <w:rFonts w:asciiTheme="minorHAnsi" w:hAnsiTheme="minorHAnsi"/>
+          <w:lang w:val="en" w:eastAsia="zh-TW"/>
+        </w:rPr>
+      </w:pPr>
+    </w:p>
+    <w:p>
+      <w:pPr>
+        <w:pStyle w:val="NormalWeb"/>
+        <w:numPr>
+          <w:ilvl w:val="3"/>
+          <w:numId w:val="14"/>
+        </w:numPr>
+        <w:divId w:val="2063404804"/>
+        <w:rPr>
+          <w:rFonts w:asciiTheme="minorHAnsi" w:hAnsiTheme="minorHAnsi"/>
+          <w:lang w:val="en" w:eastAsia="zh-TW"/>
+        </w:rPr>
+      </w:pPr>
+      <w:r>
+        <w:rPr>
+          <w:rFonts w:asciiTheme="minorHAnsi" w:hAnsiTheme="minorHAnsi"/>
+          <w:lang w:val="en" w:eastAsia="zh-TW"/>
+        </w:rPr>
+        <w:t xml:space="preserve">Energy balance  </w:t>
+      </w:r>
+    </w:p>
+    <w:p>
+      <w:pPr>
+        <w:numPr>
           <w:ilvl w:val="2"/>
           <w:numId w:val="14"/>
         </w:numPr>
-        <w:divId w:val="2063404804"/>
-        <w:rPr>
-          <w:rFonts w:asciiTheme="minorHAnsi" w:hAnsiTheme="minorHAnsi"/>
-          <w:lang w:val="en" w:eastAsia="zh-TW"/>
-        </w:rPr>
-      </w:pPr>
-      <w:r>
-        <w:rPr>
-          <w:rFonts w:asciiTheme="minorHAnsi" w:hAnsiTheme="minorHAnsi" w:hint="eastAsia"/>
-          <w:lang w:val="en" w:eastAsia="zh-TW"/>
-        </w:rPr>
-        <w:t>Land use change</w:t>
+        <w:spacing w:before="100" w:beforeAutospacing="1" w:after="100" w:afterAutospacing="1" w:line="240" w:lineRule="auto"/>
+        <w:divId w:val="2063404804"/>
+        <w:rPr>
+          <w:rFonts w:eastAsia="Times New Roman"/>
+          <w:lang w:val="en"/>
+        </w:rPr>
+      </w:pPr>
+      <w:r>
+        <w:rPr>
+          <w:rFonts w:eastAsia="Times New Roman"/>
+          <w:lang w:val="en"/>
+        </w:rPr>
+        <w:t xml:space="preserve">soil fatigue/ threshold behavior </w:t>
+      </w:r>
+    </w:p>
+    <w:p>
+      <w:pPr>
+        <w:numPr>
+          <w:ilvl w:val="1"/>
+          <w:numId w:val="14"/>
+        </w:numPr>
+        <w:spacing w:before="100" w:beforeAutospacing="1" w:after="100" w:afterAutospacing="1" w:line="240" w:lineRule="auto"/>
+        <w:divId w:val="2063404804"/>
+        <w:rPr>
+          <w:rFonts w:eastAsia="Times New Roman"/>
+          <w:lang w:val="en"/>
+        </w:rPr>
+      </w:pPr>
+      <w:commentRangeStart w:id="1"/>
+      <w:r>
+        <w:rPr>
+          <w:rFonts w:eastAsia="Times New Roman"/>
+          <w:lang w:val="en"/>
+        </w:rPr>
+        <w:t>cumulative effect</w:t>
+      </w:r>
+      <w:commentRangeEnd w:id="1"/>
+      <w:r>
+        <w:rPr>
+          <w:rStyle w:val="CommentReference"/>
+        </w:rPr>
+        <w:commentReference w:id="1"/>
       </w:r>
     </w:p>
     <w:p>
       <w:pPr>
         <w:pStyle w:val="NormalWeb"/>
         <w:numPr>
-          <w:ilvl w:val="1"/>
-          <w:numId w:val="14"/>
-        </w:numPr>
-        <w:divId w:val="2063404804"/>
-        <w:rPr>
-          <w:rFonts w:asciiTheme="minorHAnsi" w:hAnsiTheme="minorHAnsi"/>
-          <w:lang w:val="en" w:eastAsia="zh-TW"/>
-        </w:rPr>
-      </w:pPr>
-      <w:r>
-        <w:rPr>
-          <w:rFonts w:asciiTheme="minorHAnsi" w:hAnsiTheme="minorHAnsi"/>
-          <w:lang w:val="en" w:eastAsia="zh-TW"/>
-        </w:rPr>
-        <w:t>K</w:t>
-      </w:r>
-      <w:r>
-        <w:rPr>
-          <w:rFonts w:asciiTheme="minorHAnsi" w:hAnsiTheme="minorHAnsi" w:hint="eastAsia"/>
-          <w:lang w:val="en" w:eastAsia="zh-TW"/>
-        </w:rPr>
-        <w:t>nowledge gap</w:t>
-      </w:r>
-    </w:p>
-    <w:p>
-      <w:pPr>
-        <w:pStyle w:val="NormalWeb"/>
-        <w:numPr>
-          <w:ilvl w:val="2"/>
-          <w:numId w:val="14"/>
-        </w:numPr>
-        <w:divId w:val="2063404804"/>
-        <w:rPr>
-          <w:rFonts w:asciiTheme="minorHAnsi" w:hAnsiTheme="minorHAnsi"/>
-          <w:lang w:val="en" w:eastAsia="zh-TW"/>
-        </w:rPr>
-      </w:pPr>
-      <w:r>
-        <w:rPr>
-          <w:rFonts w:asciiTheme="minorHAnsi" w:hAnsiTheme="minorHAnsi"/>
-          <w:lang w:val="en" w:eastAsia="zh-TW"/>
-        </w:rPr>
-        <w:t>R</w:t>
-      </w:r>
-      <w:r>
-        <w:rPr>
-          <w:rFonts w:asciiTheme="minorHAnsi" w:hAnsiTheme="minorHAnsi" w:hint="eastAsia"/>
-          <w:lang w:val="en" w:eastAsia="zh-TW"/>
-        </w:rPr>
-        <w:t xml:space="preserve">egional scale landslide </w:t>
-      </w:r>
-      <w:r>
-        <w:rPr>
-          <w:rFonts w:asciiTheme="minorHAnsi" w:hAnsiTheme="minorHAnsi"/>
-          <w:lang w:val="en" w:eastAsia="zh-TW"/>
-        </w:rPr>
-        <w:t>phenomenon</w:t>
-      </w:r>
-    </w:p>
-    <w:p>
-      <w:pPr>
-        <w:pStyle w:val="NormalWeb"/>
-        <w:numPr>
-          <w:ilvl w:val="2"/>
-          <w:numId w:val="14"/>
-        </w:numPr>
-        <w:divId w:val="2063404804"/>
-        <w:rPr>
-          <w:rFonts w:asciiTheme="minorHAnsi" w:hAnsiTheme="minorHAnsi" w:hint="eastAsia"/>
-          <w:lang w:val="en" w:eastAsia="zh-TW"/>
-        </w:rPr>
-      </w:pPr>
-      <w:r>
-        <w:rPr>
-          <w:rFonts w:asciiTheme="minorHAnsi" w:hAnsiTheme="minorHAnsi" w:hint="eastAsia"/>
-          <w:lang w:val="en" w:eastAsia="zh-TW"/>
-        </w:rPr>
-        <w:t>Landslides aren</w:t>
-      </w:r>
-      <w:r>
-        <w:rPr>
-          <w:rFonts w:asciiTheme="minorHAnsi" w:hAnsiTheme="minorHAnsi"/>
-          <w:lang w:val="en" w:eastAsia="zh-TW"/>
-        </w:rPr>
-        <w:t>’</w:t>
-      </w:r>
-      <w:r>
-        <w:rPr>
-          <w:rFonts w:asciiTheme="minorHAnsi" w:hAnsiTheme="minorHAnsi" w:hint="eastAsia"/>
-          <w:lang w:val="en" w:eastAsia="zh-TW"/>
-        </w:rPr>
-        <w:t>t single factor events</w:t>
-      </w:r>
-    </w:p>
-    <w:p>
-      <w:pPr>
-        <w:pStyle w:val="NormalWeb"/>
-        <w:numPr>
           <w:ilvl w:val="0"/>
           <w:numId w:val="14"/>
         </w:numPr>
         <w:divId w:val="2063404804"/>
         <w:rPr>
           <w:rFonts w:asciiTheme="minorHAnsi" w:hAnsiTheme="minorHAnsi"/>
-          <w:lang w:val="en" w:eastAsia="zh-TW"/>
-        </w:rPr>
-      </w:pPr>
-      <w:r>
-        <w:rPr>
-          <w:rFonts w:asciiTheme="minorHAnsi" w:hAnsiTheme="minorHAnsi"/>
-          <w:lang w:val="en"/>
-        </w:rPr>
-        <w:t>Role of Forest in slope stability</w:t>
-      </w:r>
-    </w:p>
-    <w:p>
-      <w:pPr>
-        <w:pStyle w:val="NormalWeb"/>
-        <w:numPr>
-          <w:ilvl w:val="1"/>
-          <w:numId w:val="14"/>
-        </w:numPr>
-        <w:divId w:val="2063404804"/>
-        <w:rPr>
-          <w:rFonts w:asciiTheme="minorHAnsi" w:hAnsiTheme="minorHAnsi"/>
-          <w:lang w:val="en" w:eastAsia="zh-TW"/>
-        </w:rPr>
-      </w:pPr>
-      <w:r>
-        <w:rPr>
-          <w:rFonts w:asciiTheme="minorHAnsi" w:hAnsiTheme="minorHAnsi"/>
-          <w:lang w:val="en" w:eastAsia="zh-TW"/>
-        </w:rPr>
-        <w:t>D</w:t>
-      </w:r>
-      <w:r>
-        <w:rPr>
-          <w:rFonts w:asciiTheme="minorHAnsi" w:hAnsiTheme="minorHAnsi" w:hint="eastAsia"/>
-          <w:lang w:val="en" w:eastAsia="zh-TW"/>
-        </w:rPr>
-        <w:t>irect effect</w:t>
-      </w:r>
-      <w:r>
-        <w:rPr>
-          <w:rFonts w:asciiTheme="minorHAnsi" w:hAnsiTheme="minorHAnsi" w:hint="eastAsia"/>
-          <w:lang w:val="en" w:eastAsia="zh-TW"/>
-        </w:rPr>
-        <w:t xml:space="preserve"> (deterministically)</w:t>
-      </w:r>
-    </w:p>
-    <w:p>
-      <w:pPr>
-        <w:pStyle w:val="NormalWeb"/>
-        <w:numPr>
-          <w:ilvl w:val="2"/>
-          <w:numId w:val="14"/>
-        </w:numPr>
-        <w:divId w:val="2063404804"/>
-        <w:rPr>
-          <w:rFonts w:asciiTheme="minorHAnsi" w:hAnsiTheme="minorHAnsi"/>
-          <w:lang w:val="en" w:eastAsia="zh-TW"/>
-        </w:rPr>
-      </w:pPr>
-      <w:r>
-        <w:rPr>
-          <w:rFonts w:asciiTheme="minorHAnsi" w:hAnsiTheme="minorHAnsi"/>
-          <w:lang w:val="en" w:eastAsia="zh-TW"/>
-        </w:rPr>
-        <w:t>D</w:t>
-      </w:r>
-      <w:r>
-        <w:rPr>
-          <w:rFonts w:asciiTheme="minorHAnsi" w:hAnsiTheme="minorHAnsi" w:hint="eastAsia"/>
-          <w:lang w:val="en" w:eastAsia="zh-TW"/>
-        </w:rPr>
-        <w:t>ecreased root cohesion</w:t>
-      </w:r>
-    </w:p>
-    <w:p>
-      <w:pPr>
-        <w:pStyle w:val="NormalWeb"/>
-        <w:numPr>
-          <w:ilvl w:val="2"/>
-          <w:numId w:val="14"/>
-        </w:numPr>
-        <w:divId w:val="2063404804"/>
-        <w:rPr>
-          <w:rFonts w:asciiTheme="minorHAnsi" w:hAnsiTheme="minorHAnsi"/>
-          <w:lang w:val="en" w:eastAsia="zh-TW"/>
-        </w:rPr>
-      </w:pPr>
-      <w:r>
-        <w:rPr>
-          <w:rFonts w:asciiTheme="minorHAnsi" w:hAnsiTheme="minorHAnsi"/>
-          <w:lang w:val="en" w:eastAsia="zh-TW"/>
-        </w:rPr>
-        <w:t>I</w:t>
-      </w:r>
-      <w:r>
-        <w:rPr>
-          <w:rFonts w:asciiTheme="minorHAnsi" w:hAnsiTheme="minorHAnsi" w:hint="eastAsia"/>
-          <w:lang w:val="en" w:eastAsia="zh-TW"/>
-        </w:rPr>
-        <w:t>ncreased pore pressure</w:t>
-      </w:r>
-    </w:p>
-    <w:p>
-      <w:pPr>
-        <w:pStyle w:val="NormalWeb"/>
-        <w:numPr>
-          <w:ilvl w:val="1"/>
-          <w:numId w:val="14"/>
-        </w:numPr>
-        <w:divId w:val="2063404804"/>
-        <w:rPr>
-          <w:rFonts w:asciiTheme="minorHAnsi" w:hAnsiTheme="minorHAnsi"/>
-          <w:lang w:val="en" w:eastAsia="zh-TW"/>
-        </w:rPr>
-      </w:pPr>
-      <w:r>
-        <w:rPr>
-          <w:rFonts w:asciiTheme="minorHAnsi" w:hAnsiTheme="minorHAnsi"/>
-          <w:lang w:val="en" w:eastAsia="zh-TW"/>
-        </w:rPr>
-        <w:t>I</w:t>
-      </w:r>
-      <w:r>
-        <w:rPr>
-          <w:rFonts w:asciiTheme="minorHAnsi" w:hAnsiTheme="minorHAnsi" w:hint="eastAsia"/>
-          <w:lang w:val="en" w:eastAsia="zh-TW"/>
-        </w:rPr>
-        <w:t>ndirect effect</w:t>
-      </w:r>
-      <w:r>
-        <w:rPr>
-          <w:rFonts w:asciiTheme="minorHAnsi" w:hAnsiTheme="minorHAnsi" w:hint="eastAsia"/>
-          <w:lang w:val="en" w:eastAsia="zh-TW"/>
-        </w:rPr>
-        <w:t xml:space="preserve"> (probabilistic)</w:t>
-      </w:r>
-    </w:p>
-    <w:p>
-      <w:pPr>
-        <w:pStyle w:val="NormalWeb"/>
-        <w:numPr>
-          <w:ilvl w:val="2"/>
-          <w:numId w:val="14"/>
-        </w:numPr>
-        <w:divId w:val="2063404804"/>
-        <w:rPr>
-          <w:rFonts w:asciiTheme="minorHAnsi" w:hAnsiTheme="minorHAnsi"/>
-          <w:lang w:val="en" w:eastAsia="zh-TW"/>
-        </w:rPr>
-      </w:pPr>
-      <w:r>
-        <w:rPr>
-          <w:rFonts w:asciiTheme="minorHAnsi" w:hAnsiTheme="minorHAnsi" w:hint="eastAsia"/>
-          <w:lang w:val="en" w:eastAsia="zh-TW"/>
-        </w:rPr>
-        <w:t xml:space="preserve">The frequency of </w:t>
-      </w:r>
-      <w:r>
-        <w:rPr>
-          <w:rFonts w:asciiTheme="minorHAnsi" w:hAnsiTheme="minorHAnsi" w:hint="eastAsia"/>
-          <w:lang w:val="en" w:eastAsia="zh-TW"/>
-        </w:rPr>
-        <w:t>saturated soil</w:t>
-      </w:r>
-    </w:p>
-    <w:p>
-      <w:pPr>
-        <w:pStyle w:val="NormalWeb"/>
-        <w:numPr>
-          <w:ilvl w:val="3"/>
-          <w:numId w:val="14"/>
-        </w:numPr>
-        <w:divId w:val="2063404804"/>
-        <w:rPr>
-          <w:rFonts w:asciiTheme="minorHAnsi" w:hAnsiTheme="minorHAnsi"/>
-          <w:lang w:val="en" w:eastAsia="zh-TW"/>
-        </w:rPr>
-      </w:pPr>
-      <w:r>
-        <w:rPr>
-          <w:rFonts w:asciiTheme="minorHAnsi" w:hAnsiTheme="minorHAnsi"/>
-          <w:lang w:val="en" w:eastAsia="zh-TW"/>
-        </w:rPr>
-        <w:t>T</w:t>
-      </w:r>
-      <w:r>
-        <w:rPr>
-          <w:rFonts w:asciiTheme="minorHAnsi" w:hAnsiTheme="minorHAnsi" w:hint="eastAsia"/>
-          <w:lang w:val="en" w:eastAsia="zh-TW"/>
-        </w:rPr>
-        <w:t>iming and duration of snowmelt</w:t>
-      </w:r>
-    </w:p>
-    <w:p>
-      <w:pPr>
-        <w:pStyle w:val="NormalWeb"/>
-        <w:numPr>
-          <w:ilvl w:val="4"/>
-          <w:numId w:val="14"/>
-        </w:numPr>
-        <w:divId w:val="2063404804"/>
-        <w:rPr>
-          <w:rFonts w:asciiTheme="minorHAnsi" w:hAnsiTheme="minorHAnsi" w:hint="eastAsia"/>
-          <w:lang w:val="en" w:eastAsia="zh-TW"/>
-        </w:rPr>
-      </w:pPr>
-      <w:r>
-        <w:rPr>
-          <w:rFonts w:asciiTheme="minorHAnsi" w:hAnsiTheme="minorHAnsi"/>
-          <w:lang w:val="en" w:eastAsia="zh-TW"/>
-        </w:rPr>
-        <w:t>E</w:t>
-      </w:r>
-      <w:r>
-        <w:rPr>
-          <w:rFonts w:asciiTheme="minorHAnsi" w:hAnsiTheme="minorHAnsi" w:hint="eastAsia"/>
-          <w:lang w:val="en" w:eastAsia="zh-TW"/>
-        </w:rPr>
-        <w:t xml:space="preserve">nergy balance  </w:t>
-      </w:r>
-    </w:p>
-    <w:p>
-      <w:pPr>
-        <w:pStyle w:val="NormalWeb"/>
-        <w:divId w:val="2063404804"/>
-        <w:rPr>
-          <w:rFonts w:asciiTheme="minorHAnsi" w:hAnsiTheme="minorHAnsi"/>
-          <w:lang w:val="en"/>
-        </w:rPr>
-      </w:pPr>
-      <w:commentRangeStart w:id="0"/>
-      <w:r>
-        <w:rPr>
-          <w:rFonts w:asciiTheme="minorHAnsi" w:hAnsiTheme="minorHAnsi"/>
-          <w:lang w:val="en"/>
-        </w:rPr>
-        <w:t>3 Past studies on forest harvesting and landslide frequencies</w:t>
-      </w:r>
-      <w:commentRangeEnd w:id="0"/>
+          <w:lang w:val="en"/>
+        </w:rPr>
+      </w:pPr>
+      <w:commentRangeStart w:id="2"/>
+      <w:r>
+        <w:rPr>
+          <w:rFonts w:asciiTheme="minorHAnsi" w:hAnsiTheme="minorHAnsi"/>
+          <w:lang w:val="en"/>
+        </w:rPr>
+        <w:t>Past studies on forest harvesting and landslide frequencies</w:t>
+      </w:r>
+      <w:commentRangeEnd w:id="2"/>
       <w:r>
         <w:rPr>
           <w:rStyle w:val="CommentReference"/>
           <w:rFonts w:asciiTheme="minorHAnsi" w:hAnsiTheme="minorHAnsi" w:cstheme="minorBidi"/>
           <w:kern w:val="2"/>
         </w:rPr>
-        <w:commentReference w:id="0"/>
+        <w:commentReference w:id="2"/>
       </w:r>
     </w:p>
     <w:p>
       <w:pPr>
         <w:pStyle w:val="NormalWeb"/>
         <w:numPr>
-          <w:ilvl w:val="0"/>
-          <w:numId w:val="5"/>
-        </w:numPr>
-        <w:divId w:val="2063404804"/>
-        <w:rPr>
-          <w:rFonts w:asciiTheme="minorHAnsi" w:hAnsiTheme="minorHAnsi"/>
-          <w:lang w:val="en"/>
-        </w:rPr>
-      </w:pPr>
-      <w:r>
-        <w:rPr>
-          <w:rFonts w:asciiTheme="minorHAnsi" w:hAnsiTheme="minorHAnsi"/>
-          <w:lang w:val="en"/>
-        </w:rPr>
-        <w:t>determinism</w:t>
-      </w:r>
-    </w:p>
-    <w:p>
-      <w:pPr>
-        <w:numPr>
           <w:ilvl w:val="1"/>
-          <w:numId w:val="5"/>
-        </w:numPr>
+          <w:numId w:val="14"/>
+        </w:numPr>
+        <w:divId w:val="2063404804"/>
+        <w:rPr>
+          <w:rFonts w:asciiTheme="minorHAnsi" w:hAnsiTheme="minorHAnsi"/>
+          <w:lang w:val="en"/>
+        </w:rPr>
+      </w:pPr>
+      <w:r>
+        <w:rPr>
+          <w:rFonts w:asciiTheme="minorHAnsi" w:hAnsiTheme="minorHAnsi"/>
+          <w:lang w:val="en"/>
+        </w:rPr>
+        <w:t>D</w:t>
+      </w:r>
+      <w:r>
+        <w:rPr>
+          <w:rFonts w:asciiTheme="minorHAnsi" w:hAnsiTheme="minorHAnsi"/>
+          <w:lang w:val="en"/>
+        </w:rPr>
+        <w:t>eterminism</w:t>
+      </w:r>
+    </w:p>
+    <w:p>
+      <w:pPr>
+        <w:pStyle w:val="NormalWeb"/>
+        <w:numPr>
+          <w:ilvl w:val="2"/>
+          <w:numId w:val="14"/>
+        </w:numPr>
+        <w:divId w:val="2063404804"/>
+        <w:rPr>
+          <w:rFonts w:asciiTheme="minorHAnsi" w:hAnsiTheme="minorHAnsi"/>
+          <w:lang w:val="en"/>
+        </w:rPr>
+      </w:pPr>
+      <w:r>
+        <w:rPr>
+          <w:rFonts w:asciiTheme="minorHAnsi" w:hAnsiTheme="minorHAnsi"/>
+          <w:lang w:val="en" w:eastAsia="zh-TW"/>
+        </w:rPr>
+        <w:t xml:space="preserve">Many studies investigating harvesting effect on landslides </w:t>
+      </w:r>
+      <w:r>
+        <w:rPr>
+          <w:rFonts w:asciiTheme="minorHAnsi" w:hAnsiTheme="minorHAnsi"/>
+          <w:lang w:val="en" w:eastAsia="zh-TW"/>
+        </w:rPr>
+        <w:t>l</w:t>
+      </w:r>
+      <w:r>
+        <w:rPr>
+          <w:rFonts w:asciiTheme="minorHAnsi" w:hAnsiTheme="minorHAnsi"/>
+          <w:lang w:val="en"/>
+        </w:rPr>
+        <w:t>ack temporal analysis</w:t>
+      </w:r>
+      <w:r>
+        <w:rPr>
+          <w:rFonts w:asciiTheme="minorHAnsi" w:hAnsiTheme="minorHAnsi"/>
+          <w:lang w:val="en" w:eastAsia="zh-TW"/>
+        </w:rPr>
+        <w:t xml:space="preserve">. The frequency density of landslides </w:t>
+      </w:r>
+      <w:r>
+        <w:rPr>
+          <w:rFonts w:asciiTheme="minorHAnsi" w:hAnsiTheme="minorHAnsi"/>
+          <w:lang w:val="en" w:eastAsia="zh-TW"/>
+        </w:rPr>
+        <w:t>is</w:t>
+      </w:r>
+      <w:r>
+        <w:rPr>
+          <w:rFonts w:asciiTheme="minorHAnsi" w:hAnsiTheme="minorHAnsi"/>
+          <w:lang w:val="en" w:eastAsia="zh-TW"/>
+        </w:rPr>
+        <w:t xml:space="preserve"> often used in comparing pre- and post-treatment </w:t>
+      </w:r>
+      <w:r>
+        <w:rPr>
+          <w:rFonts w:asciiTheme="minorHAnsi" w:hAnsiTheme="minorHAnsi"/>
+          <w:lang w:val="en" w:eastAsia="zh-TW"/>
+        </w:rPr>
+        <w:t>period</w:t>
+      </w:r>
+      <w:r>
+        <w:rPr>
+          <w:rFonts w:asciiTheme="minorHAnsi" w:hAnsiTheme="minorHAnsi"/>
+          <w:lang w:val="en" w:eastAsia="zh-TW"/>
+        </w:rPr>
+        <w:t>. F</w:t>
+      </w:r>
+      <w:r>
+        <w:rPr>
+          <w:rFonts w:asciiTheme="minorHAnsi" w:hAnsiTheme="minorHAnsi"/>
+          <w:lang w:val="en"/>
+        </w:rPr>
+        <w:t xml:space="preserve">requency density </w:t>
+      </w:r>
+      <w:r>
+        <w:rPr>
+          <w:rFonts w:asciiTheme="minorHAnsi" w:hAnsiTheme="minorHAnsi"/>
+          <w:lang w:val="en" w:eastAsia="zh-TW"/>
+        </w:rPr>
+        <w:t xml:space="preserve">is defined as the number </w:t>
+      </w:r>
+      <w:r>
+        <w:rPr>
+          <w:rFonts w:asciiTheme="minorHAnsi" w:hAnsiTheme="minorHAnsi"/>
+          <w:lang w:val="en"/>
+        </w:rPr>
+        <w:t>of landslides happen</w:t>
+      </w:r>
+      <w:r>
+        <w:rPr>
+          <w:rFonts w:asciiTheme="minorHAnsi" w:hAnsiTheme="minorHAnsi"/>
+          <w:lang w:val="en" w:eastAsia="zh-TW"/>
+        </w:rPr>
+        <w:t>ed</w:t>
+      </w:r>
+      <w:r>
+        <w:rPr>
+          <w:rFonts w:asciiTheme="minorHAnsi" w:hAnsiTheme="minorHAnsi"/>
+          <w:lang w:val="en"/>
+        </w:rPr>
+        <w:t xml:space="preserve"> in the </w:t>
+      </w:r>
+      <w:r>
+        <w:rPr>
+          <w:rFonts w:asciiTheme="minorHAnsi" w:hAnsiTheme="minorHAnsi"/>
+          <w:lang w:val="en" w:eastAsia="zh-TW"/>
+        </w:rPr>
+        <w:t>basin</w:t>
+      </w:r>
+      <w:r>
+        <w:rPr>
+          <w:rFonts w:asciiTheme="minorHAnsi" w:hAnsiTheme="minorHAnsi"/>
+          <w:lang w:val="en"/>
+        </w:rPr>
+        <w:t xml:space="preserve"> </w:t>
+      </w:r>
+      <w:r>
+        <w:rPr>
+          <w:rFonts w:asciiTheme="minorHAnsi" w:hAnsiTheme="minorHAnsi"/>
+          <w:lang w:val="en" w:eastAsia="zh-TW"/>
+        </w:rPr>
+        <w:t xml:space="preserve">divided by the area of the basin, which does not represent how landslide occurrence </w:t>
+      </w:r>
+      <w:r>
+        <w:rPr>
+          <w:rFonts w:asciiTheme="minorHAnsi" w:hAnsiTheme="minorHAnsi"/>
+          <w:lang w:val="en" w:eastAsia="zh-TW"/>
+        </w:rPr>
+        <w:t>changes</w:t>
+      </w:r>
+      <w:r>
+        <w:rPr>
+          <w:rFonts w:asciiTheme="minorHAnsi" w:hAnsiTheme="minorHAnsi"/>
+          <w:lang w:val="en" w:eastAsia="zh-TW"/>
+        </w:rPr>
+        <w:t xml:space="preserve"> in relation to time. </w:t>
+      </w:r>
+    </w:p>
+    <w:p>
+      <w:pPr>
+        <w:pStyle w:val="NormalWeb"/>
+        <w:numPr>
+          <w:ilvl w:val="2"/>
+          <w:numId w:val="14"/>
+        </w:numPr>
+        <w:divId w:val="2063404804"/>
+        <w:rPr>
+          <w:rFonts w:asciiTheme="minorHAnsi" w:hAnsiTheme="minorHAnsi"/>
+          <w:lang w:val="en"/>
+        </w:rPr>
+      </w:pPr>
+      <w:r>
+        <w:rPr>
+          <w:rFonts w:asciiTheme="minorHAnsi" w:hAnsiTheme="minorHAnsi"/>
+          <w:lang w:val="en"/>
+        </w:rPr>
+        <w:t xml:space="preserve">doesn’t tease out how landslide frequencies change with time </w:t>
+      </w:r>
+      <w:r>
+        <w:rPr>
+          <w:rFonts w:asciiTheme="minorHAnsi" w:hAnsiTheme="minorHAnsi"/>
+          <w:lang w:val="en" w:eastAsia="zh-TW"/>
+        </w:rPr>
+        <w:t>but only compare the “frequency of landslides” in different categories</w:t>
+      </w:r>
+    </w:p>
+    <w:p>
+      <w:pPr>
+        <w:pStyle w:val="NormalWeb"/>
+        <w:numPr>
+          <w:ilvl w:val="2"/>
+          <w:numId w:val="14"/>
+        </w:numPr>
+        <w:divId w:val="2063404804"/>
+        <w:rPr>
+          <w:rFonts w:asciiTheme="minorHAnsi" w:hAnsiTheme="minorHAnsi"/>
+          <w:lang w:val="en"/>
+        </w:rPr>
+      </w:pPr>
+      <w:r>
+        <w:rPr>
+          <w:rFonts w:asciiTheme="minorHAnsi" w:hAnsiTheme="minorHAnsi"/>
+          <w:lang w:val="en" w:eastAsia="zh-TW"/>
+        </w:rPr>
+        <w:t>example from Jakob 2000:</w:t>
+      </w:r>
+    </w:p>
+    <w:p>
+      <w:pPr>
         <w:spacing w:before="100" w:beforeAutospacing="1" w:after="100" w:afterAutospacing="1" w:line="240" w:lineRule="auto"/>
+        <w:jc w:val="center"/>
         <w:divId w:val="2063404804"/>
         <w:rPr>
           <w:rFonts w:eastAsia="Times New Roman"/>
-          <w:lang w:val="en"/>
-        </w:rPr>
-      </w:pPr>
-      <w:r>
-        <w:rPr>
-          <w:rFonts w:eastAsia="Times New Roman"/>
-          <w:lang w:val="en"/>
-        </w:rPr>
-        <w:t xml:space="preserve">lack of temporal analysis </w:t>
-      </w:r>
-    </w:p>
-    <w:p>
-      <w:pPr>
-        <w:numPr>
-          <w:ilvl w:val="1"/>
-          <w:numId w:val="5"/>
-        </w:numPr>
-        <w:spacing w:before="100" w:beforeAutospacing="1" w:after="100" w:afterAutospacing="1" w:line="240" w:lineRule="auto"/>
-        <w:divId w:val="2063404804"/>
-        <w:rPr>
-          <w:rFonts w:eastAsia="Times New Roman"/>
-          <w:lang w:val="en"/>
-        </w:rPr>
-      </w:pPr>
-      <w:r>
-        <w:rPr>
-          <w:rFonts w:eastAsia="Times New Roman"/>
-          <w:lang w:val="en"/>
-        </w:rPr>
-        <w:t xml:space="preserve">small scale </w:t>
-      </w:r>
-    </w:p>
-    <w:p>
-      <w:pPr>
-        <w:pStyle w:val="NormalWeb"/>
-        <w:numPr>
-          <w:ilvl w:val="1"/>
-          <w:numId w:val="5"/>
-        </w:numPr>
-        <w:divId w:val="2063404804"/>
-        <w:rPr>
-          <w:rFonts w:asciiTheme="minorHAnsi" w:hAnsiTheme="minorHAnsi"/>
-          <w:lang w:val="en"/>
-        </w:rPr>
-      </w:pPr>
-      <w:r>
-        <w:rPr>
-          <w:rFonts w:asciiTheme="minorHAnsi" w:hAnsiTheme="minorHAnsi"/>
-          <w:lang w:val="en"/>
-        </w:rPr>
-        <w:t>calculate frequency density of landslides happening in the watershed (number of landslides/ area) then compare pre</w:t>
-      </w:r>
-      <w:r>
-        <w:rPr>
-          <w:rFonts w:asciiTheme="minorHAnsi" w:hAnsiTheme="minorHAnsi" w:hint="eastAsia"/>
-          <w:lang w:val="en" w:eastAsia="zh-TW"/>
-        </w:rPr>
-        <w:t>-</w:t>
-      </w:r>
-      <w:r>
-        <w:rPr>
-          <w:rFonts w:asciiTheme="minorHAnsi" w:hAnsiTheme="minorHAnsi"/>
-          <w:lang w:val="en"/>
-        </w:rPr>
-        <w:t xml:space="preserve"> and post</w:t>
-      </w:r>
-      <w:r>
-        <w:rPr>
-          <w:rFonts w:asciiTheme="minorHAnsi" w:hAnsiTheme="minorHAnsi" w:hint="eastAsia"/>
-          <w:lang w:val="en" w:eastAsia="zh-TW"/>
-        </w:rPr>
-        <w:t>-</w:t>
-      </w:r>
-      <w:r>
-        <w:rPr>
-          <w:rFonts w:asciiTheme="minorHAnsi" w:hAnsiTheme="minorHAnsi"/>
-          <w:lang w:val="en"/>
-        </w:rPr>
-        <w:t>harvest</w:t>
-      </w:r>
-    </w:p>
-    <w:p>
-      <w:pPr>
-        <w:numPr>
-          <w:ilvl w:val="2"/>
-          <w:numId w:val="5"/>
-        </w:numPr>
-        <w:spacing w:before="100" w:beforeAutospacing="1" w:after="100" w:afterAutospacing="1" w:line="240" w:lineRule="auto"/>
-        <w:divId w:val="2063404804"/>
-        <w:rPr>
-          <w:rFonts w:eastAsia="Times New Roman"/>
-          <w:lang w:val="en"/>
-        </w:rPr>
-      </w:pPr>
-      <w:r>
-        <w:rPr>
-          <w:rFonts w:eastAsia="Times New Roman"/>
-          <w:lang w:val="en"/>
-        </w:rPr>
-        <w:t xml:space="preserve">doesn’t tease out how landslide frequencies change </w:t>
-      </w:r>
-      <w:r>
-        <w:rPr>
-          <w:rFonts w:eastAsia="Times New Roman" w:hint="eastAsia"/>
-          <w:lang w:val="en" w:eastAsia="zh-TW"/>
-        </w:rPr>
-        <w:t>with</w:t>
-      </w:r>
-      <w:r>
-        <w:rPr>
-          <w:rFonts w:eastAsia="Times New Roman"/>
-          <w:lang w:val="en"/>
-        </w:rPr>
-        <w:t xml:space="preserve"> time </w:t>
-      </w:r>
-    </w:p>
-    <w:p>
-      <w:pPr>
-        <w:numPr>
-          <w:ilvl w:val="2"/>
-          <w:numId w:val="5"/>
-        </w:numPr>
-        <w:spacing w:before="100" w:beforeAutospacing="1" w:after="100" w:afterAutospacing="1" w:line="240" w:lineRule="auto"/>
-        <w:divId w:val="2063404804"/>
-        <w:rPr>
-          <w:rFonts w:eastAsia="Times New Roman"/>
-          <w:lang w:val="en"/>
-        </w:rPr>
-      </w:pPr>
-      <w:r>
-        <w:rPr>
-          <w:rFonts w:eastAsia="Times New Roman"/>
-          <w:lang w:val="en" w:eastAsia="zh-TW"/>
-        </w:rPr>
-        <w:t>exampl</w:t>
-      </w:r>
-      <w:r>
-        <w:rPr>
-          <w:rFonts w:eastAsia="Times New Roman" w:hint="eastAsia"/>
-          <w:lang w:val="en" w:eastAsia="zh-TW"/>
-        </w:rPr>
-        <w:t>e from Jakob 2000:</w:t>
-      </w:r>
-    </w:p>
-    <w:p>
-      <w:pPr>
-        <w:spacing w:before="100" w:beforeAutospacing="1" w:after="100" w:afterAutospacing="1" w:line="240" w:lineRule="auto"/>
-        <w:ind w:left="2160"/>
-        <w:divId w:val="2063404804"/>
-        <w:rPr>
-          <w:rFonts w:eastAsia="Times New Roman"/>
-          <w:lang w:val="en"/>
+          <w:lang w:val="en" w:eastAsia="zh-TW"/>
         </w:rPr>
       </w:pPr>
       <w:r>
@@ -888,9 +1471,8 @@
           <w:noProof/>
           <w:lang w:val="en"/>
         </w:rPr>
-        <w:lastRenderedPageBreak/>
         <w:drawing>
-          <wp:inline distT="0" distB="0" distL="0" distR="0" wp14:anchorId="3403DF86" wp14:editId="3E8E9ADA">
+          <wp:inline distT="0" distB="0" distL="0" distR="0" wp14:anchorId="3D3A1BA3" wp14:editId="49D967C7">
             <wp:extent cx="4408456" cy="1389888"/>
             <wp:effectExtent l="0" t="0" r="0" b="0"/>
             <wp:docPr id="1843434329" name="Picture 2" descr="A table with numbers and text&#10;&#10;AI-generated content may be incorrect."/>
@@ -936,560 +1518,520 @@
       <w:pPr>
         <w:pStyle w:val="NormalWeb"/>
         <w:numPr>
+          <w:ilvl w:val="1"/>
+          <w:numId w:val="14"/>
+        </w:numPr>
+        <w:divId w:val="2063404804"/>
+        <w:rPr>
+          <w:rFonts w:asciiTheme="minorHAnsi" w:hAnsiTheme="minorHAnsi"/>
+          <w:lang w:val="en"/>
+        </w:rPr>
+      </w:pPr>
+      <w:r>
+        <w:rPr>
+          <w:rFonts w:asciiTheme="minorHAnsi" w:hAnsiTheme="minorHAnsi"/>
+          <w:lang w:val="en" w:eastAsia="zh-TW"/>
+        </w:rPr>
+        <w:lastRenderedPageBreak/>
+        <w:t>event-base analysis</w:t>
+      </w:r>
+    </w:p>
+    <w:p>
+      <w:pPr>
+        <w:pStyle w:val="NormalWeb"/>
+        <w:numPr>
+          <w:ilvl w:val="2"/>
+          <w:numId w:val="14"/>
+        </w:numPr>
+        <w:divId w:val="2063404804"/>
+        <w:rPr>
+          <w:rFonts w:asciiTheme="minorHAnsi" w:hAnsiTheme="minorHAnsi"/>
+          <w:lang w:val="en"/>
+        </w:rPr>
+      </w:pPr>
+      <w:r>
+        <w:rPr>
+          <w:rFonts w:asciiTheme="minorHAnsi" w:hAnsiTheme="minorHAnsi"/>
+          <w:lang w:val="en" w:eastAsia="zh-TW"/>
+        </w:rPr>
+        <w:t>use rainfall events as the only predictor of landslide occurrence</w:t>
+      </w:r>
+    </w:p>
+    <w:p>
+      <w:pPr>
+        <w:pStyle w:val="NormalWeb"/>
+        <w:numPr>
+          <w:ilvl w:val="3"/>
+          <w:numId w:val="14"/>
+        </w:numPr>
+        <w:divId w:val="2063404804"/>
+        <w:rPr>
+          <w:rFonts w:asciiTheme="minorHAnsi" w:hAnsiTheme="minorHAnsi"/>
+          <w:lang w:val="en"/>
+        </w:rPr>
+      </w:pPr>
+      <w:r>
+        <w:rPr>
+          <w:rFonts w:asciiTheme="minorHAnsi" w:hAnsiTheme="minorHAnsi"/>
+          <w:noProof/>
+          <w:lang w:val="en"/>
+        </w:rPr>
+        <w:t>Johnson et al.</w:t>
+      </w:r>
+      <w:r>
+        <w:rPr>
+          <w:rFonts w:asciiTheme="minorHAnsi" w:hAnsiTheme="minorHAnsi"/>
+          <w:noProof/>
+          <w:lang w:val="en" w:eastAsia="zh-TW"/>
+        </w:rPr>
+        <w:t xml:space="preserve"> </w:t>
+      </w:r>
+      <w:r>
+        <w:rPr>
+          <w:rFonts w:asciiTheme="minorHAnsi" w:hAnsiTheme="minorHAnsi"/>
+          <w:lang w:val="en" w:eastAsia="zh-TW"/>
+        </w:rPr>
+        <w:t xml:space="preserve">use 48-hr rainfall to determine the relationship between harvested and forested sites </w:t>
+      </w:r>
+      <w:r>
+        <w:rPr>
+          <w:rFonts w:asciiTheme="minorHAnsi" w:hAnsiTheme="minorHAnsi"/>
+          <w:lang w:val="en"/>
+        </w:rPr>
+        <w:fldChar w:fldCharType="begin"/>
+      </w:r>
+      <w:r>
+        <w:rPr>
+          <w:rFonts w:asciiTheme="minorHAnsi" w:hAnsiTheme="minorHAnsi"/>
+          <w:lang w:val="en"/>
+        </w:rPr>
+        <w:instrText xml:space="preserve"> ADDIN ZOTERO_ITEM CSL_CITATION {"citationID":"7Th8LTGn","properties":{"formattedCitation":"(Johnson et al., 2007)","plainCitation":"(Johnson et al., 2007)","dontUpdate":true,"noteIndex":0},"citationItems":[{"id":1893,"uris":["http://zotero.org/users/11473650/items/6Q3H653W"],"itemData":{"id":1893,"type":"article-journal","container-title":"Journal of the American Water Resources Association. 43(1): 134-147","DOI":"10.1111/j.1752-1688.2007.00011.x","ISSN":"1752-1688","language":"en","page":"134-147","source":"research.fs.usda.gov","title":"Ground-water response to forest harvest: implications for hillslope stability","title-short":"Ground-water response to forest harvest","volume":"43","author":[{"family":"Johnson","given":"A. C."},{"family":"Edwards","given":"R. T."},{"family":"Erhardt","given":"R."}],"issued":{"date-parts":[["2007"]]}}}],"schema":"https://github.com/citation-style-language/schema/raw/master/csl-citation.json"} </w:instrText>
+      </w:r>
+      <w:r>
+        <w:rPr>
+          <w:rFonts w:asciiTheme="minorHAnsi" w:hAnsiTheme="minorHAnsi"/>
+          <w:lang w:val="en"/>
+        </w:rPr>
+        <w:fldChar w:fldCharType="separate"/>
+      </w:r>
+      <w:r>
+        <w:rPr>
+          <w:rFonts w:asciiTheme="minorHAnsi" w:hAnsiTheme="minorHAnsi"/>
+          <w:noProof/>
+          <w:lang w:val="en" w:eastAsia="zh-TW"/>
+        </w:rPr>
+        <w:t>(</w:t>
+      </w:r>
+      <w:r>
+        <w:rPr>
+          <w:rFonts w:asciiTheme="minorHAnsi" w:hAnsiTheme="minorHAnsi"/>
+          <w:noProof/>
+          <w:lang w:val="en"/>
+        </w:rPr>
+        <w:t>2007)</w:t>
+      </w:r>
+      <w:r>
+        <w:rPr>
+          <w:rFonts w:asciiTheme="minorHAnsi" w:hAnsiTheme="minorHAnsi"/>
+          <w:lang w:val="en"/>
+        </w:rPr>
+        <w:fldChar w:fldCharType="end"/>
+      </w:r>
+      <w:r>
+        <w:rPr>
+          <w:rFonts w:asciiTheme="minorHAnsi" w:hAnsiTheme="minorHAnsi"/>
+          <w:lang w:val="en" w:eastAsia="zh-TW"/>
+        </w:rPr>
+        <w:t xml:space="preserve">, </w:t>
+      </w:r>
+      <w:r>
+        <w:rPr>
+          <w:rFonts w:asciiTheme="minorHAnsi" w:hAnsiTheme="minorHAnsi"/>
+          <w:lang w:val="en" w:eastAsia="zh-TW"/>
+        </w:rPr>
+        <w:fldChar w:fldCharType="begin"/>
+      </w:r>
+      <w:r>
+        <w:rPr>
+          <w:rFonts w:asciiTheme="minorHAnsi" w:hAnsiTheme="minorHAnsi"/>
+          <w:lang w:val="en" w:eastAsia="zh-TW"/>
+        </w:rPr>
+        <w:instrText xml:space="preserve"> ADDIN ZOTERO_ITEM CSL_CITATION {"citationID":"6NLptZvq","properties":{"formattedCitation":"(Johnson &amp; Edwards, 2008)","plainCitation":"(Johnson &amp; Edwards, 2008)","dontUpdate":true,"noteIndex":0},"citationItems":[{"id":1889,"uris":["http://zotero.org/users/11473650/items/V9RKW8I4"],"itemData":{"id":1889,"type":"article-journal","container-title":"JAWRA Journal of the American Water Resources Association","DOI":"10.1111/j.1752-1688.2008.00214.x","ISSN":"1093-474X, 1752-1688","issue":"4","journalAbbreviation":"J American Water Resour Assoc","language":"en","license":"http://onlinelibrary.wiley.com/termsAndConditions#vor","page":"1062-1065","source":"DOI.org (Crossref)","title":"Reply to Discussion by Amod S. Dhakal and Roy C. Sidle: “Ground Water Response to Forest Harvest: Implications for Hillslope Stability”","title-short":"Reply to Discussion&lt;sup&gt;1&lt;/sup&gt; by Amod S. Dhakal and Roy C. Sidle&lt;sup&gt;2&lt;/sup&gt;","volume":"44","author":[{"family":"Johnson","given":"A.C."},{"family":"Edwards","given":"R.T."}],"issued":{"date-parts":[["2008",8]]}}}],"schema":"https://github.com/citation-style-language/schema/raw/master/csl-citation.json"} </w:instrText>
+      </w:r>
+      <w:r>
+        <w:rPr>
+          <w:rFonts w:asciiTheme="minorHAnsi" w:hAnsiTheme="minorHAnsi"/>
+          <w:lang w:val="en" w:eastAsia="zh-TW"/>
+        </w:rPr>
+        <w:fldChar w:fldCharType="separate"/>
+      </w:r>
+      <w:r>
+        <w:rPr>
+          <w:rFonts w:asciiTheme="minorHAnsi" w:hAnsiTheme="minorHAnsi"/>
+          <w:noProof/>
+          <w:lang w:val="en" w:eastAsia="zh-TW"/>
+        </w:rPr>
+        <w:t>Johnson &amp; Edwards pointed out other rainfall factors could also trigger landslides, demonstrating the stochastic nature of landslide activity (2008)</w:t>
+      </w:r>
+      <w:r>
+        <w:rPr>
+          <w:rFonts w:asciiTheme="minorHAnsi" w:hAnsiTheme="minorHAnsi"/>
+          <w:lang w:val="en" w:eastAsia="zh-TW"/>
+        </w:rPr>
+        <w:fldChar w:fldCharType="end"/>
+      </w:r>
+      <w:r>
+        <w:rPr>
+          <w:rFonts w:asciiTheme="minorHAnsi" w:hAnsiTheme="minorHAnsi"/>
+          <w:lang w:val="en" w:eastAsia="zh-TW"/>
+        </w:rPr>
+        <w:t xml:space="preserve">. </w:t>
+      </w:r>
+    </w:p>
+    <w:p>
+      <w:pPr>
+        <w:pStyle w:val="NormalWeb"/>
+        <w:numPr>
+          <w:ilvl w:val="3"/>
+          <w:numId w:val="14"/>
+        </w:numPr>
+        <w:divId w:val="2063404804"/>
+        <w:rPr>
+          <w:rFonts w:asciiTheme="minorHAnsi" w:hAnsiTheme="minorHAnsi"/>
+          <w:lang w:val="en"/>
+        </w:rPr>
+      </w:pPr>
+      <w:r>
+        <w:rPr>
+          <w:rFonts w:asciiTheme="minorHAnsi" w:hAnsiTheme="minorHAnsi"/>
+          <w:lang w:val="en" w:eastAsia="zh-TW"/>
+        </w:rPr>
+        <w:t>In modeling exercises, rainfall is also often the input used to calculate for landslide events.</w:t>
+      </w:r>
+    </w:p>
+    <w:p>
+      <w:pPr>
+        <w:pStyle w:val="NormalWeb"/>
+        <w:numPr>
           <w:ilvl w:val="0"/>
-          <w:numId w:val="5"/>
-        </w:numPr>
-        <w:divId w:val="2063404804"/>
-        <w:rPr>
-          <w:rFonts w:asciiTheme="minorHAnsi" w:hAnsiTheme="minorHAnsi"/>
-          <w:lang w:val="en"/>
-        </w:rPr>
-      </w:pPr>
-      <w:r>
-        <w:rPr>
-          <w:rFonts w:asciiTheme="minorHAnsi" w:hAnsiTheme="minorHAnsi"/>
-          <w:lang w:val="en"/>
-        </w:rPr>
-        <w:t>examples:</w:t>
-      </w:r>
-    </w:p>
-    <w:p>
-      <w:pPr>
+          <w:numId w:val="14"/>
+        </w:numPr>
+        <w:divId w:val="2063404804"/>
+        <w:rPr>
+          <w:rFonts w:asciiTheme="minorHAnsi" w:hAnsiTheme="minorHAnsi"/>
+          <w:lang w:val="en"/>
+        </w:rPr>
+      </w:pPr>
+      <w:r>
+        <w:rPr>
+          <w:rFonts w:asciiTheme="minorHAnsi" w:hAnsiTheme="minorHAnsi"/>
+          <w:lang w:val="en"/>
+        </w:rPr>
+        <w:t>Attribution science in landslide</w:t>
+      </w:r>
+      <w:r>
+        <w:rPr>
+          <w:rFonts w:asciiTheme="minorHAnsi" w:hAnsiTheme="minorHAnsi"/>
+          <w:lang w:val="en" w:eastAsia="zh-TW"/>
+        </w:rPr>
+        <w:t xml:space="preserve"> related studies</w:t>
+      </w:r>
+    </w:p>
+    <w:p>
+      <w:pPr>
+        <w:pStyle w:val="NormalWeb"/>
         <w:numPr>
           <w:ilvl w:val="1"/>
-          <w:numId w:val="5"/>
-        </w:numPr>
-        <w:spacing w:before="100" w:beforeAutospacing="1" w:after="100" w:afterAutospacing="1" w:line="240" w:lineRule="auto"/>
-        <w:divId w:val="2063404804"/>
-        <w:rPr>
-          <w:rFonts w:eastAsia="Times New Roman"/>
-          <w:lang w:val="en"/>
-        </w:rPr>
-      </w:pPr>
-      <w:r>
-        <w:rPr>
-          <w:rFonts w:eastAsia="Times New Roman"/>
-          <w:lang w:val="en"/>
-        </w:rPr>
-        <w:fldChar w:fldCharType="begin"/>
-      </w:r>
-      <w:r>
-        <w:rPr>
-          <w:rFonts w:eastAsia="Times New Roman"/>
-          <w:lang w:val="en"/>
-        </w:rPr>
-        <w:instrText xml:space="preserve"> ADDIN ZOTERO_ITEM CSL_CITATION {"citationID":"HoBLNOQn","properties":{"formattedCitation":"(Johnson et al., 2007)","plainCitation":"(Johnson et al., 2007)","noteIndex":0},"citationItems":[{"id":1893,"uris":["http://zotero.org/users/11473650/items/6Q3H653W"],"itemData":{"id":1893,"type":"article-journal","container-title":"Journal of the American Water Resources Association. 43(1): 134-147","DOI":"10.1111/j.1752-1688.2007.00011.x","ISSN":"1752-1688","language":"en","page":"134-147","source":"research.fs.usda.gov","title":"Ground-water response to forest harvest: implications for hillslope stability","title-short":"Ground-water response to forest harvest","volume":"43","author":[{"family":"Johnson","given":"A. C."},{"family":"Edwards","given":"R. T."},{"family":"Erhardt","given":"R."}],"issued":{"date-parts":[["2007"]]}}}],"schema":"https://github.com/citation-style-language/schema/raw/master/csl-citation.json"} </w:instrText>
-      </w:r>
-      <w:r>
-        <w:rPr>
-          <w:rFonts w:eastAsia="Times New Roman"/>
-          <w:lang w:val="en"/>
-        </w:rPr>
-        <w:fldChar w:fldCharType="separate"/>
-      </w:r>
-      <w:r>
-        <w:rPr>
-          <w:rFonts w:eastAsia="Times New Roman"/>
-          <w:noProof/>
-          <w:lang w:val="en"/>
-        </w:rPr>
-        <w:t>(Johnson et al., 2007)</w:t>
-      </w:r>
-      <w:r>
-        <w:rPr>
-          <w:rFonts w:eastAsia="Times New Roman"/>
-          <w:lang w:val="en"/>
-        </w:rPr>
-        <w:fldChar w:fldCharType="end"/>
-      </w:r>
-    </w:p>
-    <w:p>
-      <w:pPr>
+          <w:numId w:val="14"/>
+        </w:numPr>
+        <w:divId w:val="2063404804"/>
+        <w:rPr>
+          <w:rFonts w:asciiTheme="minorHAnsi" w:hAnsiTheme="minorHAnsi"/>
+          <w:lang w:val="en"/>
+        </w:rPr>
+      </w:pPr>
+      <w:r>
+        <w:rPr>
+          <w:rFonts w:asciiTheme="minorHAnsi" w:hAnsiTheme="minorHAnsi"/>
+          <w:lang w:val="en"/>
+        </w:rPr>
+        <w:t xml:space="preserve">causal framework </w:t>
+      </w:r>
+    </w:p>
+    <w:p>
+      <w:pPr>
+        <w:pStyle w:val="NormalWeb"/>
+        <w:numPr>
+          <w:ilvl w:val="2"/>
+          <w:numId w:val="14"/>
+        </w:numPr>
+        <w:divId w:val="2063404804"/>
+        <w:rPr>
+          <w:rFonts w:asciiTheme="minorHAnsi" w:hAnsiTheme="minorHAnsi"/>
+          <w:lang w:val="en"/>
+        </w:rPr>
+      </w:pPr>
+      <w:r>
+        <w:rPr>
+          <w:rFonts w:asciiTheme="minorHAnsi" w:hAnsiTheme="minorHAnsi"/>
+          <w:lang w:val="en"/>
+        </w:rPr>
+        <w:t>The frequency of landslides</w:t>
+      </w:r>
+    </w:p>
+    <w:p>
+      <w:pPr>
+        <w:pStyle w:val="NormalWeb"/>
+        <w:numPr>
+          <w:ilvl w:val="3"/>
+          <w:numId w:val="14"/>
+        </w:numPr>
+        <w:divId w:val="2063404804"/>
+        <w:rPr>
+          <w:rFonts w:asciiTheme="minorHAnsi" w:hAnsiTheme="minorHAnsi"/>
+          <w:lang w:val="en"/>
+        </w:rPr>
+      </w:pPr>
+      <w:r>
+        <w:rPr>
+          <w:rFonts w:asciiTheme="minorHAnsi" w:hAnsiTheme="minorHAnsi"/>
+          <w:lang w:val="en"/>
+        </w:rPr>
+        <w:t>Repetitive movements at the same location</w:t>
+      </w:r>
+    </w:p>
+    <w:p>
+      <w:pPr>
+        <w:pStyle w:val="NormalWeb"/>
+        <w:numPr>
+          <w:ilvl w:val="3"/>
+          <w:numId w:val="14"/>
+        </w:numPr>
+        <w:divId w:val="2063404804"/>
+        <w:rPr>
+          <w:rFonts w:asciiTheme="minorHAnsi" w:hAnsiTheme="minorHAnsi"/>
+          <w:lang w:val="en"/>
+        </w:rPr>
+      </w:pPr>
+      <w:r>
+        <w:rPr>
+          <w:rFonts w:asciiTheme="minorHAnsi" w:hAnsiTheme="minorHAnsi"/>
+          <w:lang w:val="en"/>
+        </w:rPr>
+        <w:t>Similar events happening in the same region</w:t>
+      </w:r>
+    </w:p>
+    <w:p>
+      <w:pPr>
+        <w:pStyle w:val="NormalWeb"/>
+        <w:numPr>
+          <w:ilvl w:val="3"/>
+          <w:numId w:val="14"/>
+        </w:numPr>
+        <w:divId w:val="2063404804"/>
+        <w:rPr>
+          <w:rFonts w:asciiTheme="minorHAnsi" w:hAnsiTheme="minorHAnsi"/>
+          <w:lang w:val="en"/>
+        </w:rPr>
+      </w:pPr>
+    </w:p>
+    <w:p>
+      <w:pPr>
+        <w:pStyle w:val="NormalWeb"/>
         <w:numPr>
           <w:ilvl w:val="1"/>
-          <w:numId w:val="5"/>
-        </w:numPr>
-        <w:spacing w:before="100" w:beforeAutospacing="1" w:after="100" w:afterAutospacing="1" w:line="240" w:lineRule="auto"/>
-        <w:divId w:val="2063404804"/>
-        <w:rPr>
-          <w:rFonts w:eastAsia="Times New Roman"/>
-          <w:lang w:val="en"/>
-        </w:rPr>
-      </w:pPr>
-      <w:r>
-        <w:rPr>
-          <w:rFonts w:eastAsia="Times New Roman"/>
-          <w:lang w:val="en"/>
-        </w:rPr>
-        <w:fldChar w:fldCharType="begin"/>
-      </w:r>
-      <w:r>
-        <w:rPr>
-          <w:rFonts w:eastAsia="Times New Roman"/>
-          <w:lang w:val="en"/>
-        </w:rPr>
-        <w:instrText xml:space="preserve"> ADDIN ZOTERO_ITEM CSL_CITATION {"citationID":"RTxJ7yQc","properties":{"formattedCitation":"(Guthrie, 2002)","plainCitation":"(Guthrie, 2002)","noteIndex":0},"citationItems":[{"id":1944,"uris":["http://zotero.org/users/11473650/items/HMDD588U"],"itemData":{"id":1944,"type":"article-journal","abstract":"Three hundred and sixty three landslides in three watersheds that totaled 382 km2 were identified from air photographs, beginning at a date that preceded logging to the present. The three watersheds all lie on Vancouver Island; however, they have different precipitation regimes, topography, and amounts logged. Landslide areas in the watersheds varied in size from 200 m2 to more than 1 ha. Nearly 80% of the landslides were debris slides; 15% were debris flows, and the remainder primarily rock falls. Following logging, the number of landslides increased substantially in all watersheds although the amount of increase was variable: approximately 11, 3, and 16 times in Macktush Creek, Artlish River, and Nahwitti River, respectively. Other analyses of changes in landslide density also produced highly variable results, with the number of landslides increasing between 2.4 and 24 times. Further, 2–12 times more landslides reached streams following logging activities. Densities for landslides impacting streams increased for the period of record from 1.5 to 10 times following logging activities. The densities were substantially greater where only landslides that reached streams since development began in a watershed were considered. Roads had the greatest spatial impact in the watersheds (compared to their total area), with frequencies determined to have increased by 27, 12, and 94 times for Macktush, Artlish, and Nahwitti, respectively. The results highlight the relative impact of roads and their role in slope stability.","container-title":"Geomorphology","DOI":"10.1016/S0169-555X(01)00138-6","ISSN":"0169-555X","issue":"3","journalAbbreviation":"Geomorphology","page":"273-292","source":"ScienceDirect","title":"The effects of logging on frequency and distribution of landslides in three watersheds on Vancouver Island, British Columbia","volume":"43","author":[{"family":"Guthrie","given":"R. H."}],"issued":{"date-parts":[["2002",3,1]]}}}],"schema":"https://github.com/citation-style-language/schema/raw/master/csl-citation.json"} </w:instrText>
-      </w:r>
-      <w:r>
-        <w:rPr>
-          <w:rFonts w:eastAsia="Times New Roman"/>
-          <w:lang w:val="en"/>
-        </w:rPr>
-        <w:fldChar w:fldCharType="separate"/>
-      </w:r>
-      <w:r>
-        <w:rPr>
-          <w:rFonts w:eastAsia="Times New Roman"/>
-          <w:noProof/>
-          <w:lang w:val="en"/>
-        </w:rPr>
-        <w:t>(Guthrie, 2002)</w:t>
-      </w:r>
-      <w:r>
-        <w:rPr>
-          <w:rFonts w:eastAsia="Times New Roman"/>
-          <w:lang w:val="en"/>
-        </w:rPr>
-        <w:fldChar w:fldCharType="end"/>
-      </w:r>
-    </w:p>
-    <w:p>
-      <w:pPr>
+          <w:numId w:val="14"/>
+        </w:numPr>
+        <w:divId w:val="2063404804"/>
+        <w:rPr>
+          <w:rFonts w:asciiTheme="minorHAnsi" w:hAnsiTheme="minorHAnsi"/>
+          <w:lang w:val="en"/>
+        </w:rPr>
+      </w:pPr>
+      <w:r>
+        <w:rPr>
+          <w:rFonts w:asciiTheme="minorHAnsi" w:eastAsia="Times New Roman" w:hAnsiTheme="minorHAnsi"/>
+          <w:lang w:val="en"/>
+        </w:rPr>
+        <w:t>Climate change isn’t the only factor causing the increased in landslide frequency</w:t>
+      </w:r>
+      <w:r>
+        <w:rPr>
+          <w:rFonts w:asciiTheme="minorHAnsi" w:eastAsia="Times New Roman" w:hAnsiTheme="minorHAnsi"/>
+          <w:lang w:val="en" w:eastAsia="zh-TW"/>
+        </w:rPr>
+        <w:t xml:space="preserve">. As there are many factors that could trigger landslides, and often the combination of different factor can lead to triggering effect. The same </w:t>
+      </w:r>
+      <w:proofErr w:type="spellStart"/>
+      <w:r>
+        <w:rPr>
+          <w:rFonts w:asciiTheme="minorHAnsi" w:eastAsia="Times New Roman" w:hAnsiTheme="minorHAnsi"/>
+          <w:lang w:val="en" w:eastAsia="zh-TW"/>
+        </w:rPr>
+        <w:t>probem</w:t>
+      </w:r>
+      <w:proofErr w:type="spellEnd"/>
+      <w:r>
+        <w:rPr>
+          <w:rFonts w:asciiTheme="minorHAnsi" w:eastAsia="Times New Roman" w:hAnsiTheme="minorHAnsi"/>
+          <w:lang w:val="en" w:eastAsia="zh-TW"/>
+        </w:rPr>
+        <w:t xml:space="preserve">  </w:t>
+      </w:r>
+    </w:p>
+    <w:p>
+      <w:pPr>
+        <w:pStyle w:val="NormalWeb"/>
+        <w:numPr>
+          <w:ilvl w:val="2"/>
+          <w:numId w:val="14"/>
+        </w:numPr>
+        <w:divId w:val="2063404804"/>
+        <w:rPr>
+          <w:rFonts w:asciiTheme="minorHAnsi" w:hAnsiTheme="minorHAnsi"/>
+          <w:lang w:val="en"/>
+        </w:rPr>
+      </w:pPr>
+      <w:r>
+        <w:rPr>
+          <w:rFonts w:asciiTheme="minorHAnsi" w:eastAsia="Times New Roman" w:hAnsiTheme="minorHAnsi"/>
+          <w:lang w:val="en"/>
+        </w:rPr>
+        <w:t>“</w:t>
+      </w:r>
+      <w:proofErr w:type="spellStart"/>
+      <w:r>
+        <w:rPr>
+          <w:rFonts w:asciiTheme="minorHAnsi" w:eastAsia="Times New Roman" w:hAnsiTheme="minorHAnsi"/>
+          <w:lang w:val="en"/>
+        </w:rPr>
+        <w:t>Exceedence</w:t>
+      </w:r>
+      <w:proofErr w:type="spellEnd"/>
+      <w:r>
+        <w:rPr>
+          <w:rFonts w:asciiTheme="minorHAnsi" w:eastAsia="Times New Roman" w:hAnsiTheme="minorHAnsi"/>
+          <w:lang w:val="en"/>
+        </w:rPr>
+        <w:t xml:space="preserve"> of a climatic threshold is thus a necessary, but not a sufficient, condition for debris flow occurrence.” (Jakob et al., 2005, p. 756)</w:t>
+      </w:r>
+    </w:p>
+    <w:p>
+      <w:pPr>
+        <w:pStyle w:val="NormalWeb"/>
+        <w:numPr>
+          <w:ilvl w:val="2"/>
+          <w:numId w:val="14"/>
+        </w:numPr>
+        <w:divId w:val="2063404804"/>
+        <w:rPr>
+          <w:rFonts w:asciiTheme="minorHAnsi" w:eastAsia="Times New Roman" w:hAnsiTheme="minorHAnsi"/>
+          <w:lang w:val="en"/>
+        </w:rPr>
+      </w:pPr>
+      <w:r>
+        <w:rPr>
+          <w:rFonts w:asciiTheme="minorHAnsi" w:eastAsia="Times New Roman" w:hAnsiTheme="minorHAnsi"/>
+          <w:lang w:val="en"/>
+        </w:rPr>
+        <w:t>“(it is possible that not the largest but a smaller event following a period with large antecedent rainfall amount may have triggered the landslide)” (Lehmann et al., 2019, p. 9966)</w:t>
+      </w:r>
+    </w:p>
+    <w:p>
+      <w:pPr>
+        <w:pStyle w:val="NormalWeb"/>
         <w:numPr>
           <w:ilvl w:val="1"/>
-          <w:numId w:val="5"/>
-        </w:numPr>
-        <w:spacing w:before="100" w:beforeAutospacing="1" w:after="100" w:afterAutospacing="1" w:line="240" w:lineRule="auto"/>
-        <w:divId w:val="2063404804"/>
-        <w:rPr>
-          <w:rFonts w:eastAsia="Times New Roman"/>
-          <w:lang w:val="en"/>
-        </w:rPr>
-      </w:pPr>
-      <w:r>
-        <w:rPr>
-          <w:rFonts w:eastAsia="Times New Roman"/>
-          <w:lang w:val="en"/>
-        </w:rPr>
-        <w:fldChar w:fldCharType="begin"/>
-      </w:r>
-      <w:r>
-        <w:rPr>
-          <w:rFonts w:eastAsia="Times New Roman"/>
-          <w:lang w:val="en"/>
-        </w:rPr>
-        <w:instrText xml:space="preserve"> ADDIN ZOTERO_ITEM CSL_CITATION {"citationID":"CXotVotr","properties":{"formattedCitation":"(Jakob, 2000)","plainCitation":"(Jakob, 2000)","noteIndex":0},"citationItems":[{"id":2019,"uris":["http://zotero.org/users/11473650/items/5UZSHH4B"],"itemData":{"id":2019,"type":"article-journal","abstract":"The objective of this study was to investigate the impacts of logging on landslide activity in Clayoquot Sound on the west coast of Vancouver Island, British Columbia. A total of 1004 landslides were documented in order to test the hypothesis that areas affected by logging activities show different density, frequency and magnitude characteristics of landsliding than areas unaffected by logging. The frequency of landslides in logged terrain was found to be nine times higher than in undisturbed forest. An exponential increase in landslide frequency within the area logged was observed on a large watershed scale. Failures in logged terrain occur on gentler slopes than in natural terrain, partly because fewer slopes steeper than 40° have been logged. Debris slides and debris flows are the most frequently occurring mass movements, initiating mostly from road fill failures and from within cutblocks. Most landslides initiated on SE-facing slopes, with the highest landslide frequency near the coast and diminishing exponentially further inland. This pattern of activity most likely reflects the greater impact of severe storms arriving from the Pacific with winds dominating from the southeast. Concave and straight slopes are most susceptible to landslide initiation. A preliminary examination of geologic control on the frequency of landslides suggests that the Quatsino Formation, the Island Plutonic Suite and the Sicker Group are significantly above the average rate. Further work is needed to identify and quantify factors confounding the trends and correlations identified in this overview study. Results obtained in this study will be used to implement changes in forest management.","container-title":"CATENA","DOI":"10.1016/S0341-8162(99)00078-8","ISSN":"0341-8162","issue":"4","journalAbbreviation":"CATENA","page":"279-300","source":"ScienceDirect","title":"The impacts of logging on landslide activity at Clayoquot Sound, British Columbia","volume":"38","author":[{"family":"Jakob","given":"Matthias"}],"issued":{"date-parts":[["2000",2,1]]}}}],"schema":"https://github.com/citation-style-language/schema/raw/master/csl-citation.json"} </w:instrText>
-      </w:r>
-      <w:r>
-        <w:rPr>
-          <w:rFonts w:eastAsia="Times New Roman"/>
-          <w:lang w:val="en"/>
-        </w:rPr>
-        <w:fldChar w:fldCharType="separate"/>
-      </w:r>
-      <w:r>
-        <w:rPr>
-          <w:rFonts w:eastAsia="Times New Roman"/>
-          <w:noProof/>
-          <w:lang w:val="en"/>
-        </w:rPr>
-        <w:t>(Jakob, 2000)</w:t>
-      </w:r>
-      <w:r>
-        <w:rPr>
-          <w:rFonts w:eastAsia="Times New Roman"/>
-          <w:lang w:val="en"/>
-        </w:rPr>
-        <w:fldChar w:fldCharType="end"/>
-      </w:r>
-    </w:p>
-    <w:p>
-      <w:pPr>
-        <w:numPr>
-          <w:ilvl w:val="1"/>
-          <w:numId w:val="5"/>
-        </w:numPr>
-        <w:spacing w:before="100" w:beforeAutospacing="1" w:after="100" w:afterAutospacing="1" w:line="240" w:lineRule="auto"/>
-        <w:divId w:val="2063404804"/>
-        <w:rPr>
-          <w:rFonts w:eastAsia="Times New Roman"/>
-          <w:lang w:val="en"/>
-        </w:rPr>
-      </w:pPr>
-      <w:r>
-        <w:rPr>
-          <w:rFonts w:eastAsia="Times New Roman"/>
-          <w:lang w:val="en"/>
-        </w:rPr>
-        <w:fldChar w:fldCharType="begin"/>
-      </w:r>
-      <w:r>
-        <w:rPr>
-          <w:rFonts w:eastAsia="Times New Roman"/>
-          <w:lang w:val="en"/>
-        </w:rPr>
-        <w:instrText xml:space="preserve"> ADDIN ZOTERO_ITEM CSL_CITATION {"citationID":"57esBH0d","properties":{"formattedCitation":"(Imaizumi et al., 2008)","plainCitation":"(Imaizumi et al., 2008)","noteIndex":0},"citationItems":[{"id":1939,"uris":["http://zotero.org/users/11473650/items/NCDR49ID"],"itemData":{"id":1939,"type":"article-journal","abstract":"Landslides and debris flows associated with forest harvesting can cause much destruction and the influence of the timing of harvesting on these mass wasting processes therefore needs to be assessed in order to protect aquatic ecosystems and develop improved strategies for disaster prevention. We examined the effects of forest harvesting on the frequency of landslides and debris flows in the Sanko catchment (central Japan) using nine aerial photo periods covering 1964 to 2003. These photographs showed a mosaic of different forest ages attributable to the rotational management in this area since 1912. Geology and slope gradient are rather uniformly distributed in the Sanko catchment, facilitating assessment of forest harvesting effects on mass wasting without complication of other factors. Trends of new landslides and debris flows correspond to changes in slope stability explained by root strength decay and recovery; the direct impact of clearcutting on landslide occurrence was greatest in forest stands that were clearcut 1 to 10 yr earlier with progressively lesser impacts continuing up to 25 yr after harvesting. Sediment supply rate from landslides in forests clearcut 1 to 10 yr earlier was about 10-fold higher than in control sites. Total landslide volume in forest stands clearcut 0 to 25 yr earlier was 5·8 × 103 m3 km−2 compared with 1·3 × 103 m3 km−2 in clearcuts &gt;25 yr, indicating a fourfold increase compared with control sites during the period when harvesting affected slope stability. Because landslide scars continue to produce sediment after initial failure, sediment supply from landslides continues for 45 yr in the Sanko catchment. To estimate the effect of forest harvesting and subsequent regeneration on the occurrence of mass wasting in other regions, changes in root strength caused by decay and recovery of roots should be investigated for various species and environmental conditions. Copyright © 2007 John Wiley &amp; Sons, Ltd.","container-title":"Earth Surface Processes and Landforms","DOI":"10.1002/esp.1574","ISSN":"1096-9837","issue":"6","language":"en","note":"_eprint: https://onlinelibrary.wiley.com/doi/pdf/10.1002/esp.1574","page":"827-840","source":"Wiley Online Library","title":"Effects of forest harvesting on the occurrence of landslides and debris flows in steep terrain of central Japan","volume":"33","author":[{"family":"Imaizumi","given":"Fumitoshi"},{"family":"Sidle","given":"Roy C."},{"family":"Kamei","given":"Rieko"}],"issued":{"date-parts":[["2008"]]}}}],"schema":"https://github.com/citation-style-language/schema/raw/master/csl-citation.json"} </w:instrText>
-      </w:r>
-      <w:r>
-        <w:rPr>
-          <w:rFonts w:eastAsia="Times New Roman"/>
-          <w:lang w:val="en"/>
-        </w:rPr>
-        <w:fldChar w:fldCharType="separate"/>
-      </w:r>
-      <w:r>
-        <w:rPr>
-          <w:rFonts w:eastAsia="Times New Roman"/>
-          <w:noProof/>
-          <w:lang w:val="en"/>
-        </w:rPr>
-        <w:t>(Imaizumi et al., 2008)</w:t>
-      </w:r>
-      <w:r>
-        <w:rPr>
-          <w:rFonts w:eastAsia="Times New Roman"/>
-          <w:lang w:val="en"/>
-        </w:rPr>
-        <w:fldChar w:fldCharType="end"/>
+          <w:numId w:val="14"/>
+        </w:numPr>
+        <w:divId w:val="2063404804"/>
+        <w:rPr>
+          <w:rFonts w:asciiTheme="minorHAnsi" w:hAnsiTheme="minorHAnsi"/>
+          <w:lang w:val="en"/>
+        </w:rPr>
+      </w:pPr>
+      <w:r>
+        <w:rPr>
+          <w:rFonts w:asciiTheme="minorHAnsi" w:hAnsiTheme="minorHAnsi"/>
+          <w:lang w:val="en"/>
+        </w:rPr>
+        <w:t>the need to develop regional analysis</w:t>
       </w:r>
     </w:p>
     <w:p>
       <w:pPr>
         <w:pStyle w:val="NormalWeb"/>
-        <w:divId w:val="2063404804"/>
-        <w:rPr>
-          <w:rFonts w:asciiTheme="minorHAnsi" w:hAnsiTheme="minorHAnsi"/>
-          <w:lang w:val="en"/>
-        </w:rPr>
-      </w:pPr>
-      <w:r>
-        <w:rPr>
-          <w:rFonts w:asciiTheme="minorHAnsi" w:hAnsiTheme="minorHAnsi"/>
-          <w:lang w:val="en"/>
-        </w:rPr>
-        <w:t>4 Attribution science in landslides</w:t>
-      </w:r>
-    </w:p>
-    <w:p>
-      <w:pPr>
-        <w:numPr>
-          <w:ilvl w:val="0"/>
-          <w:numId w:val="6"/>
-        </w:numPr>
-        <w:spacing w:before="100" w:beforeAutospacing="1" w:after="100" w:afterAutospacing="1" w:line="240" w:lineRule="auto"/>
-        <w:divId w:val="2063404804"/>
-        <w:rPr>
-          <w:rFonts w:eastAsia="Times New Roman"/>
-          <w:lang w:val="en"/>
-        </w:rPr>
-      </w:pPr>
-      <w:r>
-        <w:rPr>
-          <w:rFonts w:eastAsia="Times New Roman"/>
-          <w:lang w:val="en"/>
-        </w:rPr>
-        <w:t xml:space="preserve">causal framework </w:t>
-      </w:r>
-    </w:p>
-    <w:p>
-      <w:pPr>
-        <w:numPr>
-          <w:ilvl w:val="0"/>
-          <w:numId w:val="6"/>
-        </w:numPr>
-        <w:spacing w:before="100" w:beforeAutospacing="1" w:after="100" w:afterAutospacing="1" w:line="240" w:lineRule="auto"/>
-        <w:divId w:val="2063404804"/>
-        <w:rPr>
-          <w:rFonts w:eastAsia="Times New Roman"/>
-          <w:lang w:val="en"/>
-        </w:rPr>
-      </w:pPr>
-      <w:r>
-        <w:rPr>
-          <w:rFonts w:eastAsia="Times New Roman"/>
-          <w:lang w:val="en"/>
-        </w:rPr>
-        <w:t>Climate change isn’t the only factor causing the increased in landslide frequency</w:t>
-      </w:r>
-    </w:p>
-    <w:p>
-      <w:pPr>
-        <w:numPr>
-          <w:ilvl w:val="1"/>
-          <w:numId w:val="6"/>
-        </w:numPr>
-        <w:spacing w:before="100" w:beforeAutospacing="1" w:after="100" w:afterAutospacing="1" w:line="240" w:lineRule="auto"/>
-        <w:divId w:val="2063404804"/>
-        <w:rPr>
-          <w:rFonts w:eastAsia="Times New Roman"/>
-          <w:lang w:val="en"/>
-        </w:rPr>
-      </w:pPr>
-      <w:r>
-        <w:rPr>
-          <w:rFonts w:eastAsia="Times New Roman"/>
-          <w:lang w:val="en"/>
-        </w:rPr>
-        <w:t>“Exceedence of a climatic threshold is thus a necessary, but not a sufficient, condition for debris flow occurrence.” (Jakob et al., 2005, p. 756)</w:t>
+        <w:numPr>
+          <w:ilvl w:val="2"/>
+          <w:numId w:val="14"/>
+        </w:numPr>
+        <w:divId w:val="2063404804"/>
+        <w:rPr>
+          <w:rFonts w:asciiTheme="minorHAnsi" w:hAnsiTheme="minorHAnsi"/>
+          <w:lang w:val="en"/>
+        </w:rPr>
+      </w:pPr>
+      <w:r>
+        <w:rPr>
+          <w:rFonts w:asciiTheme="minorHAnsi" w:hAnsiTheme="minorHAnsi"/>
+          <w:lang w:val="en" w:eastAsia="zh-TW"/>
+        </w:rPr>
+        <w:t xml:space="preserve">When the whole system is non-stationary, only regional analysis can shed light on the change in landslide behaviors. This view is supported by the abundance of attributional science approach in dealing with stochasticity of landslide events under climate change </w:t>
       </w:r>
     </w:p>
     <w:p>
       <w:pPr>
         <w:pStyle w:val="NormalWeb"/>
         <w:numPr>
-          <w:ilvl w:val="0"/>
-          <w:numId w:val="6"/>
-        </w:numPr>
-        <w:divId w:val="2063404804"/>
-        <w:rPr>
-          <w:rFonts w:asciiTheme="minorHAnsi" w:hAnsiTheme="minorHAnsi"/>
-          <w:lang w:val="en"/>
-        </w:rPr>
-      </w:pPr>
-      <w:r>
-        <w:rPr>
-          <w:rFonts w:asciiTheme="minorHAnsi" w:hAnsiTheme="minorHAnsi"/>
-          <w:lang w:val="en"/>
-        </w:rPr>
-        <w:t>the need to develop regional analysis</w:t>
-      </w:r>
-    </w:p>
-    <w:p>
-      <w:pPr>
-        <w:numPr>
-          <w:ilvl w:val="1"/>
-          <w:numId w:val="6"/>
-        </w:numPr>
-        <w:spacing w:before="100" w:beforeAutospacing="1" w:after="100" w:afterAutospacing="1" w:line="240" w:lineRule="auto"/>
-        <w:divId w:val="2063404804"/>
-        <w:rPr>
-          <w:rFonts w:eastAsia="Times New Roman"/>
-          <w:lang w:val="en"/>
-        </w:rPr>
-      </w:pPr>
-      <w:r>
-        <w:rPr>
-          <w:rFonts w:eastAsia="Times New Roman"/>
-          <w:lang w:val="en"/>
-        </w:rPr>
-        <w:t xml:space="preserve">soil fatigue/ threshold behavior </w:t>
+          <w:ilvl w:val="2"/>
+          <w:numId w:val="14"/>
+        </w:numPr>
+        <w:divId w:val="2063404804"/>
+        <w:rPr>
+          <w:rFonts w:asciiTheme="minorHAnsi" w:hAnsiTheme="minorHAnsi"/>
+          <w:lang w:val="en" w:eastAsia="zh-TW"/>
+        </w:rPr>
+      </w:pPr>
+      <w:r>
+        <w:rPr>
+          <w:rFonts w:asciiTheme="minorHAnsi" w:hAnsiTheme="minorHAnsi"/>
+          <w:lang w:val="en" w:eastAsia="zh-TW"/>
+        </w:rPr>
+        <w:t>Climate change landslide studies</w:t>
       </w:r>
     </w:p>
     <w:p>
       <w:pPr>
         <w:pStyle w:val="NormalWeb"/>
         <w:numPr>
-          <w:ilvl w:val="1"/>
-          <w:numId w:val="6"/>
-        </w:numPr>
-        <w:divId w:val="2063404804"/>
-        <w:rPr>
-          <w:rFonts w:asciiTheme="minorHAnsi" w:hAnsiTheme="minorHAnsi"/>
-          <w:lang w:val="en"/>
-        </w:rPr>
-      </w:pPr>
-      <w:r>
-        <w:rPr>
-          <w:rFonts w:asciiTheme="minorHAnsi" w:hAnsiTheme="minorHAnsi"/>
-          <w:lang w:val="en"/>
-        </w:rPr>
-        <w:t>citation</w:t>
-      </w:r>
-    </w:p>
-    <w:p>
-      <w:pPr>
-        <w:numPr>
-          <w:ilvl w:val="2"/>
-          <w:numId w:val="6"/>
-        </w:numPr>
-        <w:spacing w:before="100" w:beforeAutospacing="1" w:after="100" w:afterAutospacing="1" w:line="240" w:lineRule="auto"/>
-        <w:divId w:val="2063404804"/>
-        <w:rPr>
-          <w:rFonts w:eastAsia="Times New Roman"/>
-          <w:lang w:val="en"/>
-        </w:rPr>
-      </w:pPr>
-      <w:r>
-        <w:rPr>
-          <w:rFonts w:eastAsia="Times New Roman"/>
-          <w:lang w:val="en"/>
-        </w:rPr>
-        <w:fldChar w:fldCharType="begin"/>
-      </w:r>
-      <w:r>
-        <w:rPr>
-          <w:rFonts w:eastAsia="Times New Roman"/>
-          <w:lang w:val="en"/>
-        </w:rPr>
-        <w:instrText xml:space="preserve"> ADDIN ZOTERO_ITEM CSL_CITATION {"citationID":"eonrJeSE","properties":{"formattedCitation":"(Wood et al., 2015)","plainCitation":"(Wood et al., 2015)","noteIndex":0},"citationItems":[{"id":2064,"uris":["http://zotero.org/users/11473650/items/H3NPXPYS"],"itemData":{"id":2064,"type":"article-journal","abstract":"Landslides present a geomorphological hazard in Alpine regions, threatening life, infrastructure and property. Here we present the development of a new regional landslide inventory (RI) for the European Alps. This database provides a substantial temporal and spatial picture of landsliding in the Alps, with particular focus on the Swiss and French Alps. We use segmented models to evaluate recording bias in the temporal record. We use scaling relationships to calculate landslide area based on a given volume for similar types of landslide; with the result of this being that 9.5% of the landslides recorded in the RI now have area data recorded. These landslide area data are then used to examine the log–linear trend, which exists between landslide area and frequency in inventories. We show that this relationship is present for this historical dataset; however, none of the individual databases, nor a unification of these, contain a complete record with the small and larger landslides being recorded more consistently. The use of segmented models on the temporal distribution of landslides in the RI shows that the post-1970 portion of the database is more reliable, highlighted through an improved power–law relationship, although the frequency of medium sized landslides is still underestimated. We show that creating a unified database (RI) can increase the reliability of datasets and consistency in recording for the use by researchers for attribution and detection studies.","container-title":"Geomorphology","DOI":"10.1016/j.geomorph.2014.09.005","ISSN":"0169-555X","journalAbbreviation":"Geomorphology","page":"398-408","source":"ScienceDirect","title":"Landslide inventories for climate impacts research in the European Alps","volume":"228","author":[{"family":"Wood","given":"J. L."},{"family":"Harrison","given":"S."},{"family":"Reinhardt","given":"L."}],"issued":{"date-parts":[["2015",1,1]]}}}],"schema":"https://github.com/citation-style-language/schema/raw/master/csl-citation.json"} </w:instrText>
-      </w:r>
-      <w:r>
-        <w:rPr>
-          <w:rFonts w:eastAsia="Times New Roman"/>
-          <w:lang w:val="en"/>
-        </w:rPr>
-        <w:fldChar w:fldCharType="separate"/>
-      </w:r>
-      <w:r>
-        <w:rPr>
-          <w:rFonts w:eastAsia="Times New Roman"/>
-          <w:noProof/>
-          <w:lang w:val="en"/>
-        </w:rPr>
-        <w:t>(Wood et al., 2015)</w:t>
-      </w:r>
-      <w:r>
-        <w:rPr>
-          <w:rFonts w:eastAsia="Times New Roman"/>
-          <w:lang w:val="en"/>
-        </w:rPr>
-        <w:fldChar w:fldCharType="end"/>
-      </w:r>
-    </w:p>
-    <w:p>
-      <w:pPr>
-        <w:numPr>
-          <w:ilvl w:val="2"/>
-          <w:numId w:val="6"/>
-        </w:numPr>
-        <w:spacing w:before="100" w:beforeAutospacing="1" w:after="100" w:afterAutospacing="1" w:line="240" w:lineRule="auto"/>
-        <w:divId w:val="2063404804"/>
-        <w:rPr>
-          <w:rFonts w:eastAsia="Times New Roman"/>
-          <w:lang w:val="en"/>
-        </w:rPr>
-      </w:pPr>
-      <w:commentRangeStart w:id="1"/>
-      <w:r>
-        <w:rPr>
-          <w:rStyle w:val="highlight"/>
-          <w:rFonts w:eastAsia="Times New Roman"/>
-          <w:lang w:val="en"/>
-        </w:rPr>
-        <w:t xml:space="preserve">“While most research tends to </w:t>
-      </w:r>
-      <w:proofErr w:type="spellStart"/>
-      <w:r>
-        <w:rPr>
-          <w:rStyle w:val="highlight"/>
-          <w:rFonts w:eastAsia="Times New Roman"/>
-          <w:lang w:val="en"/>
-        </w:rPr>
-        <w:t>centre</w:t>
-      </w:r>
-      <w:proofErr w:type="spellEnd"/>
-      <w:r>
-        <w:rPr>
-          <w:rStyle w:val="highlight"/>
-          <w:rFonts w:eastAsia="Times New Roman"/>
-          <w:lang w:val="en"/>
-        </w:rPr>
-        <w:t xml:space="preserve"> on basin scale landsliding, focusing on modelling and understanding the mechanisms and precursors that lead to landslide initiation, understanding the relationship between landsliding and climate change is a regional-scale problem which needs to be assessed at this level through regional-scale studies.”</w:t>
-      </w:r>
-      <w:r>
-        <w:rPr>
-          <w:rFonts w:eastAsia="Times New Roman"/>
-          <w:lang w:val="en"/>
-        </w:rPr>
-        <w:t xml:space="preserve"> </w:t>
-      </w:r>
-      <w:commentRangeEnd w:id="1"/>
-      <w:r>
-        <w:rPr>
-          <w:rStyle w:val="CommentReference"/>
-        </w:rPr>
-        <w:commentReference w:id="1"/>
-      </w:r>
-      <w:r>
-        <w:rPr>
-          <w:rFonts w:eastAsia="Times New Roman"/>
-          <w:lang w:val="en"/>
-        </w:rPr>
-        <w:fldChar w:fldCharType="begin"/>
-      </w:r>
-      <w:r>
-        <w:rPr>
-          <w:rFonts w:eastAsia="Times New Roman"/>
-          <w:lang w:val="en"/>
-        </w:rPr>
-        <w:instrText xml:space="preserve"> ADDIN ZOTERO_ITEM CSL_CITATION {"citationID":"QqvEqeu2","properties":{"formattedCitation":"(Wood et al., 2015)","plainCitation":"(Wood et al., 2015)","noteIndex":0},"citationItems":[{"id":2064,"uris":["http://zotero.org/users/11473650/items/H3NPXPYS"],"itemData":{"id":2064,"type":"article-journal","abstract":"Landslides present a geomorphological hazard in Alpine regions, threatening life, infrastructure and property. Here we present the development of a new regional landslide inventory (RI) for the European Alps. This database provides a substantial temporal and spatial picture of landsliding in the Alps, with particular focus on the Swiss and French Alps. We use segmented models to evaluate recording bias in the temporal record. We use scaling relationships to calculate landslide area based on a given volume for similar types of landslide; with the result of this being that 9.5% of the landslides recorded in the RI now have area data recorded. These landslide area data are then used to examine the log–linear trend, which exists between landslide area and frequency in inventories. We show that this relationship is present for this historical dataset; however, none of the individual databases, nor a unification of these, contain a complete record with the small and larger landslides being recorded more consistently. The use of segmented models on the temporal distribution of landslides in the RI shows that the post-1970 portion of the database is more reliable, highlighted through an improved power–law relationship, although the frequency of medium sized landslides is still underestimated. We show that creating a unified database (RI) can increase the reliability of datasets and consistency in recording for the use by researchers for attribution and detection studies.","container-title":"Geomorphology","DOI":"10.1016/j.geomorph.2014.09.005","ISSN":"0169-555X","journalAbbreviation":"Geomorphology","page":"398-408","source":"ScienceDirect","title":"Landslide inventories for climate impacts research in the European Alps","volume":"228","author":[{"family":"Wood","given":"J. L."},{"family":"Harrison","given":"S."},{"family":"Reinhardt","given":"L."}],"issued":{"date-parts":[["2015",1,1]]}}}],"schema":"https://github.com/citation-style-language/schema/raw/master/csl-citation.json"} </w:instrText>
-      </w:r>
-      <w:r>
-        <w:rPr>
-          <w:rFonts w:eastAsia="Times New Roman"/>
-          <w:lang w:val="en"/>
-        </w:rPr>
-        <w:fldChar w:fldCharType="separate"/>
-      </w:r>
-      <w:r>
-        <w:rPr>
-          <w:rFonts w:eastAsia="Times New Roman"/>
-          <w:noProof/>
-          <w:lang w:val="en"/>
-        </w:rPr>
-        <w:t>(Wood et al., 2015)</w:t>
-      </w:r>
-      <w:r>
-        <w:rPr>
-          <w:rFonts w:eastAsia="Times New Roman"/>
-          <w:lang w:val="en"/>
-        </w:rPr>
-        <w:fldChar w:fldCharType="end"/>
-      </w:r>
-    </w:p>
-    <w:p>
-      <w:pPr>
-        <w:numPr>
-          <w:ilvl w:val="0"/>
-          <w:numId w:val="6"/>
-        </w:numPr>
-        <w:spacing w:before="100" w:beforeAutospacing="1" w:after="100" w:afterAutospacing="1" w:line="240" w:lineRule="auto"/>
-        <w:divId w:val="2063404804"/>
-        <w:rPr>
-          <w:rFonts w:eastAsia="Times New Roman"/>
-          <w:lang w:val="en"/>
-        </w:rPr>
-      </w:pPr>
-      <w:r>
-        <w:rPr>
-          <w:rFonts w:eastAsia="Times New Roman"/>
-          <w:lang w:val="en"/>
-        </w:rPr>
-        <w:t xml:space="preserve">past examples: landslide frequencies under climate change </w:t>
+          <w:ilvl w:val="3"/>
+          <w:numId w:val="14"/>
+        </w:numPr>
+        <w:divId w:val="2063404804"/>
+        <w:rPr>
+          <w:rFonts w:asciiTheme="minorHAnsi" w:hAnsiTheme="minorHAnsi"/>
+          <w:lang w:val="en" w:eastAsia="zh-TW"/>
+        </w:rPr>
+      </w:pPr>
+      <w:r>
+        <w:rPr>
+          <w:rFonts w:asciiTheme="minorHAnsi" w:hAnsiTheme="minorHAnsi"/>
+          <w:lang w:val="en" w:eastAsia="zh-TW"/>
+        </w:rPr>
+        <w:t>landslide pdf methods (still learning)</w:t>
       </w:r>
     </w:p>
     <w:p>
       <w:pPr>
         <w:pStyle w:val="NormalWeb"/>
         <w:numPr>
-          <w:ilvl w:val="0"/>
-          <w:numId w:val="6"/>
-        </w:numPr>
-        <w:divId w:val="2063404804"/>
-        <w:rPr>
-          <w:rFonts w:asciiTheme="minorHAnsi" w:hAnsiTheme="minorHAnsi"/>
-          <w:lang w:val="en"/>
-        </w:rPr>
-      </w:pPr>
-      <w:r>
-        <w:rPr>
-          <w:rFonts w:asciiTheme="minorHAnsi" w:hAnsiTheme="minorHAnsi" w:hint="eastAsia"/>
-          <w:lang w:val="en" w:eastAsia="zh-TW"/>
-        </w:rPr>
-        <w:t>landslide pdf methods (still learning)</w:t>
-      </w:r>
-    </w:p>
-    <w:p>
-      <w:pPr>
-        <w:pStyle w:val="NormalWeb"/>
-        <w:numPr>
-          <w:ilvl w:val="1"/>
-          <w:numId w:val="6"/>
-        </w:numPr>
-        <w:divId w:val="2063404804"/>
-        <w:rPr>
-          <w:rFonts w:asciiTheme="minorHAnsi" w:hAnsiTheme="minorHAnsi"/>
-          <w:lang w:val="en"/>
+          <w:ilvl w:val="4"/>
+          <w:numId w:val="14"/>
+        </w:numPr>
+        <w:divId w:val="2063404804"/>
+        <w:rPr>
+          <w:rFonts w:asciiTheme="minorHAnsi" w:hAnsiTheme="minorHAnsi"/>
+          <w:lang w:val="en" w:eastAsia="zh-TW"/>
         </w:rPr>
       </w:pPr>
       <w:hyperlink r:id="rId10" w:history="1">
@@ -1571,114 +2113,21 @@
       <w:pPr>
         <w:numPr>
           <w:ilvl w:val="0"/>
-          <w:numId w:val="9"/>
+          <w:numId w:val="10"/>
         </w:numPr>
         <w:spacing w:before="100" w:beforeAutospacing="1" w:after="100" w:afterAutospacing="1" w:line="240" w:lineRule="auto"/>
         <w:divId w:val="2063404804"/>
         <w:rPr>
           <w:rFonts w:eastAsia="Times New Roman"/>
-          <w:lang w:val="en" w:eastAsia="zh-TW"/>
-        </w:rPr>
-      </w:pPr>
-      <w:commentRangeStart w:id="2"/>
-      <w:r>
-        <w:rPr>
-          <w:rFonts w:eastAsia="Times New Roman" w:hint="eastAsia"/>
-          <w:lang w:val="en" w:eastAsia="zh-TW"/>
-        </w:rPr>
-        <w:t xml:space="preserve">Do the three messages align with your vision? </w:t>
-      </w:r>
-    </w:p>
-    <w:p>
-      <w:pPr>
-        <w:numPr>
-          <w:ilvl w:val="0"/>
-          <w:numId w:val="9"/>
-        </w:numPr>
-        <w:spacing w:before="100" w:beforeAutospacing="1" w:after="100" w:afterAutospacing="1" w:line="240" w:lineRule="auto"/>
-        <w:divId w:val="2063404804"/>
+          <w:lang w:val="en"/>
+        </w:rPr>
+      </w:pPr>
+      <w:r>
         <w:rPr>
           <w:rFonts w:eastAsia="Times New Roman"/>
-          <w:lang w:val="en" w:eastAsia="zh-TW"/>
-        </w:rPr>
-      </w:pPr>
-      <w:r>
-        <w:rPr>
-          <w:rFonts w:eastAsia="Times New Roman"/>
-          <w:lang w:val="en"/>
-        </w:rPr>
-        <w:t xml:space="preserve">Do we need to talk about Cariboo? </w:t>
-      </w:r>
-      <w:r>
-        <w:rPr>
-          <w:rFonts w:eastAsia="Times New Roman"/>
-          <w:lang w:val="en" w:eastAsia="zh-TW"/>
-        </w:rPr>
-        <w:t>Ho</w:t>
-      </w:r>
-      <w:r>
-        <w:rPr>
-          <w:rFonts w:eastAsia="PingFang TC" w:cs="PingFang TC"/>
-          <w:lang w:val="en" w:eastAsia="zh-TW"/>
-        </w:rPr>
-        <w:t>w much do we talk about it?</w:t>
-      </w:r>
-    </w:p>
-    <w:p>
-      <w:pPr>
-        <w:numPr>
-          <w:ilvl w:val="0"/>
-          <w:numId w:val="9"/>
-        </w:numPr>
-        <w:spacing w:before="100" w:beforeAutospacing="1" w:after="100" w:afterAutospacing="1" w:line="240" w:lineRule="auto"/>
-        <w:divId w:val="2063404804"/>
-        <w:rPr>
-          <w:rFonts w:eastAsia="Times New Roman"/>
-          <w:lang w:val="en"/>
-        </w:rPr>
-      </w:pPr>
-      <w:commentRangeStart w:id="3"/>
-      <w:r>
-        <w:rPr>
-          <w:rFonts w:eastAsia="Times New Roman" w:hint="eastAsia"/>
-          <w:lang w:val="en" w:eastAsia="zh-TW"/>
-        </w:rPr>
-        <w:t>Should we m</w:t>
-      </w:r>
-      <w:r>
-        <w:rPr>
-          <w:rFonts w:eastAsia="Times New Roman"/>
-          <w:lang w:val="en"/>
-        </w:rPr>
-        <w:t>ention groundwater? Maybe in the scope of analysis part</w:t>
-      </w:r>
-      <w:r>
-        <w:rPr>
-          <w:rFonts w:eastAsia="Times New Roman" w:hint="eastAsia"/>
-          <w:lang w:val="en" w:eastAsia="zh-TW"/>
-        </w:rPr>
-        <w:t xml:space="preserve"> or under role of forest part</w:t>
-      </w:r>
-      <w:r>
-        <w:rPr>
-          <w:rFonts w:eastAsia="Times New Roman"/>
-          <w:lang w:val="en"/>
-        </w:rPr>
-        <w:t xml:space="preserve">? </w:t>
-      </w:r>
-      <w:commentRangeEnd w:id="2"/>
-      <w:r>
-        <w:rPr>
-          <w:rStyle w:val="CommentReference"/>
-        </w:rPr>
-        <w:commentReference w:id="2"/>
-      </w:r>
-      <w:commentRangeEnd w:id="3"/>
-      <w:r>
-        <w:rPr>
-          <w:rStyle w:val="CommentReference"/>
-        </w:rPr>
-        <w:commentReference w:id="3"/>
+          <w:lang w:val="en"/>
+        </w:rPr>
+        <w:t xml:space="preserve">Should we zoom in to snow hydrology? Because I do think regional phenomenon applies to all climatic regimes but is even more relevant in snow dominated regions. </w:t>
       </w:r>
     </w:p>
     <w:p>
@@ -1715,13 +2164,12 @@
           <w:lang w:val="en"/>
         </w:rPr>
       </w:pPr>
-      <w:commentRangeStart w:id="4"/>
-      <w:r>
-        <w:rPr>
-          <w:rFonts w:eastAsia="Times New Roman" w:hint="eastAsia"/>
-          <w:lang w:val="en" w:eastAsia="zh-TW"/>
-        </w:rPr>
-        <w:lastRenderedPageBreak/>
+      <w:commentRangeStart w:id="3"/>
+      <w:r>
+        <w:rPr>
+          <w:rFonts w:eastAsia="Times New Roman"/>
+          <w:lang w:val="en" w:eastAsia="zh-TW"/>
+        </w:rPr>
         <w:t>A</w:t>
       </w:r>
       <w:r>
@@ -1747,7 +2195,7 @@
       </w:pPr>
       <w:r>
         <w:rPr>
-          <w:rFonts w:eastAsia="Times New Roman" w:hint="eastAsia"/>
+          <w:rFonts w:eastAsia="Times New Roman"/>
           <w:lang w:val="en" w:eastAsia="zh-TW"/>
         </w:rPr>
         <w:t>M</w:t>
@@ -1775,7 +2223,7 @@
       </w:pPr>
       <w:r>
         <w:rPr>
-          <w:rFonts w:eastAsia="Times New Roman" w:hint="eastAsia"/>
+          <w:rFonts w:eastAsia="Times New Roman"/>
           <w:lang w:val="en" w:eastAsia="zh-TW"/>
         </w:rPr>
         <w:t>S</w:t>
@@ -1787,12 +2235,12 @@
         </w:rPr>
         <w:t xml:space="preserve">oil fatigue/ threshold behavior </w:t>
       </w:r>
-      <w:commentRangeEnd w:id="4"/>
+      <w:commentRangeEnd w:id="3"/>
       <w:r>
         <w:rPr>
           <w:rStyle w:val="CommentReference"/>
         </w:rPr>
-        <w:commentReference w:id="4"/>
+        <w:commentReference w:id="3"/>
       </w:r>
     </w:p>
     <w:p>
@@ -1810,6 +2258,7 @@
           <w:rFonts w:eastAsia="Times New Roman"/>
           <w:lang w:val="en" w:eastAsia="zh-TW"/>
         </w:rPr>
+        <w:lastRenderedPageBreak/>
         <w:t>Bibliogr</w:t>
       </w:r>
       <w:r>
@@ -1820,7 +2269,7 @@
         <w:t>aphy</w:t>
       </w:r>
     </w:p>
-    <w:commentRangeStart w:id="5"/>
+    <w:commentRangeStart w:id="4"/>
     <w:p>
       <w:pPr>
         <w:pStyle w:val="Bibliography"/>
@@ -1853,7 +2302,7 @@
         <w:rPr>
           <w:lang w:val="en-US"/>
         </w:rPr>
-        <w:t xml:space="preserve">Guthrie, R. H. (2002). The effects of logging on frequency and distribution of landslides in three watersheds on Vancouver Island, British Columbia. </w:t>
+        <w:t xml:space="preserve">Johnson, A. C., &amp; Edwards, R. T. (2008). Reply to Discussion by Amod S. Dhakal and Roy C. Sidle: “Ground Water Response to Forest Harvest: Implications for Hillslope Stability.” </w:t>
       </w:r>
       <w:r>
         <w:rPr>
@@ -1861,7 +2310,7 @@
           <w:iCs/>
           <w:lang w:val="en-US"/>
         </w:rPr>
-        <w:t>Geomorphology</w:t>
+        <w:t>JAWRA Journal of the American Water Resources Association</w:t>
       </w:r>
       <w:r>
         <w:rPr>
@@ -1875,13 +2324,13 @@
           <w:iCs/>
           <w:lang w:val="en-US"/>
         </w:rPr>
-        <w:t>43</w:t>
+        <w:t>44</w:t>
       </w:r>
       <w:r>
         <w:rPr>
           <w:lang w:val="en-US"/>
         </w:rPr>
-        <w:t>(3), 273–292. https://doi.org/10.1016/S0169-555X(01)00138-6</w:t>
+        <w:t>(4), 1062–1065. https://doi.org/10.1111/j.1752-1688.2008.00214.x</w:t>
       </w:r>
     </w:p>
     <w:p>
@@ -1895,7 +2344,7 @@
         <w:rPr>
           <w:lang w:val="en-US"/>
         </w:rPr>
-        <w:t xml:space="preserve">Imaizumi, F., Sidle, R. C., &amp; Kamei, R. (2008). Effects of forest harvesting on the occurrence of landslides and debris flows in steep terrain of central Japan. </w:t>
+        <w:t xml:space="preserve">Johnson, A. C., Edwards, R. T., &amp; Erhardt, R. (2007). Ground-water response to forest harvest: Implications for hillslope stability. </w:t>
       </w:r>
       <w:r>
         <w:rPr>
@@ -1903,7 +2352,7 @@
           <w:iCs/>
           <w:lang w:val="en-US"/>
         </w:rPr>
-        <w:t>Earth Surface Processes and Landforms</w:t>
+        <w:t>Journal of the American Water Resources Association. 43(1): 134-147</w:t>
       </w:r>
       <w:r>
         <w:rPr>
@@ -1917,13 +2366,13 @@
           <w:iCs/>
           <w:lang w:val="en-US"/>
         </w:rPr>
-        <w:t>33</w:t>
+        <w:t>43</w:t>
       </w:r>
       <w:r>
         <w:rPr>
           <w:lang w:val="en-US"/>
         </w:rPr>
-        <w:t>(6), 827–840. https://doi.org/10.1002/esp.1574</w:t>
+        <w:t>, 134–147. https://doi.org/10.1111/j.1752-1688.2007.00011.x</w:t>
       </w:r>
     </w:p>
     <w:p>
@@ -1937,7 +2386,7 @@
         <w:rPr>
           <w:lang w:val="en-US"/>
         </w:rPr>
-        <w:t xml:space="preserve">Jakob, M. (2000). The impacts of logging on landslide activity at Clayoquot Sound, British Columbia. </w:t>
+        <w:t xml:space="preserve">Malamud, B. D., Turcotte, D. L., Guzzetti, F., &amp; Reichenbach, P. (2004). Landslide inventories and their statistical properties. </w:t>
       </w:r>
       <w:r>
         <w:rPr>
@@ -1945,7 +2394,7 @@
           <w:iCs/>
           <w:lang w:val="en-US"/>
         </w:rPr>
-        <w:t>CATENA</w:t>
+        <w:t>Earth Surface Processes and Landforms</w:t>
       </w:r>
       <w:r>
         <w:rPr>
@@ -1959,13 +2408,13 @@
           <w:iCs/>
           <w:lang w:val="en-US"/>
         </w:rPr>
-        <w:t>38</w:t>
+        <w:t>29</w:t>
       </w:r>
       <w:r>
         <w:rPr>
           <w:lang w:val="en-US"/>
         </w:rPr>
-        <w:t>(4), 279–300. https://doi.org/10.1016/S0341-8162(99)00078-8</w:t>
+        <w:t>(6), 687–711. https://doi.org/10.1002/esp.1064</w:t>
       </w:r>
     </w:p>
     <w:p>
@@ -1979,7 +2428,7 @@
         <w:rPr>
           <w:lang w:val="en-US"/>
         </w:rPr>
-        <w:t xml:space="preserve">Johnson, A. C., Edwards, R. T., &amp; Erhardt, R. (2007). Ground-water response to forest harvest: Implications for hillslope stability. </w:t>
+        <w:t xml:space="preserve">Wood, J. L., Harrison, S., &amp; Reinhardt, L. (2015). Landslide inventories for climate impacts research in the European Alps. </w:t>
       </w:r>
       <w:r>
         <w:rPr>
@@ -1987,7 +2436,7 @@
           <w:iCs/>
           <w:lang w:val="en-US"/>
         </w:rPr>
-        <w:t>Journal of the American Water Resources Association. 43(1): 134-147</w:t>
+        <w:t>Geomorphology</w:t>
       </w:r>
       <w:r>
         <w:rPr>
@@ -2001,103 +2450,19 @@
           <w:iCs/>
           <w:lang w:val="en-US"/>
         </w:rPr>
-        <w:t>43</w:t>
+        <w:t>228</w:t>
       </w:r>
       <w:r>
         <w:rPr>
           <w:lang w:val="en-US"/>
         </w:rPr>
-        <w:t>, 134–147. https://doi.org/10.1111/j.1752-1688.2007.00011.x</w:t>
+        <w:t>, 398–408. https://doi.org/10.1016/j.geomorph.2014.09.005</w:t>
       </w:r>
     </w:p>
     <w:p>
       <w:pPr>
         <w:pStyle w:val="Bibliography"/>
         <w:rPr>
-          <w:lang w:val="en-US"/>
-        </w:rPr>
-      </w:pPr>
-      <w:r>
-        <w:rPr>
-          <w:lang w:val="en-US"/>
-        </w:rPr>
-        <w:t xml:space="preserve">Malamud, B. D., Turcotte, D. L., Guzzetti, F., &amp; Reichenbach, P. (2004). Landslide inventories and their statistical properties. </w:t>
-      </w:r>
-      <w:r>
-        <w:rPr>
-          <w:i/>
-          <w:iCs/>
-          <w:lang w:val="en-US"/>
-        </w:rPr>
-        <w:t>Earth Surface Processes and Landforms</w:t>
-      </w:r>
-      <w:r>
-        <w:rPr>
-          <w:lang w:val="en-US"/>
-        </w:rPr>
-        <w:t xml:space="preserve">, </w:t>
-      </w:r>
-      <w:r>
-        <w:rPr>
-          <w:i/>
-          <w:iCs/>
-          <w:lang w:val="en-US"/>
-        </w:rPr>
-        <w:t>29</w:t>
-      </w:r>
-      <w:r>
-        <w:rPr>
-          <w:lang w:val="en-US"/>
-        </w:rPr>
-        <w:t>(6), 687–711. https://doi.org/10.1002/esp.1064</w:t>
-      </w:r>
-    </w:p>
-    <w:p>
-      <w:pPr>
-        <w:pStyle w:val="Bibliography"/>
-        <w:rPr>
-          <w:lang w:val="en-US"/>
-        </w:rPr>
-      </w:pPr>
-      <w:r>
-        <w:rPr>
-          <w:lang w:val="en-US"/>
-        </w:rPr>
-        <w:t xml:space="preserve">Wood, J. L., Harrison, S., &amp; Reinhardt, L. (2015). Landslide inventories for climate impacts research in the European Alps. </w:t>
-      </w:r>
-      <w:r>
-        <w:rPr>
-          <w:i/>
-          <w:iCs/>
-          <w:lang w:val="en-US"/>
-        </w:rPr>
-        <w:t>Geomorphology</w:t>
-      </w:r>
-      <w:r>
-        <w:rPr>
-          <w:lang w:val="en-US"/>
-        </w:rPr>
-        <w:t xml:space="preserve">, </w:t>
-      </w:r>
-      <w:r>
-        <w:rPr>
-          <w:i/>
-          <w:iCs/>
-          <w:lang w:val="en-US"/>
-        </w:rPr>
-        <w:t>228</w:t>
-      </w:r>
-      <w:r>
-        <w:rPr>
-          <w:lang w:val="en-US"/>
-        </w:rPr>
-        <w:t>, 398–408. https://doi.org/10.1016/j.geomorph.2014.09.005</w:t>
-      </w:r>
-    </w:p>
-    <w:p>
-      <w:pPr>
-        <w:pStyle w:val="Bibliography"/>
-        <w:rPr>
           <w:rFonts w:eastAsia="Times New Roman"/>
           <w:lang w:val="en"/>
         </w:rPr>
@@ -2107,15 +2472,14 @@
           <w:rFonts w:eastAsia="Times New Roman"/>
           <w:lang w:val="en"/>
         </w:rPr>
-        <w:lastRenderedPageBreak/>
         <w:fldChar w:fldCharType="end"/>
       </w:r>
-      <w:commentRangeEnd w:id="5"/>
+      <w:commentRangeEnd w:id="4"/>
       <w:r>
         <w:rPr>
           <w:rStyle w:val="CommentReference"/>
         </w:rPr>
-        <w:commentReference w:id="5"/>
+        <w:commentReference w:id="4"/>
       </w:r>
     </w:p>
     <w:sectPr>
@@ -2129,7 +2493,7 @@
 
 <file path=word/comments.xml><?xml version="1.0" encoding="utf-8"?>
 <w:comments xmlns:wpc="http://schemas.microsoft.com/office/word/2010/wordprocessingCanvas" xmlns:cx="http://schemas.microsoft.com/office/drawing/2014/chartex" xmlns:cx1="http://schemas.microsoft.com/office/drawing/2015/9/8/chartex" xmlns:cx2="http://schemas.microsoft.com/office/drawing/2015/10/21/chartex" xmlns:cx3="http://schemas.microsoft.com/office/drawing/2016/5/9/chartex" xmlns:cx4="http://schemas.microsoft.com/office/drawing/2016/5/10/chartex" xmlns:cx5="http://schemas.microsoft.com/office/drawing/2016/5/11/chartex" xmlns:cx6="http://schemas.microsoft.com/office/drawing/2016/5/12/chartex" xmlns:cx7="http://schemas.microsoft.com/office/drawing/2016/5/13/chartex" xmlns:cx8="http://schemas.microsoft.com/office/drawing/2016/5/14/chartex" xmlns:mc="http://schemas.openxmlformats.org/markup-compatibility/2006" xmlns:aink="http://schemas.microsoft.com/office/drawing/2016/ink" xmlns:am3d="http://schemas.microsoft.com/office/drawing/2017/model3d" xmlns:o="urn:schemas-microsoft-com:office:office" xmlns:oel="http://schemas.microsoft.com/office/2019/extlst" xmlns:r="http://schemas.openxmlformats.org/officeDocument/2006/relationships" xmlns:m="http://schemas.openxmlformats.org/officeDocument/2006/math" xmlns:v="urn:schemas-microsoft-com:vml" xmlns:wp14="http://schemas.microsoft.com/office/word/2010/wordprocessingDrawing" xmlns:wp="http://schemas.openxmlformats.org/drawingml/2006/wordprocessingDrawing" xmlns:w10="urn:schemas-microsoft-com:office:word" xmlns:w="http://schemas.openxmlformats.org/wordprocessingml/2006/main" xmlns:w14="http://schemas.microsoft.com/office/word/2010/wordml" xmlns:w15="http://schemas.microsoft.com/office/word/2012/wordml" xmlns:w16cex="http://schemas.microsoft.com/office/word/2018/wordml/cex" xmlns:w16cid="http://schemas.microsoft.com/office/word/2016/wordml/cid" xmlns:w16="http://schemas.microsoft.com/office/word/2018/wordml" xmlns:w16du="http://schemas.microsoft.com/office/word/2023/wordml/word16du" xmlns:w16sdtdh="http://schemas.microsoft.com/office/word/2020/wordml/sdtdatahash" xmlns:w16sdtfl="http://schemas.microsoft.com/office/word/2024/wordml/sdtformatlock" xmlns:w16se="http://schemas.microsoft.com/office/word/2015/wordml/symex" xmlns:wpg="http://schemas.microsoft.com/office/word/2010/wordprocessingGroup" xmlns:wpi="http://schemas.microsoft.com/office/word/2010/wordprocessingInk" xmlns:wne="http://schemas.microsoft.com/office/word/2006/wordml" xmlns:wps="http://schemas.microsoft.com/office/word/2010/wordprocessingShape" mc:Ignorable="w14 w15 w16se w16cid w16 w16cex w16sdtdh w16sdtfl w16du wp14">
-  <w:comment w:id="0" w:author="Alila, Younes" w:date="2025-01-31T05:31:00Z" w:initials="AY">
+  <w:comment w:id="0" w:author="Alila, Younes" w:date="2025-01-31T05:54:00Z" w:initials="AY">
     <w:p>
       <w:pPr>
         <w:pStyle w:val="CommentText"/>
@@ -2147,6 +2511,67 @@
         <w:rPr>
           <w:lang w:val="en-CA"/>
         </w:rPr>
+        <w:t>I like this quote because it demonstrates that we are on the right track when we first decided that there is a huge gap in the literature that needs to be filled. Wood et al. 2015 are hinting to this gap. They make the claim in the context of effect of climate change on landslides and we had in mind the effects of forest cover change on such landslides.</w:t>
+      </w:r>
+    </w:p>
+    <w:p>
+      <w:pPr>
+        <w:pStyle w:val="CommentText"/>
+        <w:rPr>
+          <w:lang w:val="en-CA"/>
+        </w:rPr>
+      </w:pPr>
+    </w:p>
+    <w:p>
+      <w:pPr>
+        <w:pStyle w:val="CommentText"/>
+        <w:rPr>
+          <w:lang w:val="en-CA"/>
+        </w:rPr>
+      </w:pPr>
+      <w:r>
+        <w:rPr>
+          <w:lang w:val="en-CA"/>
+        </w:rPr>
+        <w:t>It is good to look into how claims about the effects of a changing climate on landslides been made – explanation and prediction! Is it CP or FP. We could use this to strengthen our claim that CP transcend forest hydrology ad is commonly used in the wider hydrology when it comes to landslides. This is what we found out when it comes to forests and floods.</w:t>
+      </w:r>
+    </w:p>
+  </w:comment>
+  <w:comment w:id="1" w:author="briwuuu@student.ubc.ca" w:date="2025-02-09T15:31:00Z" w:initials="MOU">
+    <w:p>
+      <w:r>
+        <w:rPr>
+          <w:rStyle w:val="CommentReference"/>
+        </w:rPr>
+        <w:annotationRef/>
+      </w:r>
+      <w:r>
+        <w:rPr>
+          <w:sz w:val="20"/>
+          <w:szCs w:val="20"/>
+        </w:rPr>
+        <w:t>Talk about cumulative effect here or in section 4?</w:t>
+      </w:r>
+    </w:p>
+  </w:comment>
+  <w:comment w:id="2" w:author="Alila, Younes" w:date="2025-01-31T05:31:00Z" w:initials="AY">
+    <w:p>
+      <w:pPr>
+        <w:pStyle w:val="CommentText"/>
+        <w:rPr>
+          <w:lang w:val="en-CA"/>
+        </w:rPr>
+      </w:pPr>
+      <w:r>
+        <w:rPr>
+          <w:rStyle w:val="CommentReference"/>
+        </w:rPr>
+        <w:annotationRef/>
+      </w:r>
+      <w:r>
+        <w:rPr>
+          <w:lang w:val="en-CA"/>
+        </w:rPr>
         <w:t>We are more familiar in our lab with forests and floods literature than forests and landslides. There might also be way more studies on floods than on landslides.</w:t>
       </w:r>
     </w:p>
@@ -2296,7 +2721,6 @@
       <w:pPr>
         <w:pStyle w:val="CommentText"/>
         <w:rPr>
-          <w:rFonts w:hint="eastAsia"/>
           <w:lang w:val="en-US" w:eastAsia="zh-TW"/>
         </w:rPr>
       </w:pPr>
@@ -2308,7 +2732,7 @@
       </w:r>
     </w:p>
   </w:comment>
-  <w:comment w:id="1" w:author="Alila, Younes" w:date="2025-01-31T05:54:00Z" w:initials="AY">
+  <w:comment w:id="3" w:author="Alila, Younes" w:date="2025-01-31T06:11:00Z" w:initials="AY">
     <w:p>
       <w:pPr>
         <w:pStyle w:val="CommentText"/>
@@ -2326,137 +2750,11 @@
         <w:rPr>
           <w:lang w:val="en-CA"/>
         </w:rPr>
-        <w:t xml:space="preserve">I like this quote because it </w:t>
-      </w:r>
-      <w:r>
-        <w:rPr>
-          <w:lang w:val="en-CA"/>
-        </w:rPr>
-        <w:t>demonstrates</w:t>
-      </w:r>
-      <w:r>
-        <w:rPr>
-          <w:lang w:val="en-CA"/>
-        </w:rPr>
-        <w:t xml:space="preserve"> that we are on the right track when we first decided that there is a huge gap in the literature that needs to be filled. Wood et al. 2015 are hinting to this gap. They </w:t>
-      </w:r>
-      <w:r>
-        <w:rPr>
-          <w:lang w:val="en-CA"/>
-        </w:rPr>
-        <w:t>make the claim in the context of effect of climate change on landslides and we had in mind the effects of forest cover change on such landslides.</w:t>
-      </w:r>
-    </w:p>
-    <w:p>
-      <w:pPr>
-        <w:pStyle w:val="CommentText"/>
-        <w:rPr>
-          <w:lang w:val="en-CA"/>
-        </w:rPr>
-      </w:pPr>
-    </w:p>
-    <w:p>
-      <w:pPr>
-        <w:pStyle w:val="CommentText"/>
-        <w:rPr>
-          <w:lang w:val="en-CA"/>
-        </w:rPr>
-      </w:pPr>
-      <w:r>
-        <w:rPr>
-          <w:lang w:val="en-CA"/>
-        </w:rPr>
-        <w:t>It is good to look into how claims about the effects of a changing climate on landslides been made – explanation and prediction! Is it CP or FP. We could use this to strengthen our claim that CP transcend forest hydrology ad is commonly used in the wider hydrology when it comes to landslides. This is what we found out when it comes to forests and floods.</w:t>
+        <w:t>These are very critical facets of not just this first manuscript but your entire thesis project. Recall that this is a first ms out of your thesis and your thesis will continue to build on this literature review paper likely on the Caribou Case study. You already invested so much in it as part of your term project in FRST 485 and there is already so much written on it in the media and by consulting firms.</w:t>
       </w:r>
     </w:p>
   </w:comment>
-  <w:comment w:id="2" w:author="Alila, Younes" w:date="2025-01-31T05:59:00Z" w:initials="AY">
-    <w:p>
-      <w:pPr>
-        <w:pStyle w:val="CommentText"/>
-        <w:rPr>
-          <w:lang w:val="en-CA"/>
-        </w:rPr>
-      </w:pPr>
-      <w:r>
-        <w:rPr>
-          <w:rStyle w:val="CommentReference"/>
-        </w:rPr>
-        <w:annotationRef/>
-      </w:r>
-      <w:r>
-        <w:rPr>
-          <w:lang w:val="en-CA"/>
-        </w:rPr>
-        <w:t>Q1. In general, yes but we need to search thoroughly as u suggested for more studies that investigated landslides within forest hydrology but also outside in the wider hydrology (e.g., climate change effect on landslides).</w:t>
-      </w:r>
-    </w:p>
-    <w:p>
-      <w:pPr>
-        <w:pStyle w:val="CommentText"/>
-        <w:rPr>
-          <w:lang w:val="en-CA"/>
-        </w:rPr>
-      </w:pPr>
-      <w:r>
-        <w:rPr>
-          <w:lang w:val="en-CA"/>
-        </w:rPr>
-        <w:t xml:space="preserve">Q2. I still think as discussed early last term after my presentation to the Power of Forests Event on campus that we should use the Caribou as a case study. You have already compiled so much on this regional landslide problem and the lost of forest cover is huge. So, you want to cash on this to strength your article. So much data on how </w:t>
-      </w:r>
-      <w:r>
-        <w:rPr>
-          <w:lang w:val="en-CA"/>
-        </w:rPr>
-        <w:t>the landslide problem is persistent since late nineties and counting. Recall data collected by regional district of caribou, municipalities of Quesnel / Williams Lake, BC Government (rail ways and roads. I think we have a very strong illustrative case stud for the importance of landscape and time dimensions in the probabilistic study of the cause effect relation between forest cover loss and landslides.</w:t>
-      </w:r>
-    </w:p>
-  </w:comment>
-  <w:comment w:id="3" w:author="Alila, Younes" w:date="2025-01-31T06:09:00Z" w:initials="AY">
-    <w:p>
-      <w:pPr>
-        <w:pStyle w:val="CommentText"/>
-        <w:rPr>
-          <w:lang w:val="en-CA"/>
-        </w:rPr>
-      </w:pPr>
-      <w:r>
-        <w:rPr>
-          <w:rStyle w:val="CommentReference"/>
-        </w:rPr>
-        <w:annotationRef/>
-      </w:r>
-      <w:r>
-        <w:rPr>
-          <w:lang w:val="en-CA"/>
-        </w:rPr>
-        <w:t>Q3. We do not have a choice but to delve into groundwater because landslides are initiated by changes in the soil water pressure.</w:t>
-      </w:r>
-    </w:p>
-  </w:comment>
-  <w:comment w:id="4" w:author="Alila, Younes" w:date="2025-01-31T06:11:00Z" w:initials="AY">
-    <w:p>
-      <w:pPr>
-        <w:pStyle w:val="CommentText"/>
-        <w:rPr>
-          <w:lang w:val="en-CA"/>
-        </w:rPr>
-      </w:pPr>
-      <w:r>
-        <w:rPr>
-          <w:rStyle w:val="CommentReference"/>
-        </w:rPr>
-        <w:annotationRef/>
-      </w:r>
-      <w:r>
-        <w:rPr>
-          <w:lang w:val="en-CA"/>
-        </w:rPr>
-        <w:t>These are very critical facets of not just this first manuscript but your entire thesis project. Recall that this is a first ms out of your thesis and your thesis will continue to build on this literature review paper likely on the Caribou Case study. You already invested so much in it as part of your term project in FRST 485 and there is already so much written on it in the media and by consulting firms.</w:t>
-      </w:r>
-    </w:p>
-  </w:comment>
-  <w:comment w:id="5" w:author="Alila, Younes" w:date="2025-01-31T05:52:00Z" w:initials="AY">
+  <w:comment w:id="4" w:author="Alila, Younes" w:date="2025-01-31T05:52:00Z" w:initials="AY">
     <w:p>
       <w:pPr>
         <w:pStyle w:val="CommentText"/>
@@ -2483,10 +2781,9 @@
 
 <file path=word/commentsExtended.xml><?xml version="1.0" encoding="utf-8"?>
 <w15:commentsEx xmlns:wpc="http://schemas.microsoft.com/office/word/2010/wordprocessingCanvas" xmlns:cx="http://schemas.microsoft.com/office/drawing/2014/chartex" xmlns:cx1="http://schemas.microsoft.com/office/drawing/2015/9/8/chartex" xmlns:cx2="http://schemas.microsoft.com/office/drawing/2015/10/21/chartex" xmlns:cx3="http://schemas.microsoft.com/office/drawing/2016/5/9/chartex" xmlns:cx4="http://schemas.microsoft.com/office/drawing/2016/5/10/chartex" xmlns:cx5="http://schemas.microsoft.com/office/drawing/2016/5/11/chartex" xmlns:cx6="http://schemas.microsoft.com/office/drawing/2016/5/12/chartex" xmlns:cx7="http://schemas.microsoft.com/office/drawing/2016/5/13/chartex" xmlns:cx8="http://schemas.microsoft.com/office/drawing/2016/5/14/chartex" xmlns:mc="http://schemas.openxmlformats.org/markup-compatibility/2006" xmlns:aink="http://schemas.microsoft.com/office/drawing/2016/ink" xmlns:am3d="http://schemas.microsoft.com/office/drawing/2017/model3d" xmlns:o="urn:schemas-microsoft-com:office:office" xmlns:oel="http://schemas.microsoft.com/office/2019/extlst" xmlns:r="http://schemas.openxmlformats.org/officeDocument/2006/relationships" xmlns:m="http://schemas.openxmlformats.org/officeDocument/2006/math" xmlns:v="urn:schemas-microsoft-com:vml" xmlns:wp14="http://schemas.microsoft.com/office/word/2010/wordprocessingDrawing" xmlns:wp="http://schemas.openxmlformats.org/drawingml/2006/wordprocessingDrawing" xmlns:w10="urn:schemas-microsoft-com:office:word" xmlns:w="http://schemas.openxmlformats.org/wordprocessingml/2006/main" xmlns:w14="http://schemas.microsoft.com/office/word/2010/wordml" xmlns:w15="http://schemas.microsoft.com/office/word/2012/wordml" xmlns:w16cex="http://schemas.microsoft.com/office/word/2018/wordml/cex" xmlns:w16cid="http://schemas.microsoft.com/office/word/2016/wordml/cid" xmlns:w16="http://schemas.microsoft.com/office/word/2018/wordml" xmlns:w16du="http://schemas.microsoft.com/office/word/2023/wordml/word16du" xmlns:w16sdtdh="http://schemas.microsoft.com/office/word/2020/wordml/sdtdatahash" xmlns:w16sdtfl="http://schemas.microsoft.com/office/word/2024/wordml/sdtformatlock" xmlns:w16se="http://schemas.microsoft.com/office/word/2015/wordml/symex" xmlns:wpg="http://schemas.microsoft.com/office/word/2010/wordprocessingGroup" xmlns:wpi="http://schemas.microsoft.com/office/word/2010/wordprocessingInk" xmlns:wne="http://schemas.microsoft.com/office/word/2006/wordml" xmlns:wps="http://schemas.microsoft.com/office/word/2010/wordprocessingShape" mc:Ignorable="w14 w15 w16se w16cid w16 w16cex w16sdtdh w16sdtfl w16du wp14">
+  <w15:commentEx w15:paraId="1F49C118" w15:done="1"/>
+  <w15:commentEx w15:paraId="1FDF8A76" w15:done="0"/>
   <w15:commentEx w15:paraId="578B2002" w15:done="0"/>
-  <w15:commentEx w15:paraId="7557CF8B" w15:done="0"/>
-  <w15:commentEx w15:paraId="14B98011" w15:done="0"/>
-  <w15:commentEx w15:paraId="0BE733E3" w15:done="0"/>
   <w15:commentEx w15:paraId="3E596B7D" w15:done="0"/>
   <w15:commentEx w15:paraId="66D4788B" w15:done="0"/>
 </w15:commentsEx>
@@ -2494,10 +2791,9 @@
 
 <file path=word/commentsExtensible.xml><?xml version="1.0" encoding="utf-8"?>
 <w16cex:commentsExtensible xmlns:wpc="http://schemas.microsoft.com/office/word/2010/wordprocessingCanvas" xmlns:cx="http://schemas.microsoft.com/office/drawing/2014/chartex" xmlns:cx1="http://schemas.microsoft.com/office/drawing/2015/9/8/chartex" xmlns:cx2="http://schemas.microsoft.com/office/drawing/2015/10/21/chartex" xmlns:cx3="http://schemas.microsoft.com/office/drawing/2016/5/9/chartex" xmlns:cx4="http://schemas.microsoft.com/office/drawing/2016/5/10/chartex" xmlns:cx5="http://schemas.microsoft.com/office/drawing/2016/5/11/chartex" xmlns:cx6="http://schemas.microsoft.com/office/drawing/2016/5/12/chartex" xmlns:cx7="http://schemas.microsoft.com/office/drawing/2016/5/13/chartex" xmlns:cx8="http://schemas.microsoft.com/office/drawing/2016/5/14/chartex" xmlns:cr="http://schemas.microsoft.com/office/comments/2020/reactions" xmlns:mc="http://schemas.openxmlformats.org/markup-compatibility/2006" xmlns:aink="http://schemas.microsoft.com/office/drawing/2016/ink" xmlns:am3d="http://schemas.microsoft.com/office/drawing/2017/model3d" xmlns:o="urn:schemas-microsoft-com:office:office" xmlns:oel="http://schemas.microsoft.com/office/2019/extlst" xmlns:r="http://schemas.openxmlformats.org/officeDocument/2006/relationships" xmlns:m="http://schemas.openxmlformats.org/officeDocument/2006/math" xmlns:v="urn:schemas-microsoft-com:vml" xmlns:wp14="http://schemas.microsoft.com/office/word/2010/wordprocessingDrawing" xmlns:wp="http://schemas.openxmlformats.org/drawingml/2006/wordprocessingDrawing" xmlns:w10="urn:schemas-microsoft-com:office:word" xmlns:w="http://schemas.openxmlformats.org/wordprocessingml/2006/main" xmlns:w14="http://schemas.microsoft.com/office/word/2010/wordml" xmlns:w15="http://schemas.microsoft.com/office/word/2012/wordml" xmlns:w16cex="http://schemas.microsoft.com/office/word/2018/wordml/cex" xmlns:w16cid="http://schemas.microsoft.com/office/word/2016/wordml/cid" xmlns:w16="http://schemas.microsoft.com/office/word/2018/wordml" xmlns:w16du="http://schemas.microsoft.com/office/word/2023/wordml/word16du" xmlns:w16sdtdh="http://schemas.microsoft.com/office/word/2020/wordml/sdtdatahash" xmlns:w16sdtfl="http://schemas.microsoft.com/office/word/2024/wordml/sdtformatlock" xmlns:w16se="http://schemas.microsoft.com/office/word/2015/wordml/symex" xmlns:wpg="http://schemas.microsoft.com/office/word/2010/wordprocessingGroup" xmlns:wpi="http://schemas.microsoft.com/office/word/2010/wordprocessingInk" xmlns:wne="http://schemas.microsoft.com/office/word/2006/wordml" xmlns:wps="http://schemas.microsoft.com/office/word/2010/wordprocessingShape" mc:Ignorable="w14 w15 w16se w16cid w16 w16cex w16sdtdh w16sdtfl cr w16du wp14">
+  <w16cex:commentExtensible w16cex:durableId="2B46E40D" w16cex:dateUtc="2025-01-31T13:54:00Z"/>
+  <w16cex:commentExtensible w16cex:durableId="5B1EF304" w16cex:dateUtc="2025-02-09T23:31:00Z"/>
   <w16cex:commentExtensible w16cex:durableId="2B46DEA5" w16cex:dateUtc="2025-01-31T13:31:00Z"/>
-  <w16cex:commentExtensible w16cex:durableId="2B46E40D" w16cex:dateUtc="2025-01-31T13:54:00Z"/>
-  <w16cex:commentExtensible w16cex:durableId="2B46E558" w16cex:dateUtc="2025-01-31T13:59:00Z"/>
-  <w16cex:commentExtensible w16cex:durableId="2B46E7AB" w16cex:dateUtc="2025-01-31T14:09:00Z"/>
   <w16cex:commentExtensible w16cex:durableId="2B46E7FF" w16cex:dateUtc="2025-01-31T14:11:00Z"/>
   <w16cex:commentExtensible w16cex:durableId="2B46E38A" w16cex:dateUtc="2025-01-31T13:52:00Z"/>
 </w16cex:commentsExtensible>
@@ -2505,10 +2801,9 @@
 
 <file path=word/commentsIds.xml><?xml version="1.0" encoding="utf-8"?>
 <w16cid:commentsIds xmlns:wpc="http://schemas.microsoft.com/office/word/2010/wordprocessingCanvas" xmlns:cx="http://schemas.microsoft.com/office/drawing/2014/chartex" xmlns:cx1="http://schemas.microsoft.com/office/drawing/2015/9/8/chartex" xmlns:cx2="http://schemas.microsoft.com/office/drawing/2015/10/21/chartex" xmlns:cx3="http://schemas.microsoft.com/office/drawing/2016/5/9/chartex" xmlns:cx4="http://schemas.microsoft.com/office/drawing/2016/5/10/chartex" xmlns:cx5="http://schemas.microsoft.com/office/drawing/2016/5/11/chartex" xmlns:cx6="http://schemas.microsoft.com/office/drawing/2016/5/12/chartex" xmlns:cx7="http://schemas.microsoft.com/office/drawing/2016/5/13/chartex" xmlns:cx8="http://schemas.microsoft.com/office/drawing/2016/5/14/chartex" xmlns:mc="http://schemas.openxmlformats.org/markup-compatibility/2006" xmlns:aink="http://schemas.microsoft.com/office/drawing/2016/ink" xmlns:am3d="http://schemas.microsoft.com/office/drawing/2017/model3d" xmlns:o="urn:schemas-microsoft-com:office:office" xmlns:oel="http://schemas.microsoft.com/office/2019/extlst" xmlns:r="http://schemas.openxmlformats.org/officeDocument/2006/relationships" xmlns:m="http://schemas.openxmlformats.org/officeDocument/2006/math" xmlns:v="urn:schemas-microsoft-com:vml" xmlns:wp14="http://schemas.microsoft.com/office/word/2010/wordprocessingDrawing" xmlns:wp="http://schemas.openxmlformats.org/drawingml/2006/wordprocessingDrawing" xmlns:w10="urn:schemas-microsoft-com:office:word" xmlns:w="http://schemas.openxmlformats.org/wordprocessingml/2006/main" xmlns:w14="http://schemas.microsoft.com/office/word/2010/wordml" xmlns:w15="http://schemas.microsoft.com/office/word/2012/wordml" xmlns:w16cex="http://schemas.microsoft.com/office/word/2018/wordml/cex" xmlns:w16cid="http://schemas.microsoft.com/office/word/2016/wordml/cid" xmlns:w16="http://schemas.microsoft.com/office/word/2018/wordml" xmlns:w16du="http://schemas.microsoft.com/office/word/2023/wordml/word16du" xmlns:w16sdtdh="http://schemas.microsoft.com/office/word/2020/wordml/sdtdatahash" xmlns:w16sdtfl="http://schemas.microsoft.com/office/word/2024/wordml/sdtformatlock" xmlns:w16se="http://schemas.microsoft.com/office/word/2015/wordml/symex" xmlns:wpg="http://schemas.microsoft.com/office/word/2010/wordprocessingGroup" xmlns:wpi="http://schemas.microsoft.com/office/word/2010/wordprocessingInk" xmlns:wne="http://schemas.microsoft.com/office/word/2006/wordml" xmlns:wps="http://schemas.microsoft.com/office/word/2010/wordprocessingShape" mc:Ignorable="w14 w15 w16se w16cid w16 w16cex w16sdtdh w16sdtfl w16du wp14">
+  <w16cid:commentId w16cid:paraId="1F49C118" w16cid:durableId="2B46E40D"/>
+  <w16cid:commentId w16cid:paraId="1FDF8A76" w16cid:durableId="5B1EF304"/>
   <w16cid:commentId w16cid:paraId="578B2002" w16cid:durableId="2B46DEA5"/>
-  <w16cid:commentId w16cid:paraId="7557CF8B" w16cid:durableId="2B46E40D"/>
-  <w16cid:commentId w16cid:paraId="14B98011" w16cid:durableId="2B46E558"/>
-  <w16cid:commentId w16cid:paraId="0BE733E3" w16cid:durableId="2B46E7AB"/>
   <w16cid:commentId w16cid:paraId="3E596B7D" w16cid:durableId="2B46E7FF"/>
   <w16cid:commentId w16cid:paraId="66D4788B" w16cid:durableId="2B46E38A"/>
 </w16cid:commentsIds>
@@ -3041,6 +3336,119 @@
     </w:lvl>
   </w:abstractNum>
   <w:abstractNum w:abstractNumId="4" w15:restartNumberingAfterBreak="0">
+    <w:nsid w:val="2CDE7F2C"/>
+    <w:multiLevelType w:val="hybridMultilevel"/>
+    <w:tmpl w:val="6DACDA2E"/>
+    <w:lvl w:ilvl="0" w:tplc="0AF248C8">
+      <w:start w:val="1"/>
+      <w:numFmt w:val="bullet"/>
+      <w:lvlText w:val="-"/>
+      <w:lvlJc w:val="left"/>
+      <w:pPr>
+        <w:ind w:left="720" w:hanging="360"/>
+      </w:pPr>
+      <w:rPr>
+        <w:rFonts w:ascii="Aptos" w:eastAsiaTheme="minorEastAsia" w:hAnsi="Aptos" w:cs="Times New Roman" w:hint="default"/>
+      </w:rPr>
+    </w:lvl>
+    <w:lvl w:ilvl="1" w:tplc="04090003" w:tentative="1">
+      <w:start w:val="1"/>
+      <w:numFmt w:val="bullet"/>
+      <w:lvlText w:val="o"/>
+      <w:lvlJc w:val="left"/>
+      <w:pPr>
+        <w:ind w:left="1440" w:hanging="360"/>
+      </w:pPr>
+      <w:rPr>
+        <w:rFonts w:ascii="Courier New" w:hAnsi="Courier New" w:cs="Courier New" w:hint="default"/>
+      </w:rPr>
+    </w:lvl>
+    <w:lvl w:ilvl="2" w:tplc="04090005" w:tentative="1">
+      <w:start w:val="1"/>
+      <w:numFmt w:val="bullet"/>
+      <w:lvlText w:val=""/>
+      <w:lvlJc w:val="left"/>
+      <w:pPr>
+        <w:ind w:left="2160" w:hanging="360"/>
+      </w:pPr>
+      <w:rPr>
+        <w:rFonts w:ascii="Wingdings" w:hAnsi="Wingdings" w:hint="default"/>
+      </w:rPr>
+    </w:lvl>
+    <w:lvl w:ilvl="3" w:tplc="04090001" w:tentative="1">
+      <w:start w:val="1"/>
+      <w:numFmt w:val="bullet"/>
+      <w:lvlText w:val=""/>
+      <w:lvlJc w:val="left"/>
+      <w:pPr>
+        <w:ind w:left="2880" w:hanging="360"/>
+      </w:pPr>
+      <w:rPr>
+        <w:rFonts w:ascii="Symbol" w:hAnsi="Symbol" w:hint="default"/>
+      </w:rPr>
+    </w:lvl>
+    <w:lvl w:ilvl="4" w:tplc="04090003" w:tentative="1">
+      <w:start w:val="1"/>
+      <w:numFmt w:val="bullet"/>
+      <w:lvlText w:val="o"/>
+      <w:lvlJc w:val="left"/>
+      <w:pPr>
+        <w:ind w:left="3600" w:hanging="360"/>
+      </w:pPr>
+      <w:rPr>
+        <w:rFonts w:ascii="Courier New" w:hAnsi="Courier New" w:cs="Courier New" w:hint="default"/>
+      </w:rPr>
+    </w:lvl>
+    <w:lvl w:ilvl="5" w:tplc="04090005" w:tentative="1">
+      <w:start w:val="1"/>
+      <w:numFmt w:val="bullet"/>
+      <w:lvlText w:val=""/>
+      <w:lvlJc w:val="left"/>
+      <w:pPr>
+        <w:ind w:left="4320" w:hanging="360"/>
+      </w:pPr>
+      <w:rPr>
+        <w:rFonts w:ascii="Wingdings" w:hAnsi="Wingdings" w:hint="default"/>
+      </w:rPr>
+    </w:lvl>
+    <w:lvl w:ilvl="6" w:tplc="04090001" w:tentative="1">
+      <w:start w:val="1"/>
+      <w:numFmt w:val="bullet"/>
+      <w:lvlText w:val=""/>
+      <w:lvlJc w:val="left"/>
+      <w:pPr>
+        <w:ind w:left="5040" w:hanging="360"/>
+      </w:pPr>
+      <w:rPr>
+        <w:rFonts w:ascii="Symbol" w:hAnsi="Symbol" w:hint="default"/>
+      </w:rPr>
+    </w:lvl>
+    <w:lvl w:ilvl="7" w:tplc="04090003" w:tentative="1">
+      <w:start w:val="1"/>
+      <w:numFmt w:val="bullet"/>
+      <w:lvlText w:val="o"/>
+      <w:lvlJc w:val="left"/>
+      <w:pPr>
+        <w:ind w:left="5760" w:hanging="360"/>
+      </w:pPr>
+      <w:rPr>
+        <w:rFonts w:ascii="Courier New" w:hAnsi="Courier New" w:cs="Courier New" w:hint="default"/>
+      </w:rPr>
+    </w:lvl>
+    <w:lvl w:ilvl="8" w:tplc="04090005" w:tentative="1">
+      <w:start w:val="1"/>
+      <w:numFmt w:val="bullet"/>
+      <w:lvlText w:val=""/>
+      <w:lvlJc w:val="left"/>
+      <w:pPr>
+        <w:ind w:left="6480" w:hanging="360"/>
+      </w:pPr>
+      <w:rPr>
+        <w:rFonts w:ascii="Wingdings" w:hAnsi="Wingdings" w:hint="default"/>
+      </w:rPr>
+    </w:lvl>
+  </w:abstractNum>
+  <w:abstractNum w:abstractNumId="5" w15:restartNumberingAfterBreak="0">
     <w:nsid w:val="381E0E9C"/>
     <w:multiLevelType w:val="multilevel"/>
     <w:tmpl w:val="382A1DF4"/>
@@ -3189,7 +3597,7 @@
       </w:rPr>
     </w:lvl>
   </w:abstractNum>
-  <w:abstractNum w:abstractNumId="5" w15:restartNumberingAfterBreak="0">
+  <w:abstractNum w:abstractNumId="6" w15:restartNumberingAfterBreak="0">
     <w:nsid w:val="4AFB52D5"/>
     <w:multiLevelType w:val="multilevel"/>
     <w:tmpl w:val="DDF6B600"/>
@@ -3338,7 +3746,7 @@
       </w:rPr>
     </w:lvl>
   </w:abstractNum>
-  <w:abstractNum w:abstractNumId="6" w15:restartNumberingAfterBreak="0">
+  <w:abstractNum w:abstractNumId="7" w15:restartNumberingAfterBreak="0">
     <w:nsid w:val="4CBE4BBB"/>
     <w:multiLevelType w:val="multilevel"/>
     <w:tmpl w:val="1E88CF1C"/>
@@ -3451,7 +3859,7 @@
       </w:pPr>
     </w:lvl>
   </w:abstractNum>
-  <w:abstractNum w:abstractNumId="7" w15:restartNumberingAfterBreak="0">
+  <w:abstractNum w:abstractNumId="8" w15:restartNumberingAfterBreak="0">
     <w:nsid w:val="4F941D4C"/>
     <w:multiLevelType w:val="hybridMultilevel"/>
     <w:tmpl w:val="69148776"/>
@@ -3564,7 +3972,7 @@
       </w:rPr>
     </w:lvl>
   </w:abstractNum>
-  <w:abstractNum w:abstractNumId="8" w15:restartNumberingAfterBreak="0">
+  <w:abstractNum w:abstractNumId="9" w15:restartNumberingAfterBreak="0">
     <w:nsid w:val="5BC71DC8"/>
     <w:multiLevelType w:val="multilevel"/>
     <w:tmpl w:val="8CC28204"/>
@@ -3677,7 +4085,7 @@
       </w:pPr>
     </w:lvl>
   </w:abstractNum>
-  <w:abstractNum w:abstractNumId="9" w15:restartNumberingAfterBreak="0">
+  <w:abstractNum w:abstractNumId="10" w15:restartNumberingAfterBreak="0">
     <w:nsid w:val="61D1596F"/>
     <w:multiLevelType w:val="multilevel"/>
     <w:tmpl w:val="0409001F"/>
@@ -3763,10 +4171,10 @@
       </w:pPr>
     </w:lvl>
   </w:abstractNum>
-  <w:abstractNum w:abstractNumId="10" w15:restartNumberingAfterBreak="0">
+  <w:abstractNum w:abstractNumId="11" w15:restartNumberingAfterBreak="0">
     <w:nsid w:val="64266294"/>
     <w:multiLevelType w:val="multilevel"/>
-    <w:tmpl w:val="1B3A07F6"/>
+    <w:tmpl w:val="61AEBF8C"/>
     <w:lvl w:ilvl="0">
       <w:start w:val="1"/>
       <w:numFmt w:val="decimal"/>
@@ -3779,29 +4187,29 @@
         <w:ind w:left="720" w:hanging="360"/>
       </w:pPr>
     </w:lvl>
-    <w:lvl w:ilvl="1" w:tentative="1">
-      <w:start w:val="1"/>
-      <w:numFmt w:val="decimal"/>
-      <w:lvlText w:val="%2."/>
-      <w:lvlJc w:val="left"/>
-      <w:pPr>
-        <w:tabs>
-          <w:tab w:val="num" w:pos="1440"/>
-        </w:tabs>
+    <w:lvl w:ilvl="1">
+      <w:start w:val="1"/>
+      <w:numFmt w:val="bullet"/>
+      <w:lvlText w:val="-"/>
+      <w:lvlJc w:val="left"/>
+      <w:pPr>
         <w:ind w:left="1440" w:hanging="360"/>
       </w:pPr>
-    </w:lvl>
-    <w:lvl w:ilvl="2" w:tentative="1">
-      <w:start w:val="1"/>
-      <w:numFmt w:val="decimal"/>
-      <w:lvlText w:val="%3."/>
-      <w:lvlJc w:val="left"/>
-      <w:pPr>
-        <w:tabs>
-          <w:tab w:val="num" w:pos="2160"/>
-        </w:tabs>
+      <w:rPr>
+        <w:rFonts w:ascii="Aptos" w:eastAsiaTheme="minorEastAsia" w:hAnsi="Aptos" w:cs="Times New Roman" w:hint="default"/>
+      </w:rPr>
+    </w:lvl>
+    <w:lvl w:ilvl="2">
+      <w:start w:val="1"/>
+      <w:numFmt w:val="bullet"/>
+      <w:lvlText w:val="-"/>
+      <w:lvlJc w:val="left"/>
+      <w:pPr>
         <w:ind w:left="2160" w:hanging="360"/>
       </w:pPr>
+      <w:rPr>
+        <w:rFonts w:ascii="Aptos" w:eastAsiaTheme="minorEastAsia" w:hAnsi="Aptos" w:cs="Times New Roman" w:hint="default"/>
+      </w:rPr>
     </w:lvl>
     <w:lvl w:ilvl="3" w:tentative="1">
       <w:start w:val="1"/>
@@ -3876,7 +4284,120 @@
       </w:pPr>
     </w:lvl>
   </w:abstractNum>
-  <w:abstractNum w:abstractNumId="11" w15:restartNumberingAfterBreak="0">
+  <w:abstractNum w:abstractNumId="12" w15:restartNumberingAfterBreak="0">
+    <w:nsid w:val="65635040"/>
+    <w:multiLevelType w:val="hybridMultilevel"/>
+    <w:tmpl w:val="E5A6BB8C"/>
+    <w:lvl w:ilvl="0" w:tplc="04090001">
+      <w:start w:val="1"/>
+      <w:numFmt w:val="bullet"/>
+      <w:lvlText w:val=""/>
+      <w:lvlJc w:val="left"/>
+      <w:pPr>
+        <w:ind w:left="720" w:hanging="360"/>
+      </w:pPr>
+      <w:rPr>
+        <w:rFonts w:ascii="Symbol" w:hAnsi="Symbol" w:hint="default"/>
+      </w:rPr>
+    </w:lvl>
+    <w:lvl w:ilvl="1" w:tplc="04090003" w:tentative="1">
+      <w:start w:val="1"/>
+      <w:numFmt w:val="bullet"/>
+      <w:lvlText w:val="o"/>
+      <w:lvlJc w:val="left"/>
+      <w:pPr>
+        <w:ind w:left="1440" w:hanging="360"/>
+      </w:pPr>
+      <w:rPr>
+        <w:rFonts w:ascii="Courier New" w:hAnsi="Courier New" w:cs="Courier New" w:hint="default"/>
+      </w:rPr>
+    </w:lvl>
+    <w:lvl w:ilvl="2" w:tplc="04090005" w:tentative="1">
+      <w:start w:val="1"/>
+      <w:numFmt w:val="bullet"/>
+      <w:lvlText w:val=""/>
+      <w:lvlJc w:val="left"/>
+      <w:pPr>
+        <w:ind w:left="2160" w:hanging="360"/>
+      </w:pPr>
+      <w:rPr>
+        <w:rFonts w:ascii="Wingdings" w:hAnsi="Wingdings" w:hint="default"/>
+      </w:rPr>
+    </w:lvl>
+    <w:lvl w:ilvl="3" w:tplc="04090001" w:tentative="1">
+      <w:start w:val="1"/>
+      <w:numFmt w:val="bullet"/>
+      <w:lvlText w:val=""/>
+      <w:lvlJc w:val="left"/>
+      <w:pPr>
+        <w:ind w:left="2880" w:hanging="360"/>
+      </w:pPr>
+      <w:rPr>
+        <w:rFonts w:ascii="Symbol" w:hAnsi="Symbol" w:hint="default"/>
+      </w:rPr>
+    </w:lvl>
+    <w:lvl w:ilvl="4" w:tplc="04090003" w:tentative="1">
+      <w:start w:val="1"/>
+      <w:numFmt w:val="bullet"/>
+      <w:lvlText w:val="o"/>
+      <w:lvlJc w:val="left"/>
+      <w:pPr>
+        <w:ind w:left="3600" w:hanging="360"/>
+      </w:pPr>
+      <w:rPr>
+        <w:rFonts w:ascii="Courier New" w:hAnsi="Courier New" w:cs="Courier New" w:hint="default"/>
+      </w:rPr>
+    </w:lvl>
+    <w:lvl w:ilvl="5" w:tplc="04090005" w:tentative="1">
+      <w:start w:val="1"/>
+      <w:numFmt w:val="bullet"/>
+      <w:lvlText w:val=""/>
+      <w:lvlJc w:val="left"/>
+      <w:pPr>
+        <w:ind w:left="4320" w:hanging="360"/>
+      </w:pPr>
+      <w:rPr>
+        <w:rFonts w:ascii="Wingdings" w:hAnsi="Wingdings" w:hint="default"/>
+      </w:rPr>
+    </w:lvl>
+    <w:lvl w:ilvl="6" w:tplc="04090001" w:tentative="1">
+      <w:start w:val="1"/>
+      <w:numFmt w:val="bullet"/>
+      <w:lvlText w:val=""/>
+      <w:lvlJc w:val="left"/>
+      <w:pPr>
+        <w:ind w:left="5040" w:hanging="360"/>
+      </w:pPr>
+      <w:rPr>
+        <w:rFonts w:ascii="Symbol" w:hAnsi="Symbol" w:hint="default"/>
+      </w:rPr>
+    </w:lvl>
+    <w:lvl w:ilvl="7" w:tplc="04090003" w:tentative="1">
+      <w:start w:val="1"/>
+      <w:numFmt w:val="bullet"/>
+      <w:lvlText w:val="o"/>
+      <w:lvlJc w:val="left"/>
+      <w:pPr>
+        <w:ind w:left="5760" w:hanging="360"/>
+      </w:pPr>
+      <w:rPr>
+        <w:rFonts w:ascii="Courier New" w:hAnsi="Courier New" w:cs="Courier New" w:hint="default"/>
+      </w:rPr>
+    </w:lvl>
+    <w:lvl w:ilvl="8" w:tplc="04090005" w:tentative="1">
+      <w:start w:val="1"/>
+      <w:numFmt w:val="bullet"/>
+      <w:lvlText w:val=""/>
+      <w:lvlJc w:val="left"/>
+      <w:pPr>
+        <w:ind w:left="6480" w:hanging="360"/>
+      </w:pPr>
+      <w:rPr>
+        <w:rFonts w:ascii="Wingdings" w:hAnsi="Wingdings" w:hint="default"/>
+      </w:rPr>
+    </w:lvl>
+  </w:abstractNum>
+  <w:abstractNum w:abstractNumId="13" w15:restartNumberingAfterBreak="0">
     <w:nsid w:val="6EF866DA"/>
     <w:multiLevelType w:val="multilevel"/>
     <w:tmpl w:val="E8B867BE"/>
@@ -4025,7 +4546,7 @@
       </w:rPr>
     </w:lvl>
   </w:abstractNum>
-  <w:abstractNum w:abstractNumId="12" w15:restartNumberingAfterBreak="0">
+  <w:abstractNum w:abstractNumId="14" w15:restartNumberingAfterBreak="0">
     <w:nsid w:val="70AE1EAB"/>
     <w:multiLevelType w:val="multilevel"/>
     <w:tmpl w:val="99BE8BF2"/>
@@ -4174,7 +4695,93 @@
       </w:rPr>
     </w:lvl>
   </w:abstractNum>
-  <w:abstractNum w:abstractNumId="13" w15:restartNumberingAfterBreak="0">
+  <w:abstractNum w:abstractNumId="15" w15:restartNumberingAfterBreak="0">
+    <w:nsid w:val="73A13E65"/>
+    <w:multiLevelType w:val="multilevel"/>
+    <w:tmpl w:val="0409001F"/>
+    <w:lvl w:ilvl="0">
+      <w:start w:val="1"/>
+      <w:numFmt w:val="decimal"/>
+      <w:lvlText w:val="%1."/>
+      <w:lvlJc w:val="left"/>
+      <w:pPr>
+        <w:ind w:left="360" w:hanging="360"/>
+      </w:pPr>
+    </w:lvl>
+    <w:lvl w:ilvl="1">
+      <w:start w:val="1"/>
+      <w:numFmt w:val="decimal"/>
+      <w:lvlText w:val="%1.%2."/>
+      <w:lvlJc w:val="left"/>
+      <w:pPr>
+        <w:ind w:left="792" w:hanging="432"/>
+      </w:pPr>
+    </w:lvl>
+    <w:lvl w:ilvl="2">
+      <w:start w:val="1"/>
+      <w:numFmt w:val="decimal"/>
+      <w:lvlText w:val="%1.%2.%3."/>
+      <w:lvlJc w:val="left"/>
+      <w:pPr>
+        <w:ind w:left="1224" w:hanging="504"/>
+      </w:pPr>
+    </w:lvl>
+    <w:lvl w:ilvl="3">
+      <w:start w:val="1"/>
+      <w:numFmt w:val="decimal"/>
+      <w:lvlText w:val="%1.%2.%3.%4."/>
+      <w:lvlJc w:val="left"/>
+      <w:pPr>
+        <w:ind w:left="1728" w:hanging="648"/>
+      </w:pPr>
+    </w:lvl>
+    <w:lvl w:ilvl="4">
+      <w:start w:val="1"/>
+      <w:numFmt w:val="decimal"/>
+      <w:lvlText w:val="%1.%2.%3.%4.%5."/>
+      <w:lvlJc w:val="left"/>
+      <w:pPr>
+        <w:ind w:left="2232" w:hanging="792"/>
+      </w:pPr>
+    </w:lvl>
+    <w:lvl w:ilvl="5">
+      <w:start w:val="1"/>
+      <w:numFmt w:val="decimal"/>
+      <w:lvlText w:val="%1.%2.%3.%4.%5.%6."/>
+      <w:lvlJc w:val="left"/>
+      <w:pPr>
+        <w:ind w:left="2736" w:hanging="936"/>
+      </w:pPr>
+    </w:lvl>
+    <w:lvl w:ilvl="6">
+      <w:start w:val="1"/>
+      <w:numFmt w:val="decimal"/>
+      <w:lvlText w:val="%1.%2.%3.%4.%5.%6.%7."/>
+      <w:lvlJc w:val="left"/>
+      <w:pPr>
+        <w:ind w:left="3240" w:hanging="1080"/>
+      </w:pPr>
+    </w:lvl>
+    <w:lvl w:ilvl="7">
+      <w:start w:val="1"/>
+      <w:numFmt w:val="decimal"/>
+      <w:lvlText w:val="%1.%2.%3.%4.%5.%6.%7.%8."/>
+      <w:lvlJc w:val="left"/>
+      <w:pPr>
+        <w:ind w:left="3744" w:hanging="1224"/>
+      </w:pPr>
+    </w:lvl>
+    <w:lvl w:ilvl="8">
+      <w:start w:val="1"/>
+      <w:numFmt w:val="decimal"/>
+      <w:lvlText w:val="%1.%2.%3.%4.%5.%6.%7.%8.%9."/>
+      <w:lvlJc w:val="left"/>
+      <w:pPr>
+        <w:ind w:left="4320" w:hanging="1440"/>
+      </w:pPr>
+    </w:lvl>
+  </w:abstractNum>
+  <w:abstractNum w:abstractNumId="16" w15:restartNumberingAfterBreak="0">
     <w:nsid w:val="7D341475"/>
     <w:multiLevelType w:val="multilevel"/>
     <w:tmpl w:val="F9224828"/>
@@ -4324,46 +4931,55 @@
     </w:lvl>
   </w:abstractNum>
   <w:num w:numId="1" w16cid:durableId="780686873">
-    <w:abstractNumId w:val="8"/>
+    <w:abstractNumId w:val="9"/>
   </w:num>
   <w:num w:numId="2" w16cid:durableId="748231838">
-    <w:abstractNumId w:val="10"/>
+    <w:abstractNumId w:val="11"/>
   </w:num>
   <w:num w:numId="3" w16cid:durableId="192807547">
-    <w:abstractNumId w:val="12"/>
+    <w:abstractNumId w:val="14"/>
   </w:num>
   <w:num w:numId="4" w16cid:durableId="994072832">
     <w:abstractNumId w:val="3"/>
   </w:num>
   <w:num w:numId="5" w16cid:durableId="1207988860">
+    <w:abstractNumId w:val="16"/>
+  </w:num>
+  <w:num w:numId="6" w16cid:durableId="1195390076">
     <w:abstractNumId w:val="13"/>
   </w:num>
-  <w:num w:numId="6" w16cid:durableId="1195390076">
-    <w:abstractNumId w:val="11"/>
-  </w:num>
   <w:num w:numId="7" w16cid:durableId="1775250824">
-    <w:abstractNumId w:val="4"/>
+    <w:abstractNumId w:val="5"/>
   </w:num>
   <w:num w:numId="8" w16cid:durableId="443114096">
     <w:abstractNumId w:val="1"/>
   </w:num>
   <w:num w:numId="9" w16cid:durableId="1079717356">
-    <w:abstractNumId w:val="6"/>
+    <w:abstractNumId w:val="7"/>
   </w:num>
   <w:num w:numId="10" w16cid:durableId="620652838">
-    <w:abstractNumId w:val="5"/>
+    <w:abstractNumId w:val="6"/>
   </w:num>
   <w:num w:numId="11" w16cid:durableId="1617977875">
     <w:abstractNumId w:val="0"/>
   </w:num>
   <w:num w:numId="12" w16cid:durableId="326522018">
-    <w:abstractNumId w:val="7"/>
+    <w:abstractNumId w:val="8"/>
   </w:num>
   <w:num w:numId="13" w16cid:durableId="1182277483">
     <w:abstractNumId w:val="2"/>
   </w:num>
   <w:num w:numId="14" w16cid:durableId="1286035300">
-    <w:abstractNumId w:val="9"/>
+    <w:abstractNumId w:val="10"/>
+  </w:num>
+  <w:num w:numId="15" w16cid:durableId="1621841802">
+    <w:abstractNumId w:val="4"/>
+  </w:num>
+  <w:num w:numId="16" w16cid:durableId="737674823">
+    <w:abstractNumId w:val="15"/>
+  </w:num>
+  <w:num w:numId="17" w16cid:durableId="861668117">
+    <w:abstractNumId w:val="12"/>
   </w:num>
 </w:numbering>
 </file>
@@ -4372,6 +4988,9 @@
 <w15:people xmlns:wpc="http://schemas.microsoft.com/office/word/2010/wordprocessingCanvas" xmlns:cx="http://schemas.microsoft.com/office/drawing/2014/chartex" xmlns:cx1="http://schemas.microsoft.com/office/drawing/2015/9/8/chartex" xmlns:cx2="http://schemas.microsoft.com/office/drawing/2015/10/21/chartex" xmlns:cx3="http://schemas.microsoft.com/office/drawing/2016/5/9/chartex" xmlns:cx4="http://schemas.microsoft.com/office/drawing/2016/5/10/chartex" xmlns:cx5="http://schemas.microsoft.com/office/drawing/2016/5/11/chartex" xmlns:cx6="http://schemas.microsoft.com/office/drawing/2016/5/12/chartex" xmlns:cx7="http://schemas.microsoft.com/office/drawing/2016/5/13/chartex" xmlns:cx8="http://schemas.microsoft.com/office/drawing/2016/5/14/chartex" xmlns:mc="http://schemas.openxmlformats.org/markup-compatibility/2006" xmlns:aink="http://schemas.microsoft.com/office/drawing/2016/ink" xmlns:am3d="http://schemas.microsoft.com/office/drawing/2017/model3d" xmlns:o="urn:schemas-microsoft-com:office:office" xmlns:oel="http://schemas.microsoft.com/office/2019/extlst" xmlns:r="http://schemas.openxmlformats.org/officeDocument/2006/relationships" xmlns:m="http://schemas.openxmlformats.org/officeDocument/2006/math" xmlns:v="urn:schemas-microsoft-com:vml" xmlns:wp14="http://schemas.microsoft.com/office/word/2010/wordprocessingDrawing" xmlns:wp="http://schemas.openxmlformats.org/drawingml/2006/wordprocessingDrawing" xmlns:w10="urn:schemas-microsoft-com:office:word" xmlns:w="http://schemas.openxmlformats.org/wordprocessingml/2006/main" xmlns:w14="http://schemas.microsoft.com/office/word/2010/wordml" xmlns:w15="http://schemas.microsoft.com/office/word/2012/wordml" xmlns:w16cex="http://schemas.microsoft.com/office/word/2018/wordml/cex" xmlns:w16cid="http://schemas.microsoft.com/office/word/2016/wordml/cid" xmlns:w16="http://schemas.microsoft.com/office/word/2018/wordml" xmlns:w16du="http://schemas.microsoft.com/office/word/2023/wordml/word16du" xmlns:w16sdtdh="http://schemas.microsoft.com/office/word/2020/wordml/sdtdatahash" xmlns:w16sdtfl="http://schemas.microsoft.com/office/word/2024/wordml/sdtformatlock" xmlns:w16se="http://schemas.microsoft.com/office/word/2015/wordml/symex" xmlns:wpg="http://schemas.microsoft.com/office/word/2010/wordprocessingGroup" xmlns:wpi="http://schemas.microsoft.com/office/word/2010/wordprocessingInk" xmlns:wne="http://schemas.microsoft.com/office/word/2006/wordml" xmlns:wps="http://schemas.microsoft.com/office/word/2010/wordprocessingShape" mc:Ignorable="w14 w15 w16se w16cid w16 w16cex w16sdtdh w16sdtfl w16du wp14">
   <w15:person w15:author="Alila, Younes">
     <w15:presenceInfo w15:providerId="AD" w15:userId="S::younes.alila@ubc.ca::1dc7f7c1-4ab0-4a19-b4f8-5026f98bba36"/>
+  </w15:person>
+  <w15:person w15:author="briwuuu@student.ubc.ca">
+    <w15:presenceInfo w15:providerId="AD" w15:userId="S::briwuuu@student.ubc.ca::1e802442-0dda-46bb-9456-eb5370673218"/>
   </w15:person>
 </w15:people>
 </file>

</xml_diff>